<commit_message>
Possible concepts role have been estimated
</commit_message>
<xml_diff>
--- a/docs/qna.docx
+++ b/docs/qna.docx
@@ -3259,15 +3259,7 @@
             <w:proofErr w:type="spellEnd"/>
           </w:p>
           <w:p>
-            <w:pPr>
-              <w:rPr>
-                <w:lang w:val="ru-RU"/>
-              </w:rPr>
-            </w:pPr>
-            <w:r>
-              <w:rPr>
-                <w:lang w:val="ru-RU"/>
-              </w:rPr>
+            <w:r>
               <w:t>++</w:t>
             </w:r>
           </w:p>
@@ -3335,9 +3327,402 @@
                 <w:lang w:val="ru-RU"/>
               </w:rPr>
               <w:t>ов</w:t>
+            </w:r>
+          </w:p>
+        </w:tc>
+      </w:tr>
+      <w:tr>
+        <w:tc>
+          <w:tcPr>
+            <w:tcW w:w="4675" w:type="dxa"/>
+            <w:shd w:val="clear" w:color="auto" w:fill="FFF2CC" w:themeFill="accent4" w:themeFillTint="33"/>
+          </w:tcPr>
+          <w:p>
+            <w:pPr>
+              <w:rPr>
+                <w:lang w:val="ru-RU"/>
+              </w:rPr>
+            </w:pPr>
+            <w:r>
+              <w:rPr>
+                <w:lang w:val="ru-RU"/>
+              </w:rPr>
+              <w:t xml:space="preserve">Необходима ли концепция </w:t>
+            </w:r>
+            <w:r>
+              <w:t>Step</w:t>
+            </w:r>
+            <w:r>
+              <w:rPr>
+                <w:lang w:val="ru-RU"/>
+              </w:rPr>
+              <w:t xml:space="preserve"> </w:t>
+            </w:r>
+            <w:r>
+              <w:rPr>
+                <w:lang w:val="ru-RU"/>
+              </w:rPr>
+              <w:t xml:space="preserve">в качестве промежуточной для </w:t>
+            </w:r>
+            <w:r>
+              <w:t>Firing</w:t>
+            </w:r>
+            <w:r>
+              <w:rPr>
+                <w:lang w:val="ru-RU"/>
+              </w:rPr>
+              <w:t>?</w:t>
+            </w:r>
+          </w:p>
+        </w:tc>
+        <w:tc>
+          <w:tcPr>
+            <w:tcW w:w="4675" w:type="dxa"/>
+          </w:tcPr>
+          <w:p>
+            <w:pPr>
+              <w:rPr>
+                <w:lang w:val="ru-RU"/>
+              </w:rPr>
+            </w:pPr>
+            <w:r>
+              <w:rPr>
+                <w:lang w:val="ru-RU"/>
+              </w:rPr>
+              <w:t xml:space="preserve">На данный момент ответственность этих концепций совпадает. Т.е. срабатывание </w:t>
+            </w:r>
+            <w:r>
+              <w:t>firing</w:t>
+            </w:r>
+            <w:r>
+              <w:rPr>
+                <w:lang w:val="ru-RU"/>
+              </w:rPr>
+              <w:t xml:space="preserve"> </w:t>
+            </w:r>
+            <w:r>
+              <w:rPr>
+                <w:lang w:val="ru-RU"/>
+              </w:rPr>
+              <w:t xml:space="preserve">производится при срабатывании перехода. Вероятно, концепция </w:t>
+            </w:r>
+            <w:r>
+              <w:t>Step</w:t>
+            </w:r>
+            <w:r>
+              <w:rPr>
+                <w:lang w:val="ru-RU"/>
+              </w:rPr>
+              <w:t xml:space="preserve"> </w:t>
+            </w:r>
+            <w:r>
+              <w:rPr>
+                <w:lang w:val="ru-RU"/>
+              </w:rPr>
+              <w:t>подразумевает, что для одного умышленного срабатывания могут выполняться несколько срабатываний одного перехода.</w:t>
+            </w:r>
+            <w:r>
+              <w:rPr>
+                <w:lang w:val="ru-RU"/>
+              </w:rPr>
+              <w:t xml:space="preserve"> В таком случае, лучше вернуться к этому вопросу при проработке дескрипторов ризонера.</w:t>
+            </w:r>
+          </w:p>
+        </w:tc>
+      </w:tr>
+      <w:tr>
+        <w:tc>
+          <w:tcPr>
+            <w:tcW w:w="4675" w:type="dxa"/>
+          </w:tcPr>
+          <w:p>
+            <w:pPr>
+              <w:rPr>
+                <w:lang w:val="ru-RU"/>
+              </w:rPr>
+            </w:pPr>
+            <w:r>
+              <w:rPr>
+                <w:lang w:val="ru-RU"/>
+              </w:rPr>
+              <w:t xml:space="preserve">Нужна ли концепция </w:t>
+            </w:r>
+            <w:r>
+              <w:t>Operator</w:t>
+            </w:r>
+            <w:r>
+              <w:rPr>
+                <w:lang w:val="ru-RU"/>
+              </w:rPr>
+              <w:t xml:space="preserve"> </w:t>
+            </w:r>
+            <w:r>
+              <w:rPr>
+                <w:lang w:val="ru-RU"/>
+              </w:rPr>
+              <w:t xml:space="preserve">в качестве абстрактного определения </w:t>
+            </w:r>
+            <w:r>
+              <w:t>Function</w:t>
+            </w:r>
+            <w:r>
+              <w:rPr>
+                <w:lang w:val="ru-RU"/>
+              </w:rPr>
+              <w:t>?</w:t>
+            </w:r>
+          </w:p>
+        </w:tc>
+        <w:tc>
+          <w:tcPr>
+            <w:tcW w:w="4675" w:type="dxa"/>
+          </w:tcPr>
+          <w:p>
+            <w:pPr>
+              <w:rPr>
+                <w:lang w:val="ru-RU"/>
+              </w:rPr>
+            </w:pPr>
+            <w:r>
+              <w:rPr>
+                <w:lang w:val="ru-RU"/>
+              </w:rPr>
+              <w:t xml:space="preserve">Концепция </w:t>
+            </w:r>
+            <w:r>
+              <w:t>Function</w:t>
+            </w:r>
+            <w:r>
+              <w:rPr>
+                <w:lang w:val="ru-RU"/>
+              </w:rPr>
+              <w:t xml:space="preserve"> </w:t>
+            </w:r>
+            <w:r>
+              <w:rPr>
+                <w:lang w:val="ru-RU"/>
+              </w:rPr>
+              <w:t>и так достаточно абстрактна, поскольку реализация закладывается в дескриптор ризонера.</w:t>
+            </w:r>
+          </w:p>
+        </w:tc>
+      </w:tr>
+      <w:tr>
+        <w:tc>
+          <w:tcPr>
+            <w:tcW w:w="4675" w:type="dxa"/>
+          </w:tcPr>
+          <w:p>
+            <w:pPr>
+              <w:rPr>
+                <w:lang w:val="ru-RU"/>
+              </w:rPr>
+            </w:pPr>
+            <w:r>
+              <w:rPr>
+                <w:lang w:val="ru-RU"/>
+              </w:rPr>
+              <w:t xml:space="preserve">Нужна ли концепция </w:t>
+            </w:r>
+            <w:proofErr w:type="spellStart"/>
+            <w:r>
+              <w:t>OperatorApplication</w:t>
+            </w:r>
+            <w:proofErr w:type="spellEnd"/>
+            <w:r>
+              <w:rPr>
+                <w:lang w:val="ru-RU"/>
+              </w:rPr>
+              <w:t xml:space="preserve"> </w:t>
+            </w:r>
+            <w:r>
+              <w:rPr>
+                <w:lang w:val="ru-RU"/>
+              </w:rPr>
+              <w:t>как вызова функции с аргументами-</w:t>
+            </w:r>
+            <w:r>
+              <w:t>term</w:t>
+            </w:r>
+            <w:r>
+              <w:rPr>
+                <w:lang w:val="ru-RU"/>
+              </w:rPr>
+              <w:t>’</w:t>
+            </w:r>
+            <w:r>
+              <w:rPr>
+                <w:lang w:val="ru-RU"/>
+              </w:rPr>
+              <w:t>ами?</w:t>
+            </w:r>
+          </w:p>
+        </w:tc>
+        <w:tc>
+          <w:tcPr>
+            <w:tcW w:w="4675" w:type="dxa"/>
+          </w:tcPr>
+          <w:p>
+            <w:pPr>
+              <w:rPr>
+                <w:lang w:val="ru-RU"/>
+              </w:rPr>
+            </w:pPr>
+            <w:r>
+              <w:rPr>
+                <w:lang w:val="ru-RU"/>
+              </w:rPr>
+              <w:t xml:space="preserve">В данный момент реализация не включает в себя процесс разбиения </w:t>
+            </w:r>
+            <w:r>
+              <w:t>term</w:t>
+            </w:r>
+            <w:r>
+              <w:rPr>
+                <w:lang w:val="ru-RU"/>
+              </w:rPr>
+              <w:t>’</w:t>
+            </w:r>
+            <w:r>
+              <w:rPr>
+                <w:lang w:val="ru-RU"/>
+              </w:rPr>
+              <w:t xml:space="preserve">ов на составляющие, поэтому определения самого факта вызова функции в </w:t>
+            </w:r>
+            <w:r>
+              <w:t>term</w:t>
+            </w:r>
+            <w:r>
+              <w:rPr>
+                <w:lang w:val="ru-RU"/>
+              </w:rPr>
+              <w:t>’</w:t>
+            </w:r>
+            <w:r>
+              <w:rPr>
+                <w:lang w:val="ru-RU"/>
+              </w:rPr>
+              <w:t>е должно быть достаточно</w:t>
+            </w:r>
+          </w:p>
+        </w:tc>
+      </w:tr>
+      <w:tr>
+        <w:tc>
+          <w:tcPr>
+            <w:tcW w:w="4675" w:type="dxa"/>
+          </w:tcPr>
+          <w:p>
+            <w:pPr>
+              <w:rPr>
+                <w:lang w:val="ru-RU"/>
+              </w:rPr>
+            </w:pPr>
+            <w:r>
+              <w:rPr>
+                <w:lang w:val="ru-RU"/>
+              </w:rPr>
+              <w:t xml:space="preserve">Нужна ли концепция </w:t>
+            </w:r>
+            <w:proofErr w:type="spellStart"/>
+            <w:r>
+              <w:t>Operation</w:t>
+            </w:r>
+            <w:r>
+              <w:t>Evaluation</w:t>
+            </w:r>
+            <w:proofErr w:type="spellEnd"/>
+            <w:r>
+              <w:rPr>
+                <w:lang w:val="ru-RU"/>
+              </w:rPr>
+              <w:t xml:space="preserve"> </w:t>
+            </w:r>
+            <w:r>
+              <w:rPr>
+                <w:lang w:val="ru-RU"/>
+              </w:rPr>
+              <w:t xml:space="preserve">как вычисление значения </w:t>
+            </w:r>
+            <w:r>
+              <w:rPr>
+                <w:lang w:val="ru-RU"/>
+              </w:rPr>
+              <w:t>некоторой операции</w:t>
+            </w:r>
+            <w:r>
+              <w:rPr>
+                <w:lang w:val="ru-RU"/>
+              </w:rPr>
+              <w:t>?</w:t>
+            </w:r>
+          </w:p>
+        </w:tc>
+        <w:tc>
+          <w:tcPr>
+            <w:tcW w:w="4675" w:type="dxa"/>
+          </w:tcPr>
+          <w:p>
+            <w:r>
+              <w:rPr>
+                <w:lang w:val="ru-RU"/>
+              </w:rPr>
+              <w:t>Поскольку данная концепция отражает композицию вызовов функций/операций, а процесс разбиения (как выяснилось ранее) не предусмотрен, то в ней также нет необходимости</w:t>
             </w:r>
             <w:bookmarkStart w:id="0" w:name="_GoBack"/>
             <w:bookmarkEnd w:id="0"/>
+          </w:p>
+        </w:tc>
+      </w:tr>
+      <w:tr>
+        <w:tc>
+          <w:tcPr>
+            <w:tcW w:w="4675" w:type="dxa"/>
+          </w:tcPr>
+          <w:p>
+            <w:pPr>
+              <w:rPr>
+                <w:lang w:val="ru-RU"/>
+              </w:rPr>
+            </w:pPr>
+          </w:p>
+        </w:tc>
+        <w:tc>
+          <w:tcPr>
+            <w:tcW w:w="4675" w:type="dxa"/>
+          </w:tcPr>
+          <w:p>
+            <w:pPr>
+              <w:rPr>
+                <w:lang w:val="ru-RU"/>
+              </w:rPr>
+            </w:pPr>
+          </w:p>
+        </w:tc>
+      </w:tr>
+      <w:tr>
+        <w:tc>
+          <w:tcPr>
+            <w:tcW w:w="4675" w:type="dxa"/>
+          </w:tcPr>
+          <w:p>
+            <w:pPr>
+              <w:rPr>
+                <w:lang w:val="ru-RU"/>
+              </w:rPr>
+            </w:pPr>
+          </w:p>
+        </w:tc>
+        <w:tc>
+          <w:tcPr>
+            <w:tcW w:w="4675" w:type="dxa"/>
+          </w:tcPr>
+          <w:p>
+            <w:pPr>
+              <w:rPr>
+                <w:lang w:val="ru-RU"/>
+              </w:rPr>
+            </w:pPr>
           </w:p>
         </w:tc>
       </w:tr>
@@ -4248,7 +4633,7 @@
 </file>
 
 <file path=customXml/itemProps1.xml><?xml version="1.0" encoding="utf-8"?>
-<ds:datastoreItem xmlns:ds="http://schemas.openxmlformats.org/officeDocument/2006/customXml" ds:itemID="{9D65A318-F736-4744-94B4-B9ADFB089B6C}">
+<ds:datastoreItem xmlns:ds="http://schemas.openxmlformats.org/officeDocument/2006/customXml" ds:itemID="{CF978F2A-8CA5-4CBF-A395-ED2EEF98CEC1}">
   <ds:schemaRefs>
     <ds:schemaRef ds:uri="http://schemas.openxmlformats.org/officeDocument/2006/bibliography"/>
   </ds:schemaRefs>

</xml_diff>

<commit_message>
Execution rules foundation have been estimated
</commit_message>
<xml_diff>
--- a/docs/qna.docx
+++ b/docs/qna.docx
@@ -472,13 +472,7 @@
               <w:rPr>
                 <w:lang w:val="ru-RU"/>
               </w:rPr>
-              <w:t>(рассмотрены в конце)</w:t>
-            </w:r>
-            <w:r>
-              <w:rPr>
-                <w:lang w:val="ru-RU"/>
-              </w:rPr>
-              <w:t xml:space="preserve"> </w:t>
+              <w:t xml:space="preserve">(рассмотрены в конце) </w:t>
             </w:r>
             <w:r>
               <w:rPr>
@@ -4043,13 +4037,923 @@
               <w:rPr>
                 <w:lang w:val="ru-RU"/>
               </w:rPr>
-              <w:t>Доступны ли аксиомы онтологии для обеспечения полноценности</w:t>
-            </w:r>
-            <w:r>
-              <w:rPr>
-                <w:lang w:val="ru-RU"/>
-              </w:rPr>
-              <w:t xml:space="preserve"> описания модели (статического и динамического)</w:t>
+              <w:t>Доступны ли аксиомы онтологии для обеспечения полноценности описания модели (статического и динамического)?</w:t>
+            </w:r>
+          </w:p>
+        </w:tc>
+        <w:tc>
+          <w:tcPr>
+            <w:tcW w:w="4675" w:type="dxa"/>
+            <w:shd w:val="clear" w:color="auto" w:fill="FFF2CC" w:themeFill="accent4" w:themeFillTint="33"/>
+          </w:tcPr>
+          <w:p>
+            <w:pPr>
+              <w:rPr>
+                <w:lang w:val="ru-RU"/>
+              </w:rPr>
+            </w:pPr>
+          </w:p>
+        </w:tc>
+      </w:tr>
+      <w:tr>
+        <w:tc>
+          <w:tcPr>
+            <w:tcW w:w="4675" w:type="dxa"/>
+          </w:tcPr>
+          <w:p>
+            <w:pPr>
+              <w:rPr>
+                <w:lang w:val="ru-RU"/>
+              </w:rPr>
+            </w:pPr>
+            <w:r>
+              <w:rPr>
+                <w:lang w:val="ru-RU"/>
+              </w:rPr>
+              <w:t>Какие доступны улучшения онтологии и системы в целом?</w:t>
+            </w:r>
+          </w:p>
+        </w:tc>
+        <w:tc>
+          <w:tcPr>
+            <w:tcW w:w="4675" w:type="dxa"/>
+          </w:tcPr>
+          <w:p>
+            <w:pPr>
+              <w:rPr>
+                <w:lang w:val="ru-RU"/>
+              </w:rPr>
+            </w:pPr>
+            <w:r>
+              <w:rPr>
+                <w:lang w:val="ru-RU"/>
+              </w:rPr>
+              <w:t>- ингибиторные дуги</w:t>
+            </w:r>
+          </w:p>
+          <w:p>
+            <w:pPr>
+              <w:rPr>
+                <w:lang w:val="ru-RU"/>
+              </w:rPr>
+            </w:pPr>
+            <w:r>
+              <w:rPr>
+                <w:lang w:val="ru-RU"/>
+              </w:rPr>
+              <w:t>- сбрасывающие дуги</w:t>
+            </w:r>
+          </w:p>
+          <w:p>
+            <w:pPr>
+              <w:rPr>
+                <w:lang w:val="ru-RU"/>
+              </w:rPr>
+            </w:pPr>
+            <w:r>
+              <w:rPr>
+                <w:lang w:val="ru-RU"/>
+              </w:rPr>
+              <w:t xml:space="preserve">- прогон сразу нескольких наборов токенов с упором на </w:t>
+            </w:r>
+            <w:r>
+              <w:t>transition</w:t>
+            </w:r>
+            <w:r>
+              <w:rPr>
+                <w:lang w:val="ru-RU"/>
+              </w:rPr>
+              <w:t xml:space="preserve"> </w:t>
+            </w:r>
+            <w:r>
+              <w:t>modes</w:t>
+            </w:r>
+            <w:r>
+              <w:rPr>
+                <w:lang w:val="ru-RU"/>
+              </w:rPr>
+              <w:t xml:space="preserve"> (+ концепция </w:t>
+            </w:r>
+            <w:r>
+              <w:t>step</w:t>
+            </w:r>
+            <w:r>
+              <w:rPr>
+                <w:lang w:val="ru-RU"/>
+              </w:rPr>
+              <w:t>)</w:t>
+            </w:r>
+          </w:p>
+          <w:p>
+            <w:pPr>
+              <w:rPr>
+                <w:lang w:val="ru-RU"/>
+              </w:rPr>
+            </w:pPr>
+            <w:r>
+              <w:rPr>
+                <w:lang w:val="ru-RU"/>
+              </w:rPr>
+              <w:t xml:space="preserve">- </w:t>
+            </w:r>
+            <w:r>
+              <w:rPr>
+                <w:lang w:val="ru-RU"/>
+              </w:rPr>
+              <w:t>временные метки, глобальное время</w:t>
+            </w:r>
+          </w:p>
+        </w:tc>
+      </w:tr>
+      <w:tr>
+        <w:tc>
+          <w:tcPr>
+            <w:tcW w:w="4675" w:type="dxa"/>
+          </w:tcPr>
+          <w:p>
+            <w:pPr>
+              <w:rPr>
+                <w:lang w:val="ru-RU"/>
+              </w:rPr>
+            </w:pPr>
+            <w:r>
+              <w:rPr>
+                <w:lang w:val="ru-RU"/>
+              </w:rPr>
+              <w:t>Какие части системы затрагиваются при внедрении улучшений?</w:t>
+            </w:r>
+          </w:p>
+        </w:tc>
+        <w:tc>
+          <w:tcPr>
+            <w:tcW w:w="4675" w:type="dxa"/>
+          </w:tcPr>
+          <w:p>
+            <w:pPr>
+              <w:rPr>
+                <w:lang w:val="ru-RU"/>
+              </w:rPr>
+            </w:pPr>
+            <w:r>
+              <w:rPr>
+                <w:lang w:val="ru-RU"/>
+              </w:rPr>
+              <w:t>- концепции и отношения онтологии</w:t>
+            </w:r>
+          </w:p>
+          <w:p>
+            <w:pPr>
+              <w:rPr>
+                <w:lang w:val="ru-RU"/>
+              </w:rPr>
+            </w:pPr>
+            <w:r>
+              <w:rPr>
+                <w:lang w:val="ru-RU"/>
+              </w:rPr>
+              <w:t>- аксиомы онтологии</w:t>
+            </w:r>
+          </w:p>
+          <w:p>
+            <w:pPr>
+              <w:rPr>
+                <w:lang w:val="ru-RU"/>
+              </w:rPr>
+            </w:pPr>
+            <w:r>
+              <w:rPr>
+                <w:lang w:val="ru-RU"/>
+              </w:rPr>
+              <w:t>- логика разрешенности перехода</w:t>
+            </w:r>
+          </w:p>
+          <w:p>
+            <w:pPr>
+              <w:rPr>
+                <w:lang w:val="ru-RU"/>
+              </w:rPr>
+            </w:pPr>
+            <w:r>
+              <w:rPr>
+                <w:lang w:val="ru-RU"/>
+              </w:rPr>
+              <w:t>- логика формирования токенов</w:t>
+            </w:r>
+          </w:p>
+        </w:tc>
+      </w:tr>
+      <w:tr>
+        <w:tc>
+          <w:tcPr>
+            <w:tcW w:w="4675" w:type="dxa"/>
+          </w:tcPr>
+          <w:p>
+            <w:pPr>
+              <w:rPr>
+                <w:lang w:val="ru-RU"/>
+              </w:rPr>
+            </w:pPr>
+            <w:r>
+              <w:rPr>
+                <w:lang w:val="ru-RU"/>
+              </w:rPr>
+              <w:t>Как производится процесс усовершенствования?</w:t>
+            </w:r>
+          </w:p>
+        </w:tc>
+        <w:tc>
+          <w:tcPr>
+            <w:tcW w:w="4675" w:type="dxa"/>
+          </w:tcPr>
+          <w:p>
+            <w:pPr>
+              <w:rPr>
+                <w:lang w:val="ru-RU"/>
+              </w:rPr>
+            </w:pPr>
+            <w:r>
+              <w:rPr>
+                <w:lang w:val="ru-RU"/>
+              </w:rPr>
+              <w:t>- изменяется корневая (</w:t>
+            </w:r>
+            <w:r>
+              <w:t>core</w:t>
+            </w:r>
+            <w:r>
+              <w:rPr>
+                <w:lang w:val="ru-RU"/>
+              </w:rPr>
+              <w:t>)</w:t>
+            </w:r>
+            <w:r>
+              <w:rPr>
+                <w:lang w:val="ru-RU"/>
+              </w:rPr>
+              <w:t xml:space="preserve"> онтология: классы, отношения и аксиомы</w:t>
+            </w:r>
+          </w:p>
+          <w:p>
+            <w:pPr>
+              <w:rPr>
+                <w:lang w:val="ru-RU"/>
+              </w:rPr>
+            </w:pPr>
+            <w:r>
+              <w:rPr>
+                <w:lang w:val="ru-RU"/>
+              </w:rPr>
+              <w:t xml:space="preserve">- изменяются правила исполнения РСП, формируется новый </w:t>
+            </w:r>
+            <w:r>
+              <w:t>JSON</w:t>
+            </w:r>
+            <w:r>
+              <w:rPr>
+                <w:lang w:val="ru-RU"/>
+              </w:rPr>
+              <w:t xml:space="preserve"> </w:t>
+            </w:r>
+            <w:r>
+              <w:rPr>
+                <w:lang w:val="ru-RU"/>
+              </w:rPr>
+              <w:t>дескриптор</w:t>
+            </w:r>
+          </w:p>
+          <w:p>
+            <w:pPr>
+              <w:rPr>
+                <w:lang w:val="ru-RU"/>
+              </w:rPr>
+            </w:pPr>
+            <w:r>
+              <w:rPr>
+                <w:lang w:val="ru-RU"/>
+              </w:rPr>
+              <w:t xml:space="preserve">- ризонер конфигурируется путем подгрузки </w:t>
+            </w:r>
+            <w:r>
+              <w:t>JSON</w:t>
+            </w:r>
+            <w:r>
+              <w:rPr>
+                <w:lang w:val="ru-RU"/>
+              </w:rPr>
+              <w:t>-</w:t>
+            </w:r>
+            <w:r>
+              <w:rPr>
+                <w:lang w:val="ru-RU"/>
+              </w:rPr>
+              <w:t>файла дескриптора</w:t>
+            </w:r>
+          </w:p>
+          <w:p>
+            <w:pPr>
+              <w:rPr>
+                <w:lang w:val="ru-RU"/>
+              </w:rPr>
+            </w:pPr>
+            <w:r>
+              <w:rPr>
+                <w:lang w:val="ru-RU"/>
+              </w:rPr>
+              <w:t xml:space="preserve">- обновляется </w:t>
+            </w:r>
+            <w:r>
+              <w:t>core</w:t>
+            </w:r>
+            <w:r>
+              <w:rPr>
+                <w:lang w:val="ru-RU"/>
+              </w:rPr>
+              <w:t xml:space="preserve">-онтология на </w:t>
+            </w:r>
+            <w:r>
+              <w:t>SPARQL</w:t>
+            </w:r>
+            <w:r>
+              <w:rPr>
+                <w:lang w:val="ru-RU"/>
+              </w:rPr>
+              <w:t xml:space="preserve"> сервере (для онтологии экземпляров обеспечивается обратная совместимость)</w:t>
+            </w:r>
+          </w:p>
+        </w:tc>
+      </w:tr>
+      <w:tr>
+        <w:tc>
+          <w:tcPr>
+            <w:tcW w:w="4675" w:type="dxa"/>
+            <w:shd w:val="clear" w:color="auto" w:fill="FFF2CC" w:themeFill="accent4" w:themeFillTint="33"/>
+          </w:tcPr>
+          <w:p>
+            <w:pPr>
+              <w:rPr>
+                <w:lang w:val="ru-RU"/>
+              </w:rPr>
+            </w:pPr>
+            <w:r>
+              <w:rPr>
+                <w:lang w:val="ru-RU"/>
+              </w:rPr>
+              <w:t xml:space="preserve">В дескриптор включаются шаблоны </w:t>
+            </w:r>
+            <w:r>
+              <w:t>SPARQL</w:t>
+            </w:r>
+            <w:r>
+              <w:rPr>
+                <w:lang w:val="ru-RU"/>
+              </w:rPr>
+              <w:t>-запросов к серверу?</w:t>
+            </w:r>
+          </w:p>
+        </w:tc>
+        <w:tc>
+          <w:tcPr>
+            <w:tcW w:w="4675" w:type="dxa"/>
+          </w:tcPr>
+          <w:p>
+            <w:pPr>
+              <w:rPr>
+                <w:lang w:val="ru-RU"/>
+              </w:rPr>
+            </w:pPr>
+            <w:r>
+              <w:rPr>
+                <w:lang w:val="ru-RU"/>
+              </w:rPr>
+              <w:t>Необходимо рассмотреть возможность написания абстрактных запросов, не требующих изменения в их структуре</w:t>
+            </w:r>
+          </w:p>
+          <w:p>
+            <w:pPr>
+              <w:rPr>
+                <w:lang w:val="ru-RU"/>
+              </w:rPr>
+            </w:pPr>
+            <w:r>
+              <w:rPr>
+                <w:lang w:val="ru-RU"/>
+              </w:rPr>
+              <w:t>(однако, при этом, мы теряем в детерминированности получаемых данных)</w:t>
+            </w:r>
+            <w:r>
+              <w:rPr>
+                <w:lang w:val="ru-RU"/>
+              </w:rPr>
+              <w:t>.</w:t>
+            </w:r>
+          </w:p>
+          <w:p>
+            <w:pPr>
+              <w:rPr>
+                <w:lang w:val="ru-RU"/>
+              </w:rPr>
+            </w:pPr>
+            <w:r>
+              <w:rPr>
+                <w:lang w:val="ru-RU"/>
+              </w:rPr>
+              <w:t>Это, прежде всего, касается клиента, для которого возможности конфигурации может не быть</w:t>
+            </w:r>
+          </w:p>
+        </w:tc>
+      </w:tr>
+      <w:tr>
+        <w:tc>
+          <w:tcPr>
+            <w:tcW w:w="4675" w:type="dxa"/>
+          </w:tcPr>
+          <w:p>
+            <w:pPr>
+              <w:rPr>
+                <w:lang w:val="ru-RU"/>
+              </w:rPr>
+            </w:pPr>
+            <w:r>
+              <w:rPr>
+                <w:lang w:val="ru-RU"/>
+              </w:rPr>
+              <w:t>Какая последовательность действий при моделировании динамики функционирования РСП?</w:t>
+            </w:r>
+          </w:p>
+        </w:tc>
+        <w:tc>
+          <w:tcPr>
+            <w:tcW w:w="4675" w:type="dxa"/>
+          </w:tcPr>
+          <w:p>
+            <w:pPr>
+              <w:rPr>
+                <w:lang w:val="ru-RU"/>
+              </w:rPr>
+            </w:pPr>
+            <w:r>
+              <w:rPr>
+                <w:lang w:val="ru-RU"/>
+              </w:rPr>
+              <w:t>- на момент первичной инициализации или непосредственно после выполнения перехода ризонер выполняет действия по получению информации о разрешенных переходах</w:t>
+            </w:r>
+          </w:p>
+          <w:p>
+            <w:pPr>
+              <w:rPr>
+                <w:lang w:val="ru-RU"/>
+              </w:rPr>
+            </w:pPr>
+            <w:r>
+              <w:rPr>
+                <w:lang w:val="ru-RU"/>
+              </w:rPr>
+              <w:t xml:space="preserve">- создается экземпляр ризонера, обслуживающего онтологию по указанному </w:t>
+            </w:r>
+            <w:r>
+              <w:t>URL</w:t>
+            </w:r>
+          </w:p>
+          <w:p>
+            <w:pPr>
+              <w:rPr>
+                <w:lang w:val="ru-RU"/>
+              </w:rPr>
+            </w:pPr>
+            <w:r>
+              <w:rPr>
+                <w:lang w:val="ru-RU"/>
+              </w:rPr>
+              <w:t xml:space="preserve">- на этапе первичной инициализации по команде ризонер получает и сохраняет список переходов и их параметров: </w:t>
+            </w:r>
+            <w:r>
+              <w:t>id</w:t>
+            </w:r>
+            <w:r>
+              <w:rPr>
+                <w:lang w:val="ru-RU"/>
+              </w:rPr>
+              <w:t xml:space="preserve">, </w:t>
+            </w:r>
+            <w:r>
+              <w:rPr>
+                <w:lang w:val="ru-RU"/>
+              </w:rPr>
+              <w:t xml:space="preserve">условие </w:t>
+            </w:r>
+            <w:r>
+              <w:t>guard</w:t>
+            </w:r>
+            <w:r>
+              <w:rPr>
+                <w:lang w:val="ru-RU"/>
+              </w:rPr>
+              <w:t xml:space="preserve">, </w:t>
+            </w:r>
+            <w:r>
+              <w:rPr>
+                <w:lang w:val="ru-RU"/>
+              </w:rPr>
+              <w:lastRenderedPageBreak/>
+              <w:t xml:space="preserve">выполняемый код, </w:t>
+            </w:r>
+            <w:r>
+              <w:t>id</w:t>
+            </w:r>
+            <w:r>
+              <w:rPr>
+                <w:lang w:val="ru-RU"/>
+              </w:rPr>
+              <w:t xml:space="preserve"> </w:t>
+            </w:r>
+            <w:r>
+              <w:rPr>
+                <w:lang w:val="ru-RU"/>
+              </w:rPr>
+              <w:t>входных и выходных дуг</w:t>
+            </w:r>
+            <w:r>
+              <w:rPr>
+                <w:lang w:val="ru-RU"/>
+              </w:rPr>
+              <w:t xml:space="preserve"> и их аннотации (шаблоны)</w:t>
+            </w:r>
+            <w:r>
+              <w:rPr>
+                <w:lang w:val="ru-RU"/>
+              </w:rPr>
+              <w:t xml:space="preserve">, </w:t>
+            </w:r>
+            <w:r>
+              <w:t>id</w:t>
+            </w:r>
+            <w:r>
+              <w:rPr>
+                <w:lang w:val="ru-RU"/>
+              </w:rPr>
+              <w:t xml:space="preserve"> </w:t>
+            </w:r>
+            <w:r>
+              <w:rPr>
+                <w:lang w:val="ru-RU"/>
+              </w:rPr>
+              <w:t>входных и выходных</w:t>
+            </w:r>
+            <w:r>
+              <w:rPr>
+                <w:lang w:val="ru-RU"/>
+              </w:rPr>
+              <w:t xml:space="preserve"> </w:t>
+            </w:r>
+            <w:r>
+              <w:rPr>
+                <w:lang w:val="ru-RU"/>
+              </w:rPr>
+              <w:t>позиции</w:t>
+            </w:r>
+            <w:r>
+              <w:rPr>
+                <w:lang w:val="ru-RU"/>
+              </w:rPr>
+              <w:t xml:space="preserve"> (</w:t>
+            </w:r>
+            <w:r>
+              <w:rPr>
+                <w:lang w:val="ru-RU"/>
+              </w:rPr>
+              <w:t>+</w:t>
+            </w:r>
+            <w:r>
+              <w:t>term</w:t>
+            </w:r>
+            <w:r>
+              <w:rPr>
+                <w:lang w:val="ru-RU"/>
+              </w:rPr>
+              <w:t xml:space="preserve"> </w:t>
+            </w:r>
+            <w:r>
+              <w:rPr>
+                <w:lang w:val="ru-RU"/>
+              </w:rPr>
+              <w:t>нач. маркировки)</w:t>
+            </w:r>
+            <w:r>
+              <w:rPr>
+                <w:lang w:val="ru-RU"/>
+              </w:rPr>
+              <w:t>.</w:t>
+            </w:r>
+          </w:p>
+          <w:p>
+            <w:pPr>
+              <w:rPr>
+                <w:lang w:val="ru-RU"/>
+              </w:rPr>
+            </w:pPr>
+            <w:r>
+              <w:rPr>
+                <w:lang w:val="ru-RU"/>
+              </w:rPr>
+              <w:t xml:space="preserve">- также им вычисляются доступные </w:t>
+            </w:r>
+            <w:r>
+              <w:t>term</w:t>
+            </w:r>
+            <w:r>
+              <w:rPr>
+                <w:lang w:val="ru-RU"/>
+              </w:rPr>
+              <w:t>’</w:t>
+            </w:r>
+            <w:r>
+              <w:rPr>
+                <w:lang w:val="ru-RU"/>
+              </w:rPr>
+              <w:t>ы (константы, начальные маркировки позиций) и формируются соответствующие данные</w:t>
+            </w:r>
+          </w:p>
+          <w:p>
+            <w:pPr>
+              <w:rPr>
+                <w:lang w:val="ru-RU"/>
+              </w:rPr>
+            </w:pPr>
+            <w:r>
+              <w:rPr>
+                <w:lang w:val="ru-RU"/>
+              </w:rPr>
+              <w:t>-</w:t>
+            </w:r>
+            <w:r>
+              <w:t>V</w:t>
+            </w:r>
+            <w:r>
+              <w:rPr>
+                <w:lang w:val="ru-RU"/>
+              </w:rPr>
+              <w:t xml:space="preserve"> между выполнениями переходов ризонер запрашивает содержимое входных позиций (только данные мультимножеств) и формирует </w:t>
+            </w:r>
+            <w:r>
+              <w:t>transition</w:t>
+            </w:r>
+            <w:r>
+              <w:rPr>
+                <w:lang w:val="ru-RU"/>
+              </w:rPr>
+              <w:t xml:space="preserve"> </w:t>
+            </w:r>
+            <w:r>
+              <w:t>mode</w:t>
+            </w:r>
+            <w:r>
+              <w:rPr>
+                <w:lang w:val="ru-RU"/>
+              </w:rPr>
+              <w:t xml:space="preserve"> под каждую входную дугу</w:t>
+            </w:r>
+          </w:p>
+          <w:p>
+            <w:pPr>
+              <w:rPr>
+                <w:lang w:val="ru-RU"/>
+              </w:rPr>
+            </w:pPr>
+            <w:r>
+              <w:rPr>
+                <w:lang w:val="ru-RU"/>
+              </w:rPr>
+              <w:t xml:space="preserve">- ризонер выполняет </w:t>
+            </w:r>
+            <w:r>
+              <w:t>SPARQL</w:t>
+            </w:r>
+            <w:r>
+              <w:rPr>
+                <w:lang w:val="ru-RU"/>
+              </w:rPr>
+              <w:t>-</w:t>
+            </w:r>
+            <w:r>
+              <w:rPr>
+                <w:lang w:val="ru-RU"/>
+              </w:rPr>
+              <w:t>запрос разрешенных переходов</w:t>
+            </w:r>
+            <w:r>
+              <w:rPr>
+                <w:lang w:val="ru-RU"/>
+              </w:rPr>
+              <w:t xml:space="preserve"> и помечает возможные комбинации и переходы</w:t>
+            </w:r>
+          </w:p>
+          <w:p>
+            <w:pPr>
+              <w:rPr>
+                <w:lang w:val="ru-RU"/>
+              </w:rPr>
+            </w:pPr>
+            <w:r>
+              <w:rPr>
+                <w:lang w:val="ru-RU"/>
+              </w:rPr>
+              <w:t>- на этом работа ризонера приостановлена, идет ожидание действий пользователя/внешнего возбудителя, где выбирается определенная комбинация для срабатывания перехода</w:t>
+            </w:r>
+          </w:p>
+          <w:p>
+            <w:pPr>
+              <w:rPr>
+                <w:lang w:val="ru-RU"/>
+              </w:rPr>
+            </w:pPr>
+            <w:r>
+              <w:rPr>
+                <w:lang w:val="ru-RU"/>
+              </w:rPr>
+              <w:t xml:space="preserve">- создается срабатывание </w:t>
+            </w:r>
+            <w:r>
+              <w:t>firing</w:t>
+            </w:r>
+            <w:r>
+              <w:rPr>
+                <w:lang w:val="ru-RU"/>
+              </w:rPr>
+              <w:t xml:space="preserve"> для мультимножества </w:t>
+            </w:r>
+            <w:r>
+              <w:t>transition</w:t>
+            </w:r>
+            <w:r>
+              <w:rPr>
+                <w:lang w:val="ru-RU"/>
+              </w:rPr>
+              <w:t xml:space="preserve"> </w:t>
+            </w:r>
+            <w:r>
+              <w:t>modes</w:t>
+            </w:r>
+          </w:p>
+          <w:p>
+            <w:r>
+              <w:rPr>
+                <w:lang w:val="ru-RU"/>
+              </w:rPr>
+              <w:t xml:space="preserve">- ризонер приступает к обработке и запрашивает данные по последнему </w:t>
+            </w:r>
+            <w:r>
+              <w:t>firing</w:t>
+            </w:r>
+          </w:p>
+          <w:p>
+            <w:pPr>
+              <w:rPr>
+                <w:lang w:val="ru-RU"/>
+              </w:rPr>
+            </w:pPr>
+            <w:r>
+              <w:rPr>
+                <w:lang w:val="ru-RU"/>
+              </w:rPr>
+              <w:t xml:space="preserve">- </w:t>
+            </w:r>
+            <w:r>
+              <w:rPr>
+                <w:lang w:val="ru-RU"/>
+              </w:rPr>
+              <w:t xml:space="preserve">ризонер запрашивает содержимое выходных позиций и формирует </w:t>
+            </w:r>
+            <w:r>
+              <w:rPr>
+                <w:lang w:val="ru-RU"/>
+              </w:rPr>
+              <w:t xml:space="preserve">(?) </w:t>
+            </w:r>
+            <w:r>
+              <w:rPr>
+                <w:lang w:val="ru-RU"/>
+              </w:rPr>
+              <w:t>новые токены их маркировок</w:t>
+            </w:r>
+          </w:p>
+          <w:p>
+            <w:pPr>
+              <w:rPr>
+                <w:lang w:val="ru-RU"/>
+              </w:rPr>
+            </w:pPr>
+            <w:r>
+              <w:rPr>
+                <w:lang w:val="ru-RU"/>
+              </w:rPr>
+              <w:t xml:space="preserve">- переход к шагу </w:t>
+            </w:r>
+            <w:r>
+              <w:t>V</w:t>
+            </w:r>
+          </w:p>
+        </w:tc>
+      </w:tr>
+      <w:tr>
+        <w:tc>
+          <w:tcPr>
+            <w:tcW w:w="4675" w:type="dxa"/>
+          </w:tcPr>
+          <w:p>
+            <w:pPr>
+              <w:rPr>
+                <w:lang w:val="ru-RU"/>
+              </w:rPr>
+            </w:pPr>
+            <w:r>
+              <w:rPr>
+                <w:lang w:val="ru-RU"/>
+              </w:rPr>
+              <w:lastRenderedPageBreak/>
+              <w:t>Зачем на этапе инициализации получать какие-то данные?</w:t>
+            </w:r>
+          </w:p>
+        </w:tc>
+        <w:tc>
+          <w:tcPr>
+            <w:tcW w:w="4675" w:type="dxa"/>
+          </w:tcPr>
+          <w:p>
+            <w:pPr>
+              <w:rPr>
+                <w:lang w:val="ru-RU"/>
+              </w:rPr>
+            </w:pPr>
+            <w:r>
+              <w:rPr>
+                <w:lang w:val="ru-RU"/>
+              </w:rPr>
+              <w:t xml:space="preserve">Потому что предполагается, что </w:t>
+            </w:r>
+            <w:r>
+              <w:rPr>
+                <w:lang w:val="ru-RU"/>
+              </w:rPr>
+              <w:t xml:space="preserve">об обновлении онтологии будет сообщено извне. При этом в остальных случаях (большую часть времени) процесс анализа будет выполняться быстрее (кол-во выполняемых переходов </w:t>
+            </w:r>
+            <w:r>
+              <w:rPr>
+                <w:lang w:val="ru-RU"/>
+              </w:rPr>
+              <w:t xml:space="preserve">&gt;&gt; </w:t>
+            </w:r>
+            <w:r>
+              <w:rPr>
+                <w:lang w:val="ru-RU"/>
+              </w:rPr>
+              <w:t>кол-ва обновлений онтологии)</w:t>
+            </w:r>
+          </w:p>
+        </w:tc>
+      </w:tr>
+      <w:tr>
+        <w:tc>
+          <w:tcPr>
+            <w:tcW w:w="4675" w:type="dxa"/>
+          </w:tcPr>
+          <w:p>
+            <w:pPr>
+              <w:rPr>
+                <w:lang w:val="ru-RU"/>
+              </w:rPr>
+            </w:pPr>
+            <w:r>
+              <w:rPr>
+                <w:lang w:val="ru-RU"/>
+              </w:rPr>
+              <w:t xml:space="preserve">Если для определения разрешенных переходов выполняется </w:t>
+            </w:r>
+            <w:r>
+              <w:t>SPARQL</w:t>
+            </w:r>
+            <w:r>
+              <w:rPr>
+                <w:lang w:val="ru-RU"/>
+              </w:rPr>
+              <w:t>-запрос, то как вынести логику определения их разрешенности в дескриптор?</w:t>
+            </w:r>
+          </w:p>
+        </w:tc>
+        <w:tc>
+          <w:tcPr>
+            <w:tcW w:w="4675" w:type="dxa"/>
+          </w:tcPr>
+          <w:p>
+            <w:pPr>
+              <w:rPr>
+                <w:lang w:val="ru-RU"/>
+              </w:rPr>
+            </w:pPr>
+            <w:r>
+              <w:rPr>
+                <w:lang w:val="ru-RU"/>
+              </w:rPr>
+              <w:t xml:space="preserve">Вероятно, дескриптор должен включать в себя фрагмент этого запроса, касающийся разрешенности. Т.е. по соглашению переход будет обозначен и предоставлен как </w:t>
             </w:r>
             <w:r>
               <w:rPr>
@@ -4057,302 +4961,41 @@
               </w:rPr>
               <w:t>?</w:t>
             </w:r>
-          </w:p>
-        </w:tc>
-        <w:tc>
-          <w:tcPr>
-            <w:tcW w:w="4675" w:type="dxa"/>
-            <w:shd w:val="clear" w:color="auto" w:fill="FFF2CC" w:themeFill="accent4" w:themeFillTint="33"/>
-          </w:tcPr>
-          <w:p>
-            <w:pPr>
-              <w:rPr>
-                <w:lang w:val="ru-RU"/>
-              </w:rPr>
-            </w:pPr>
-          </w:p>
-        </w:tc>
-      </w:tr>
-      <w:tr>
-        <w:tc>
-          <w:tcPr>
-            <w:tcW w:w="4675" w:type="dxa"/>
-          </w:tcPr>
-          <w:p>
-            <w:pPr>
-              <w:rPr>
-                <w:lang w:val="ru-RU"/>
-              </w:rPr>
-            </w:pPr>
-            <w:r>
-              <w:rPr>
-                <w:lang w:val="ru-RU"/>
-              </w:rPr>
-              <w:t>Какие доступны улучшения онтологии и системы в целом?</w:t>
-            </w:r>
-          </w:p>
-        </w:tc>
-        <w:tc>
-          <w:tcPr>
-            <w:tcW w:w="4675" w:type="dxa"/>
-          </w:tcPr>
-          <w:p>
-            <w:pPr>
-              <w:rPr>
-                <w:lang w:val="ru-RU"/>
-              </w:rPr>
-            </w:pPr>
-            <w:r>
-              <w:rPr>
-                <w:lang w:val="ru-RU"/>
-              </w:rPr>
-              <w:t>- ингибиторные дуги</w:t>
-            </w:r>
-          </w:p>
-          <w:p>
-            <w:pPr>
-              <w:rPr>
-                <w:lang w:val="ru-RU"/>
-              </w:rPr>
-            </w:pPr>
-            <w:r>
-              <w:rPr>
-                <w:lang w:val="ru-RU"/>
-              </w:rPr>
-              <w:t>- сбрасывающие дуги</w:t>
-            </w:r>
-          </w:p>
-          <w:p>
-            <w:pPr>
-              <w:rPr>
-                <w:lang w:val="ru-RU"/>
-              </w:rPr>
-            </w:pPr>
-            <w:r>
-              <w:rPr>
-                <w:lang w:val="ru-RU"/>
-              </w:rPr>
-              <w:t xml:space="preserve">- прогон сразу нескольких наборов токенов с упором на </w:t>
-            </w:r>
-            <w:r>
-              <w:t>transition</w:t>
-            </w:r>
-            <w:r>
-              <w:rPr>
-                <w:lang w:val="ru-RU"/>
-              </w:rPr>
-              <w:t xml:space="preserve"> </w:t>
-            </w:r>
-            <w:r>
-              <w:t>modes</w:t>
-            </w:r>
-            <w:r>
-              <w:rPr>
-                <w:lang w:val="ru-RU"/>
-              </w:rPr>
-              <w:t xml:space="preserve"> (+ концепция </w:t>
-            </w:r>
-            <w:r>
-              <w:t>step</w:t>
-            </w:r>
-            <w:r>
-              <w:rPr>
-                <w:lang w:val="ru-RU"/>
-              </w:rPr>
-              <w:t>)</w:t>
-            </w:r>
-          </w:p>
-          <w:p>
-            <w:pPr>
-              <w:rPr>
-                <w:lang w:val="ru-RU"/>
-              </w:rPr>
-            </w:pPr>
-            <w:r>
-              <w:rPr>
-                <w:lang w:val="ru-RU"/>
-              </w:rPr>
-              <w:t xml:space="preserve">- </w:t>
-            </w:r>
-            <w:r>
-              <w:rPr>
-                <w:lang w:val="ru-RU"/>
-              </w:rPr>
-              <w:t>временные метки, глобальное время</w:t>
-            </w:r>
-          </w:p>
-        </w:tc>
-      </w:tr>
-      <w:tr>
-        <w:tc>
-          <w:tcPr>
-            <w:tcW w:w="4675" w:type="dxa"/>
-          </w:tcPr>
-          <w:p>
-            <w:pPr>
-              <w:rPr>
-                <w:lang w:val="ru-RU"/>
-              </w:rPr>
-            </w:pPr>
-            <w:r>
-              <w:rPr>
-                <w:lang w:val="ru-RU"/>
-              </w:rPr>
-              <w:t>Какие части системы затрагиваются при внедрении улучшений?</w:t>
-            </w:r>
-          </w:p>
-        </w:tc>
-        <w:tc>
-          <w:tcPr>
-            <w:tcW w:w="4675" w:type="dxa"/>
-          </w:tcPr>
-          <w:p>
-            <w:pPr>
-              <w:rPr>
-                <w:lang w:val="ru-RU"/>
-              </w:rPr>
-            </w:pPr>
-            <w:r>
-              <w:rPr>
-                <w:lang w:val="ru-RU"/>
-              </w:rPr>
-              <w:t>- концепции и отношения онтологии</w:t>
-            </w:r>
-          </w:p>
-          <w:p>
-            <w:pPr>
-              <w:rPr>
-                <w:lang w:val="ru-RU"/>
-              </w:rPr>
-            </w:pPr>
-            <w:r>
-              <w:rPr>
-                <w:lang w:val="ru-RU"/>
-              </w:rPr>
-              <w:t>- аксиомы онтологии</w:t>
-            </w:r>
-          </w:p>
-          <w:p>
-            <w:pPr>
-              <w:rPr>
-                <w:lang w:val="ru-RU"/>
-              </w:rPr>
-            </w:pPr>
-            <w:r>
-              <w:rPr>
-                <w:lang w:val="ru-RU"/>
-              </w:rPr>
-              <w:t>- логика разрешенности перехода</w:t>
-            </w:r>
-          </w:p>
-          <w:p>
-            <w:pPr>
-              <w:rPr>
-                <w:lang w:val="ru-RU"/>
-              </w:rPr>
-            </w:pPr>
-            <w:r>
-              <w:rPr>
-                <w:lang w:val="ru-RU"/>
-              </w:rPr>
-              <w:t>- логика формирования токенов</w:t>
-            </w:r>
-          </w:p>
-        </w:tc>
-      </w:tr>
-      <w:tr>
-        <w:tc>
-          <w:tcPr>
-            <w:tcW w:w="4675" w:type="dxa"/>
-          </w:tcPr>
-          <w:p>
-            <w:pPr>
-              <w:rPr>
-                <w:lang w:val="ru-RU"/>
-              </w:rPr>
-            </w:pPr>
-            <w:r>
-              <w:rPr>
-                <w:lang w:val="ru-RU"/>
-              </w:rPr>
-              <w:t>Как производится процесс усовершенствования?</w:t>
-            </w:r>
-          </w:p>
-        </w:tc>
-        <w:tc>
-          <w:tcPr>
-            <w:tcW w:w="4675" w:type="dxa"/>
-          </w:tcPr>
-          <w:p>
-            <w:pPr>
-              <w:rPr>
-                <w:lang w:val="ru-RU"/>
-              </w:rPr>
-            </w:pPr>
-            <w:r>
-              <w:rPr>
-                <w:lang w:val="ru-RU"/>
-              </w:rPr>
-              <w:t>- изменяется корневая (</w:t>
-            </w:r>
-            <w:r>
-              <w:t>core</w:t>
-            </w:r>
-            <w:r>
-              <w:rPr>
-                <w:lang w:val="ru-RU"/>
-              </w:rPr>
-              <w:t>)</w:t>
-            </w:r>
-            <w:r>
-              <w:rPr>
-                <w:lang w:val="ru-RU"/>
-              </w:rPr>
-              <w:t xml:space="preserve"> онтология: классы, отношения и аксиомы</w:t>
-            </w:r>
-          </w:p>
-          <w:p>
-            <w:pPr>
-              <w:rPr>
-                <w:lang w:val="ru-RU"/>
-              </w:rPr>
-            </w:pPr>
-            <w:r>
-              <w:rPr>
-                <w:lang w:val="ru-RU"/>
-              </w:rPr>
-              <w:t xml:space="preserve">- изменяются правила исполнения РСП, формируется новый </w:t>
-            </w:r>
-            <w:r>
-              <w:t>JSON</w:t>
-            </w:r>
-            <w:r>
-              <w:rPr>
-                <w:lang w:val="ru-RU"/>
-              </w:rPr>
-              <w:t xml:space="preserve"> </w:t>
-            </w:r>
-            <w:r>
-              <w:rPr>
-                <w:lang w:val="ru-RU"/>
-              </w:rPr>
-              <w:t>дескриптор</w:t>
-            </w:r>
-          </w:p>
-          <w:p>
-            <w:pPr>
-              <w:rPr>
-                <w:lang w:val="ru-RU"/>
-              </w:rPr>
-            </w:pPr>
-            <w:r>
-              <w:rPr>
-                <w:lang w:val="ru-RU"/>
-              </w:rPr>
-              <w:t xml:space="preserve">- ризонер конфигурируется путем подгрузки </w:t>
-            </w:r>
-            <w:r>
-              <w:t>JSON</w:t>
+            <w:r>
+              <w:t>t</w:t>
+            </w:r>
+            <w:r>
+              <w:rPr>
+                <w:lang w:val="ru-RU"/>
+              </w:rPr>
+              <w:t xml:space="preserve">, а факт разрешенности будет формироваться, например, в </w:t>
+            </w:r>
+            <w:r>
+              <w:rPr>
+                <w:lang w:val="ru-RU"/>
+              </w:rPr>
+              <w:t>?</w:t>
+            </w:r>
+            <w:r>
+              <w:t>is</w:t>
+            </w:r>
+            <w:r>
+              <w:rPr>
+                <w:lang w:val="ru-RU"/>
+              </w:rPr>
+              <w:t>_</w:t>
+            </w:r>
+            <w:r>
+              <w:t>enabled</w:t>
+            </w:r>
+            <w:r>
+              <w:rPr>
+                <w:lang w:val="ru-RU"/>
+              </w:rPr>
+              <w:t xml:space="preserve">, вся логика – в дескрипторе в формате </w:t>
+            </w:r>
+            <w:r>
+              <w:t>SPARQL</w:t>
             </w:r>
             <w:r>
               <w:rPr>
@@ -4364,29 +5007,45 @@
               <w:rPr>
                 <w:lang w:val="ru-RU"/>
               </w:rPr>
-              <w:t>файла дескриптора</w:t>
-            </w:r>
-          </w:p>
-          <w:p>
-            <w:pPr>
-              <w:rPr>
-                <w:lang w:val="ru-RU"/>
-              </w:rPr>
-            </w:pPr>
-            <w:r>
-              <w:rPr>
-                <w:lang w:val="ru-RU"/>
-              </w:rPr>
-              <w:t xml:space="preserve">- обновляется </w:t>
-            </w:r>
-            <w:r>
-              <w:t>core</w:t>
-            </w:r>
-            <w:r>
-              <w:rPr>
-                <w:lang w:val="ru-RU"/>
-              </w:rPr>
-              <w:t xml:space="preserve">-онтология на </w:t>
+              <w:t>запроса</w:t>
+            </w:r>
+          </w:p>
+        </w:tc>
+      </w:tr>
+      <w:tr>
+        <w:tc>
+          <w:tcPr>
+            <w:tcW w:w="4675" w:type="dxa"/>
+          </w:tcPr>
+          <w:p>
+            <w:pPr>
+              <w:rPr>
+                <w:lang w:val="ru-RU"/>
+              </w:rPr>
+            </w:pPr>
+            <w:r>
+              <w:rPr>
+                <w:lang w:val="ru-RU"/>
+              </w:rPr>
+              <w:t>Как можно было бы через дескриптор изменить логику, при которой в выходной позиции формируются токены, на обратную, при которой выходная позиция очищается?</w:t>
+            </w:r>
+          </w:p>
+        </w:tc>
+        <w:tc>
+          <w:tcPr>
+            <w:tcW w:w="4675" w:type="dxa"/>
+          </w:tcPr>
+          <w:p>
+            <w:pPr>
+              <w:rPr>
+                <w:lang w:val="ru-RU"/>
+              </w:rPr>
+            </w:pPr>
+            <w:r>
+              <w:rPr>
+                <w:lang w:val="ru-RU"/>
+              </w:rPr>
+              <w:t xml:space="preserve">За формирование в конечном счете отвечает </w:t>
             </w:r>
             <w:r>
               <w:t>SPARQL</w:t>
@@ -4395,142 +5054,141 @@
               <w:rPr>
                 <w:lang w:val="ru-RU"/>
               </w:rPr>
-              <w:t xml:space="preserve"> сервере (для онтологии экземпляров обеспечивается обратная совместимость)</w:t>
-            </w:r>
-          </w:p>
-        </w:tc>
-      </w:tr>
-      <w:tr>
-        <w:tc>
-          <w:tcPr>
-            <w:tcW w:w="4675" w:type="dxa"/>
-            <w:shd w:val="clear" w:color="auto" w:fill="FFF2CC" w:themeFill="accent4" w:themeFillTint="33"/>
-          </w:tcPr>
-          <w:p>
-            <w:pPr>
-              <w:rPr>
-                <w:lang w:val="ru-RU"/>
-              </w:rPr>
-            </w:pPr>
-            <w:r>
-              <w:rPr>
-                <w:lang w:val="ru-RU"/>
-              </w:rPr>
-              <w:t xml:space="preserve">В дескриптор включаются шаблоны </w:t>
-            </w:r>
-            <w:r>
-              <w:t>SPARQL</w:t>
-            </w:r>
-            <w:r>
-              <w:rPr>
-                <w:lang w:val="ru-RU"/>
-              </w:rPr>
-              <w:t>-запросов к серверу?</w:t>
-            </w:r>
-          </w:p>
-        </w:tc>
-        <w:tc>
-          <w:tcPr>
-            <w:tcW w:w="4675" w:type="dxa"/>
-          </w:tcPr>
-          <w:p>
-            <w:pPr>
-              <w:rPr>
-                <w:lang w:val="ru-RU"/>
-              </w:rPr>
-            </w:pPr>
-            <w:r>
-              <w:rPr>
-                <w:lang w:val="ru-RU"/>
-              </w:rPr>
-              <w:t>Необходимо рассмотреть возможность написания абстрактных запросов, не требующих изменения в их структуре</w:t>
-            </w:r>
-          </w:p>
-          <w:p>
-            <w:pPr>
-              <w:rPr>
-                <w:lang w:val="ru-RU"/>
-              </w:rPr>
-            </w:pPr>
-            <w:r>
-              <w:rPr>
-                <w:lang w:val="ru-RU"/>
-              </w:rPr>
-              <w:t>(однако, при этом, мы теряем в детерминированности получаемых данных)</w:t>
-            </w:r>
-            <w:r>
-              <w:rPr>
-                <w:lang w:val="ru-RU"/>
-              </w:rPr>
-              <w:t>.</w:t>
-            </w:r>
-          </w:p>
-          <w:p>
-            <w:pPr>
-              <w:rPr>
-                <w:lang w:val="ru-RU"/>
-              </w:rPr>
-            </w:pPr>
-            <w:r>
-              <w:rPr>
-                <w:lang w:val="ru-RU"/>
-              </w:rPr>
-              <w:t>Это, прежде всего, касается клиента, для которого возможности конфигурации может не быть</w:t>
-            </w:r>
-          </w:p>
-        </w:tc>
-      </w:tr>
-      <w:tr>
-        <w:tc>
-          <w:tcPr>
-            <w:tcW w:w="4675" w:type="dxa"/>
-          </w:tcPr>
-          <w:p>
-            <w:pPr>
-              <w:rPr>
-                <w:lang w:val="ru-RU"/>
-              </w:rPr>
-            </w:pPr>
-            <w:r>
-              <w:rPr>
-                <w:lang w:val="ru-RU"/>
-              </w:rPr>
-              <w:t>Как в дескрипторе отражаются правила определения разрешенности перехода?</w:t>
-            </w:r>
-          </w:p>
-        </w:tc>
-        <w:tc>
-          <w:tcPr>
-            <w:tcW w:w="4675" w:type="dxa"/>
-          </w:tcPr>
-          <w:p>
-            <w:pPr>
-              <w:rPr>
-                <w:lang w:val="ru-RU"/>
-              </w:rPr>
-            </w:pPr>
-          </w:p>
-        </w:tc>
-      </w:tr>
-      <w:tr>
-        <w:tc>
-          <w:tcPr>
-            <w:tcW w:w="4675" w:type="dxa"/>
-          </w:tcPr>
-          <w:p>
-            <w:pPr>
-              <w:rPr>
-                <w:lang w:val="ru-RU"/>
-              </w:rPr>
-            </w:pPr>
-            <w:r>
-              <w:rPr>
-                <w:lang w:val="ru-RU"/>
-              </w:rPr>
-              <w:t>Как в дескрипторе отражаются правила формирования токенов в ходе выполнения перехода?</w:t>
+              <w:t>-</w:t>
+            </w:r>
+            <w:r>
+              <w:rPr>
+                <w:lang w:val="ru-RU"/>
+              </w:rPr>
+              <w:t>запрос. Если сделать его фрагменты частью дескриптора, то и логика будет поддаваться изменению?</w:t>
             </w:r>
             <w:bookmarkStart w:id="0" w:name="_GoBack"/>
             <w:bookmarkEnd w:id="0"/>
+          </w:p>
+        </w:tc>
+      </w:tr>
+      <w:tr>
+        <w:tc>
+          <w:tcPr>
+            <w:tcW w:w="4675" w:type="dxa"/>
+          </w:tcPr>
+          <w:p>
+            <w:pPr>
+              <w:rPr>
+                <w:lang w:val="ru-RU"/>
+              </w:rPr>
+            </w:pPr>
+          </w:p>
+        </w:tc>
+        <w:tc>
+          <w:tcPr>
+            <w:tcW w:w="4675" w:type="dxa"/>
+          </w:tcPr>
+          <w:p>
+            <w:pPr>
+              <w:rPr>
+                <w:lang w:val="ru-RU"/>
+              </w:rPr>
+            </w:pPr>
+          </w:p>
+        </w:tc>
+      </w:tr>
+      <w:tr>
+        <w:tc>
+          <w:tcPr>
+            <w:tcW w:w="4675" w:type="dxa"/>
+          </w:tcPr>
+          <w:p>
+            <w:pPr>
+              <w:rPr>
+                <w:lang w:val="ru-RU"/>
+              </w:rPr>
+            </w:pPr>
+          </w:p>
+        </w:tc>
+        <w:tc>
+          <w:tcPr>
+            <w:tcW w:w="4675" w:type="dxa"/>
+          </w:tcPr>
+          <w:p>
+            <w:pPr>
+              <w:rPr>
+                <w:lang w:val="ru-RU"/>
+              </w:rPr>
+            </w:pPr>
+          </w:p>
+        </w:tc>
+      </w:tr>
+      <w:tr>
+        <w:tc>
+          <w:tcPr>
+            <w:tcW w:w="4675" w:type="dxa"/>
+          </w:tcPr>
+          <w:p>
+            <w:pPr>
+              <w:rPr>
+                <w:lang w:val="ru-RU"/>
+              </w:rPr>
+            </w:pPr>
+          </w:p>
+        </w:tc>
+        <w:tc>
+          <w:tcPr>
+            <w:tcW w:w="4675" w:type="dxa"/>
+          </w:tcPr>
+          <w:p>
+            <w:pPr>
+              <w:rPr>
+                <w:lang w:val="ru-RU"/>
+              </w:rPr>
+            </w:pPr>
+          </w:p>
+        </w:tc>
+      </w:tr>
+      <w:tr>
+        <w:tc>
+          <w:tcPr>
+            <w:tcW w:w="4675" w:type="dxa"/>
+          </w:tcPr>
+          <w:p>
+            <w:pPr>
+              <w:rPr>
+                <w:lang w:val="ru-RU"/>
+              </w:rPr>
+            </w:pPr>
+          </w:p>
+        </w:tc>
+        <w:tc>
+          <w:tcPr>
+            <w:tcW w:w="4675" w:type="dxa"/>
+          </w:tcPr>
+          <w:p>
+            <w:pPr>
+              <w:rPr>
+                <w:lang w:val="ru-RU"/>
+              </w:rPr>
+            </w:pPr>
+          </w:p>
+        </w:tc>
+      </w:tr>
+      <w:tr>
+        <w:tc>
+          <w:tcPr>
+            <w:tcW w:w="4675" w:type="dxa"/>
+          </w:tcPr>
+          <w:p>
+            <w:pPr>
+              <w:rPr>
+                <w:lang w:val="ru-RU"/>
+              </w:rPr>
+            </w:pPr>
+            <w:r>
+              <w:rPr>
+                <w:lang w:val="ru-RU"/>
+              </w:rPr>
+              <w:lastRenderedPageBreak/>
+              <w:t>Как в дескрипторе отражаются правила формирования токенов в ходе выполнения перехода?</w:t>
+            </w:r>
           </w:p>
         </w:tc>
         <w:tc>
@@ -5325,7 +5983,7 @@
 </file>
 
 <file path=customXml/itemProps1.xml><?xml version="1.0" encoding="utf-8"?>
-<ds:datastoreItem xmlns:ds="http://schemas.openxmlformats.org/officeDocument/2006/customXml" ds:itemID="{9F29ED12-5DA0-4216-8BDE-791D47F1D30A}">
+<ds:datastoreItem xmlns:ds="http://schemas.openxmlformats.org/officeDocument/2006/customXml" ds:itemID="{BE9FE26F-3682-4BD3-B32B-7582D2615D36}">
   <ds:schemaRefs>
     <ds:schemaRef ds:uri="http://schemas.openxmlformats.org/officeDocument/2006/bibliography"/>
   </ds:schemaRefs>

</xml_diff>

<commit_message>
Possible time and multiple firing steps implementation have been considered
</commit_message>
<xml_diff>
--- a/docs/qna.docx
+++ b/docs/qna.docx
@@ -4386,7 +4386,7 @@
         <w:tc>
           <w:tcPr>
             <w:tcW w:w="4675" w:type="dxa"/>
-            <w:shd w:val="clear" w:color="auto" w:fill="FFF2CC" w:themeFill="accent4" w:themeFillTint="33"/>
+            <w:shd w:val="clear" w:color="auto" w:fill="auto"/>
           </w:tcPr>
           <w:p>
             <w:pPr>
@@ -4460,6 +4460,19 @@
               <w:t>Это, прежде всего, касается клиента, для которого возможности конфигурации может не быть</w:t>
             </w:r>
           </w:p>
+          <w:p>
+            <w:pPr>
+              <w:rPr>
+                <w:lang w:val="ru-RU"/>
+              </w:rPr>
+            </w:pPr>
+            <w:r>
+              <w:rPr>
+                <w:lang w:val="ru-RU"/>
+              </w:rPr>
+              <w:t>Дескриптор не для клиента, а для ризонера на сервере!!! Вероятный ответ – да, включаются.</w:t>
+            </w:r>
+          </w:p>
         </w:tc>
       </w:tr>
       <w:tr>
@@ -4524,6 +4537,7 @@
               <w:rPr>
                 <w:lang w:val="ru-RU"/>
               </w:rPr>
+              <w:lastRenderedPageBreak/>
               <w:t xml:space="preserve">- на этапе первичной инициализации по команде ризонер получает и сохраняет список переходов и их параметров: </w:t>
             </w:r>
             <w:r>
@@ -4548,16 +4562,36 @@
               <w:rPr>
                 <w:lang w:val="ru-RU"/>
               </w:rPr>
+              <w:t xml:space="preserve">, выполняемый код, </w:t>
+            </w:r>
+            <w:r>
+              <w:t>id</w:t>
+            </w:r>
+            <w:r>
+              <w:rPr>
+                <w:lang w:val="ru-RU"/>
+              </w:rPr>
+              <w:t xml:space="preserve"> </w:t>
+            </w:r>
+            <w:r>
+              <w:rPr>
+                <w:lang w:val="ru-RU"/>
+              </w:rPr>
+              <w:t>входных и выходных дуг</w:t>
+            </w:r>
+            <w:r>
+              <w:rPr>
+                <w:lang w:val="ru-RU"/>
+              </w:rPr>
+              <w:t xml:space="preserve"> и их аннотации (шаблоны)</w:t>
+            </w:r>
+            <w:r>
+              <w:rPr>
+                <w:lang w:val="ru-RU"/>
+              </w:rPr>
               <w:t xml:space="preserve">, </w:t>
             </w:r>
             <w:r>
-              <w:rPr>
-                <w:lang w:val="ru-RU"/>
-              </w:rPr>
-              <w:lastRenderedPageBreak/>
-              <w:t xml:space="preserve">выполняемый код, </w:t>
-            </w:r>
-            <w:r>
               <w:t>id</w:t>
             </w:r>
             <w:r>
@@ -4570,22 +4604,7 @@
               <w:rPr>
                 <w:lang w:val="ru-RU"/>
               </w:rPr>
-              <w:t>входных и выходных дуг</w:t>
-            </w:r>
-            <w:r>
-              <w:rPr>
-                <w:lang w:val="ru-RU"/>
-              </w:rPr>
-              <w:t xml:space="preserve"> и их аннотации (шаблоны)</w:t>
-            </w:r>
-            <w:r>
-              <w:rPr>
-                <w:lang w:val="ru-RU"/>
-              </w:rPr>
-              <w:t xml:space="preserve">, </w:t>
-            </w:r>
-            <w:r>
-              <w:t>id</w:t>
+              <w:t>входных и выходных</w:t>
             </w:r>
             <w:r>
               <w:rPr>
@@ -4597,7 +4616,22 @@
               <w:rPr>
                 <w:lang w:val="ru-RU"/>
               </w:rPr>
-              <w:t>входных и выходных</w:t>
+              <w:t>позиции</w:t>
+            </w:r>
+            <w:r>
+              <w:rPr>
+                <w:lang w:val="ru-RU"/>
+              </w:rPr>
+              <w:t xml:space="preserve"> (</w:t>
+            </w:r>
+            <w:r>
+              <w:rPr>
+                <w:lang w:val="ru-RU"/>
+              </w:rPr>
+              <w:t>+</w:t>
+            </w:r>
+            <w:r>
+              <w:t>term</w:t>
             </w:r>
             <w:r>
               <w:rPr>
@@ -4609,19 +4643,26 @@
               <w:rPr>
                 <w:lang w:val="ru-RU"/>
               </w:rPr>
-              <w:t>позиции</w:t>
-            </w:r>
-            <w:r>
-              <w:rPr>
-                <w:lang w:val="ru-RU"/>
-              </w:rPr>
-              <w:t xml:space="preserve"> (</w:t>
-            </w:r>
-            <w:r>
-              <w:rPr>
-                <w:lang w:val="ru-RU"/>
-              </w:rPr>
-              <w:t>+</w:t>
+              <w:t>нач. маркировки)</w:t>
+            </w:r>
+            <w:r>
+              <w:rPr>
+                <w:lang w:val="ru-RU"/>
+              </w:rPr>
+              <w:t>.</w:t>
+            </w:r>
+          </w:p>
+          <w:p>
+            <w:pPr>
+              <w:rPr>
+                <w:lang w:val="ru-RU"/>
+              </w:rPr>
+            </w:pPr>
+            <w:r>
+              <w:rPr>
+                <w:lang w:val="ru-RU"/>
+              </w:rPr>
+              <w:t xml:space="preserve">- также им вычисляются доступные </w:t>
             </w:r>
             <w:r>
               <w:t>term</w:t>
@@ -4630,55 +4671,70 @@
               <w:rPr>
                 <w:lang w:val="ru-RU"/>
               </w:rPr>
+              <w:t>’</w:t>
+            </w:r>
+            <w:r>
+              <w:rPr>
+                <w:lang w:val="ru-RU"/>
+              </w:rPr>
+              <w:t>ы (константы, начальные маркировки позиций) и формируются соответствующие данные</w:t>
+            </w:r>
+          </w:p>
+          <w:p>
+            <w:pPr>
+              <w:rPr>
+                <w:lang w:val="ru-RU"/>
+              </w:rPr>
+            </w:pPr>
+            <w:r>
+              <w:rPr>
+                <w:lang w:val="ru-RU"/>
+              </w:rPr>
+              <w:t>-</w:t>
+            </w:r>
+            <w:r>
+              <w:t>V</w:t>
+            </w:r>
+            <w:r>
+              <w:rPr>
+                <w:lang w:val="ru-RU"/>
+              </w:rPr>
+              <w:t xml:space="preserve"> между выполнениями переходов ризонер запрашивает содержимое входных позиций (только данные мультимножеств) и формирует </w:t>
+            </w:r>
+            <w:r>
+              <w:t>transition</w:t>
+            </w:r>
+            <w:r>
+              <w:rPr>
+                <w:lang w:val="ru-RU"/>
+              </w:rPr>
               <w:t xml:space="preserve"> </w:t>
             </w:r>
             <w:r>
-              <w:rPr>
-                <w:lang w:val="ru-RU"/>
-              </w:rPr>
-              <w:t>нач. маркировки)</w:t>
-            </w:r>
-            <w:r>
-              <w:rPr>
-                <w:lang w:val="ru-RU"/>
-              </w:rPr>
-              <w:t>.</w:t>
-            </w:r>
-          </w:p>
-          <w:p>
-            <w:pPr>
-              <w:rPr>
-                <w:lang w:val="ru-RU"/>
-              </w:rPr>
-            </w:pPr>
-            <w:r>
-              <w:rPr>
-                <w:lang w:val="ru-RU"/>
-              </w:rPr>
-              <w:t xml:space="preserve">- также им вычисляются доступные </w:t>
-            </w:r>
-            <w:r>
-              <w:t>term</w:t>
-            </w:r>
-            <w:r>
-              <w:rPr>
-                <w:lang w:val="ru-RU"/>
-              </w:rPr>
-              <w:t>’</w:t>
-            </w:r>
-            <w:r>
-              <w:rPr>
-                <w:lang w:val="ru-RU"/>
-              </w:rPr>
-              <w:t>ы (константы, начальные маркировки позиций) и формируются соответствующие данные</w:t>
-            </w:r>
-          </w:p>
-          <w:p>
-            <w:pPr>
-              <w:rPr>
-                <w:lang w:val="ru-RU"/>
-              </w:rPr>
-            </w:pPr>
+              <w:t>mode</w:t>
+            </w:r>
+            <w:r>
+              <w:rPr>
+                <w:lang w:val="ru-RU"/>
+              </w:rPr>
+              <w:t xml:space="preserve"> под каждую входную дугу</w:t>
+            </w:r>
+          </w:p>
+          <w:p>
+            <w:pPr>
+              <w:rPr>
+                <w:lang w:val="ru-RU"/>
+              </w:rPr>
+            </w:pPr>
+            <w:r>
+              <w:rPr>
+                <w:lang w:val="ru-RU"/>
+              </w:rPr>
+              <w:t xml:space="preserve">- ризонер выполняет </w:t>
+            </w:r>
+            <w:r>
+              <w:t>SPARQL</w:t>
+            </w:r>
             <w:r>
               <w:rPr>
                 <w:lang w:val="ru-RU"/>
@@ -4686,13 +4742,51 @@
               <w:t>-</w:t>
             </w:r>
             <w:r>
-              <w:t>V</w:t>
-            </w:r>
-            <w:r>
-              <w:rPr>
-                <w:lang w:val="ru-RU"/>
-              </w:rPr>
-              <w:t xml:space="preserve"> между выполнениями переходов ризонер запрашивает содержимое входных позиций (только данные мультимножеств) и формирует </w:t>
+              <w:rPr>
+                <w:lang w:val="ru-RU"/>
+              </w:rPr>
+              <w:t>запрос разрешенных переходов</w:t>
+            </w:r>
+            <w:r>
+              <w:rPr>
+                <w:lang w:val="ru-RU"/>
+              </w:rPr>
+              <w:t xml:space="preserve"> и помечает возможные комбинации и переходы</w:t>
+            </w:r>
+          </w:p>
+          <w:p>
+            <w:pPr>
+              <w:rPr>
+                <w:lang w:val="ru-RU"/>
+              </w:rPr>
+            </w:pPr>
+            <w:r>
+              <w:rPr>
+                <w:lang w:val="ru-RU"/>
+              </w:rPr>
+              <w:t>- на этом работа ризонера приостановлена, идет ожидание действий пользователя/внешнего возбудителя, где выбирается определенная комбинация для срабатывания перехода</w:t>
+            </w:r>
+          </w:p>
+          <w:p>
+            <w:pPr>
+              <w:rPr>
+                <w:lang w:val="ru-RU"/>
+              </w:rPr>
+            </w:pPr>
+            <w:r>
+              <w:rPr>
+                <w:lang w:val="ru-RU"/>
+              </w:rPr>
+              <w:t xml:space="preserve">- создается срабатывание </w:t>
+            </w:r>
+            <w:r>
+              <w:t>firing</w:t>
+            </w:r>
+            <w:r>
+              <w:rPr>
+                <w:lang w:val="ru-RU"/>
+              </w:rPr>
+              <w:t xml:space="preserve"> для мультимножества </w:t>
             </w:r>
             <w:r>
               <w:t>transition</w:t>
@@ -4704,97 +4798,15 @@
               <w:t xml:space="preserve"> </w:t>
             </w:r>
             <w:r>
-              <w:t>mode</w:t>
-            </w:r>
-            <w:r>
-              <w:rPr>
-                <w:lang w:val="ru-RU"/>
-              </w:rPr>
-              <w:t xml:space="preserve"> под каждую входную дугу</w:t>
-            </w:r>
-          </w:p>
-          <w:p>
-            <w:pPr>
-              <w:rPr>
-                <w:lang w:val="ru-RU"/>
-              </w:rPr>
-            </w:pPr>
-            <w:r>
-              <w:rPr>
-                <w:lang w:val="ru-RU"/>
-              </w:rPr>
-              <w:t xml:space="preserve">- ризонер выполняет </w:t>
-            </w:r>
-            <w:r>
-              <w:t>SPARQL</w:t>
-            </w:r>
-            <w:r>
-              <w:rPr>
-                <w:lang w:val="ru-RU"/>
-              </w:rPr>
-              <w:t>-</w:t>
-            </w:r>
-            <w:r>
-              <w:rPr>
-                <w:lang w:val="ru-RU"/>
-              </w:rPr>
-              <w:t>запрос разрешенных переходов</w:t>
-            </w:r>
-            <w:r>
-              <w:rPr>
-                <w:lang w:val="ru-RU"/>
-              </w:rPr>
-              <w:t xml:space="preserve"> и помечает возможные комбинации и переходы</w:t>
-            </w:r>
-          </w:p>
-          <w:p>
-            <w:pPr>
-              <w:rPr>
-                <w:lang w:val="ru-RU"/>
-              </w:rPr>
-            </w:pPr>
-            <w:r>
-              <w:rPr>
-                <w:lang w:val="ru-RU"/>
-              </w:rPr>
-              <w:t>- на этом работа ризонера приостановлена, идет ожидание действий пользователя/внешнего возбудителя, где выбирается определенная комбинация для срабатывания перехода</w:t>
-            </w:r>
-          </w:p>
-          <w:p>
-            <w:pPr>
-              <w:rPr>
-                <w:lang w:val="ru-RU"/>
-              </w:rPr>
-            </w:pPr>
-            <w:r>
-              <w:rPr>
-                <w:lang w:val="ru-RU"/>
-              </w:rPr>
-              <w:t xml:space="preserve">- создается срабатывание </w:t>
-            </w:r>
-            <w:r>
-              <w:t>firing</w:t>
-            </w:r>
-            <w:r>
-              <w:rPr>
-                <w:lang w:val="ru-RU"/>
-              </w:rPr>
-              <w:t xml:space="preserve"> для мультимножества </w:t>
-            </w:r>
-            <w:r>
-              <w:t>transition</w:t>
-            </w:r>
-            <w:r>
-              <w:rPr>
-                <w:lang w:val="ru-RU"/>
-              </w:rPr>
-              <w:t xml:space="preserve"> </w:t>
-            </w:r>
-            <w:r>
               <w:t>modes</w:t>
             </w:r>
           </w:p>
           <w:p>
+            <w:pPr>
+              <w:rPr>
+                <w:lang w:val="ru-RU"/>
+              </w:rPr>
+            </w:pPr>
             <w:r>
               <w:rPr>
                 <w:lang w:val="ru-RU"/>
@@ -5060,135 +5072,446 @@
               <w:rPr>
                 <w:lang w:val="ru-RU"/>
               </w:rPr>
-              <w:t>запрос. Если сделать его фрагменты частью дескриптора, то и логика будет поддаваться изменению?</w:t>
+              <w:t>запрос. Если сделать его фрагменты частью дескриптора, то и лог</w:t>
+            </w:r>
+            <w:r>
+              <w:rPr>
+                <w:lang w:val="ru-RU"/>
+              </w:rPr>
+              <w:t>ика будет поддаваться изменению</w:t>
+            </w:r>
+          </w:p>
+        </w:tc>
+      </w:tr>
+      <w:tr>
+        <w:tc>
+          <w:tcPr>
+            <w:tcW w:w="4675" w:type="dxa"/>
+          </w:tcPr>
+          <w:p>
+            <w:pPr>
+              <w:rPr>
+                <w:lang w:val="ru-RU"/>
+              </w:rPr>
+            </w:pPr>
+            <w:r>
+              <w:rPr>
+                <w:lang w:val="ru-RU"/>
+              </w:rPr>
+              <w:t>Каков общий принцип использования дескрипторов?</w:t>
+            </w:r>
+          </w:p>
+        </w:tc>
+        <w:tc>
+          <w:tcPr>
+            <w:tcW w:w="4675" w:type="dxa"/>
+          </w:tcPr>
+          <w:p>
+            <w:pPr>
+              <w:rPr>
+                <w:lang w:val="ru-RU"/>
+              </w:rPr>
+            </w:pPr>
+            <w:r>
+              <w:rPr>
+                <w:lang w:val="ru-RU"/>
+              </w:rPr>
+              <w:t xml:space="preserve">Выносить максимум логики, касающейся динамики исполнения, в </w:t>
+            </w:r>
+            <w:r>
+              <w:t>SPARQL</w:t>
+            </w:r>
+            <w:r>
+              <w:rPr>
+                <w:lang w:val="ru-RU"/>
+              </w:rPr>
+              <w:t xml:space="preserve">-запросы, </w:t>
+            </w:r>
+            <w:r>
+              <w:rPr>
+                <w:lang w:val="ru-RU"/>
+              </w:rPr>
+              <w:lastRenderedPageBreak/>
+              <w:t xml:space="preserve">формирующиеся на основе данных из дескриптора. Для клиента – обобщенные </w:t>
+            </w:r>
+            <w:r>
+              <w:t>SPARQL</w:t>
+            </w:r>
+            <w:r>
+              <w:rPr>
+                <w:lang w:val="ru-RU"/>
+              </w:rPr>
+              <w:t>-</w:t>
+            </w:r>
+            <w:r>
+              <w:rPr>
+                <w:lang w:val="ru-RU"/>
+              </w:rPr>
+              <w:t>запросы, допускающие изменения в концепциях онтологии</w:t>
+            </w:r>
+          </w:p>
+        </w:tc>
+      </w:tr>
+      <w:tr>
+        <w:tc>
+          <w:tcPr>
+            <w:tcW w:w="4675" w:type="dxa"/>
+          </w:tcPr>
+          <w:p>
+            <w:pPr>
+              <w:rPr>
+                <w:lang w:val="ru-RU"/>
+              </w:rPr>
+            </w:pPr>
+            <w:r>
+              <w:rPr>
+                <w:lang w:val="ru-RU"/>
+              </w:rPr>
+              <w:lastRenderedPageBreak/>
+              <w:t xml:space="preserve">Что насчет реализации времени и множественного прогона </w:t>
+            </w:r>
+            <w:r>
+              <w:t>modes</w:t>
+            </w:r>
+            <w:r>
+              <w:rPr>
+                <w:lang w:val="ru-RU"/>
+              </w:rPr>
+              <w:t>?</w:t>
+            </w:r>
+          </w:p>
+        </w:tc>
+        <w:tc>
+          <w:tcPr>
+            <w:tcW w:w="4675" w:type="dxa"/>
+          </w:tcPr>
+          <w:p>
+            <w:pPr>
+              <w:rPr>
+                <w:lang w:val="ru-RU"/>
+              </w:rPr>
+            </w:pPr>
+            <w:r>
+              <w:rPr>
+                <w:lang w:val="ru-RU"/>
+              </w:rPr>
+              <w:t xml:space="preserve">Насчет множественного прогона: в этом случае с одним </w:t>
+            </w:r>
+            <w:r>
+              <w:t>firing</w:t>
+            </w:r>
+            <w:r>
+              <w:rPr>
+                <w:lang w:val="ru-RU"/>
+              </w:rPr>
+              <w:t xml:space="preserve"> </w:t>
+            </w:r>
+            <w:r>
+              <w:rPr>
+                <w:lang w:val="ru-RU"/>
+              </w:rPr>
+              <w:t xml:space="preserve">связаны сразу несколько мультимножеств </w:t>
+            </w:r>
+            <w:r>
+              <w:t>transition</w:t>
+            </w:r>
+            <w:r>
+              <w:rPr>
+                <w:lang w:val="ru-RU"/>
+              </w:rPr>
+              <w:t xml:space="preserve"> </w:t>
+            </w:r>
+            <w:r>
+              <w:t>mode</w:t>
+            </w:r>
+            <w:r>
+              <w:rPr>
+                <w:lang w:val="ru-RU"/>
+              </w:rPr>
+              <w:t xml:space="preserve">, так же запрашиваются данные и выполняется формирование новых токенов. Это достижимо и без изменений в онтологии. Если подразумевается введение новой концепции </w:t>
+            </w:r>
+            <w:r>
+              <w:t>Step</w:t>
+            </w:r>
+            <w:r>
+              <w:rPr>
+                <w:lang w:val="ru-RU"/>
+              </w:rPr>
+              <w:t xml:space="preserve">, тогда изменяется процесс создания </w:t>
+            </w:r>
+            <w:r>
+              <w:t>firing</w:t>
+            </w:r>
+            <w:r>
+              <w:rPr>
+                <w:lang w:val="ru-RU"/>
+              </w:rPr>
+              <w:t xml:space="preserve">, относящегося к клиенту. В конечном счете все сводится к изменениям в </w:t>
+            </w:r>
+            <w:r>
+              <w:t>SPARQL</w:t>
+            </w:r>
+            <w:r>
+              <w:rPr>
+                <w:lang w:val="ru-RU"/>
+              </w:rPr>
+              <w:t>-</w:t>
+            </w:r>
+            <w:r>
+              <w:rPr>
+                <w:lang w:val="ru-RU"/>
+              </w:rPr>
+              <w:t>запросах</w:t>
+            </w:r>
+          </w:p>
+          <w:p>
+            <w:pPr>
+              <w:rPr>
+                <w:lang w:val="ru-RU"/>
+              </w:rPr>
+            </w:pPr>
+            <w:r>
+              <w:rPr>
+                <w:lang w:val="ru-RU"/>
+              </w:rPr>
+              <w:t xml:space="preserve">Реализация времени вносит свои коррективы в момент между срабатываниями, где определяется глобальное время с разрешенным переходом. Вероятно, стоит ввести в логику процесс </w:t>
+            </w:r>
+            <w:r>
+              <w:rPr>
+                <w:b/>
+                <w:lang w:val="ru-RU"/>
+              </w:rPr>
+              <w:t>повторного логического анализа</w:t>
+            </w:r>
+            <w:r>
+              <w:rPr>
+                <w:lang w:val="ru-RU"/>
+              </w:rPr>
+              <w:t xml:space="preserve"> в случае отсутствия доступных разрешенных переходов. Для формирования временных меток все так же</w:t>
+            </w:r>
+            <w:r>
+              <w:rPr>
+                <w:lang w:val="ru-RU"/>
+              </w:rPr>
+              <w:t xml:space="preserve"> в дескрипторе</w:t>
+            </w:r>
+            <w:r>
+              <w:rPr>
+                <w:lang w:val="ru-RU"/>
+              </w:rPr>
+              <w:t xml:space="preserve"> изменяе</w:t>
+            </w:r>
+            <w:r>
+              <w:rPr>
+                <w:lang w:val="ru-RU"/>
+              </w:rPr>
+              <w:t xml:space="preserve">тся фрагмент соответствующего </w:t>
+            </w:r>
+            <w:r>
+              <w:t>SPARQL</w:t>
+            </w:r>
+            <w:r>
+              <w:rPr>
+                <w:lang w:val="ru-RU"/>
+              </w:rPr>
+              <w:t>-</w:t>
+            </w:r>
+            <w:r>
+              <w:rPr>
+                <w:lang w:val="ru-RU"/>
+              </w:rPr>
+              <w:t>запроса</w:t>
+            </w:r>
+          </w:p>
+        </w:tc>
+      </w:tr>
+      <w:tr>
+        <w:tc>
+          <w:tcPr>
+            <w:tcW w:w="4675" w:type="dxa"/>
+          </w:tcPr>
+          <w:p>
+            <w:pPr>
+              <w:rPr>
+                <w:lang w:val="ru-RU"/>
+              </w:rPr>
+            </w:pPr>
+            <w:r>
+              <w:rPr>
+                <w:lang w:val="ru-RU"/>
+              </w:rPr>
+              <w:t>Нужен ли дескриптор обработчика активных (изменяющих онтологию) запросов агента на сервере?</w:t>
             </w:r>
             <w:bookmarkStart w:id="0" w:name="_GoBack"/>
             <w:bookmarkEnd w:id="0"/>
           </w:p>
         </w:tc>
-      </w:tr>
-      <w:tr>
-        <w:tc>
-          <w:tcPr>
-            <w:tcW w:w="4675" w:type="dxa"/>
-          </w:tcPr>
-          <w:p>
-            <w:pPr>
-              <w:rPr>
-                <w:lang w:val="ru-RU"/>
-              </w:rPr>
-            </w:pPr>
-          </w:p>
-        </w:tc>
-        <w:tc>
-          <w:tcPr>
-            <w:tcW w:w="4675" w:type="dxa"/>
-          </w:tcPr>
-          <w:p>
-            <w:pPr>
-              <w:rPr>
-                <w:lang w:val="ru-RU"/>
-              </w:rPr>
-            </w:pPr>
-          </w:p>
-        </w:tc>
-      </w:tr>
-      <w:tr>
-        <w:tc>
-          <w:tcPr>
-            <w:tcW w:w="4675" w:type="dxa"/>
-          </w:tcPr>
-          <w:p>
-            <w:pPr>
-              <w:rPr>
-                <w:lang w:val="ru-RU"/>
-              </w:rPr>
-            </w:pPr>
-          </w:p>
-        </w:tc>
-        <w:tc>
-          <w:tcPr>
-            <w:tcW w:w="4675" w:type="dxa"/>
-          </w:tcPr>
-          <w:p>
-            <w:pPr>
-              <w:rPr>
-                <w:lang w:val="ru-RU"/>
-              </w:rPr>
-            </w:pPr>
-          </w:p>
-        </w:tc>
-      </w:tr>
-      <w:tr>
-        <w:tc>
-          <w:tcPr>
-            <w:tcW w:w="4675" w:type="dxa"/>
-          </w:tcPr>
-          <w:p>
-            <w:pPr>
-              <w:rPr>
-                <w:lang w:val="ru-RU"/>
-              </w:rPr>
-            </w:pPr>
-          </w:p>
-        </w:tc>
-        <w:tc>
-          <w:tcPr>
-            <w:tcW w:w="4675" w:type="dxa"/>
-          </w:tcPr>
-          <w:p>
-            <w:pPr>
-              <w:rPr>
-                <w:lang w:val="ru-RU"/>
-              </w:rPr>
-            </w:pPr>
-          </w:p>
-        </w:tc>
-      </w:tr>
-      <w:tr>
-        <w:tc>
-          <w:tcPr>
-            <w:tcW w:w="4675" w:type="dxa"/>
-          </w:tcPr>
-          <w:p>
-            <w:pPr>
-              <w:rPr>
-                <w:lang w:val="ru-RU"/>
-              </w:rPr>
-            </w:pPr>
-          </w:p>
-        </w:tc>
-        <w:tc>
-          <w:tcPr>
-            <w:tcW w:w="4675" w:type="dxa"/>
-          </w:tcPr>
-          <w:p>
-            <w:pPr>
-              <w:rPr>
-                <w:lang w:val="ru-RU"/>
-              </w:rPr>
-            </w:pPr>
-          </w:p>
-        </w:tc>
-      </w:tr>
-      <w:tr>
-        <w:tc>
-          <w:tcPr>
-            <w:tcW w:w="4675" w:type="dxa"/>
-          </w:tcPr>
-          <w:p>
-            <w:pPr>
-              <w:rPr>
-                <w:lang w:val="ru-RU"/>
-              </w:rPr>
-            </w:pPr>
-            <w:r>
-              <w:rPr>
-                <w:lang w:val="ru-RU"/>
-              </w:rPr>
-              <w:lastRenderedPageBreak/>
-              <w:t>Как в дескрипторе отражаются правила формирования токенов в ходе выполнения перехода?</w:t>
-            </w:r>
+        <w:tc>
+          <w:tcPr>
+            <w:tcW w:w="4675" w:type="dxa"/>
+          </w:tcPr>
+          <w:p>
+            <w:pPr>
+              <w:rPr>
+                <w:lang w:val="ru-RU"/>
+              </w:rPr>
+            </w:pPr>
+          </w:p>
+        </w:tc>
+      </w:tr>
+      <w:tr>
+        <w:tc>
+          <w:tcPr>
+            <w:tcW w:w="4675" w:type="dxa"/>
+          </w:tcPr>
+          <w:p>
+            <w:pPr>
+              <w:rPr>
+                <w:lang w:val="ru-RU"/>
+              </w:rPr>
+            </w:pPr>
+          </w:p>
+        </w:tc>
+        <w:tc>
+          <w:tcPr>
+            <w:tcW w:w="4675" w:type="dxa"/>
+          </w:tcPr>
+          <w:p>
+            <w:pPr>
+              <w:rPr>
+                <w:lang w:val="ru-RU"/>
+              </w:rPr>
+            </w:pPr>
+          </w:p>
+        </w:tc>
+      </w:tr>
+      <w:tr>
+        <w:tc>
+          <w:tcPr>
+            <w:tcW w:w="4675" w:type="dxa"/>
+          </w:tcPr>
+          <w:p>
+            <w:pPr>
+              <w:rPr>
+                <w:lang w:val="ru-RU"/>
+              </w:rPr>
+            </w:pPr>
+          </w:p>
+        </w:tc>
+        <w:tc>
+          <w:tcPr>
+            <w:tcW w:w="4675" w:type="dxa"/>
+          </w:tcPr>
+          <w:p>
+            <w:pPr>
+              <w:rPr>
+                <w:lang w:val="ru-RU"/>
+              </w:rPr>
+            </w:pPr>
+          </w:p>
+        </w:tc>
+      </w:tr>
+      <w:tr>
+        <w:tc>
+          <w:tcPr>
+            <w:tcW w:w="4675" w:type="dxa"/>
+          </w:tcPr>
+          <w:p>
+            <w:pPr>
+              <w:rPr>
+                <w:lang w:val="ru-RU"/>
+              </w:rPr>
+            </w:pPr>
+            <w:r>
+              <w:rPr>
+                <w:lang w:val="ru-RU"/>
+              </w:rPr>
+              <w:t>Что подразумевает распределенная структура системы моделирования?</w:t>
+            </w:r>
+          </w:p>
+        </w:tc>
+        <w:tc>
+          <w:tcPr>
+            <w:tcW w:w="4675" w:type="dxa"/>
+          </w:tcPr>
+          <w:p>
+            <w:pPr>
+              <w:rPr>
+                <w:lang w:val="ru-RU"/>
+              </w:rPr>
+            </w:pPr>
+          </w:p>
+        </w:tc>
+      </w:tr>
+      <w:tr>
+        <w:tc>
+          <w:tcPr>
+            <w:tcW w:w="4675" w:type="dxa"/>
+          </w:tcPr>
+          <w:p>
+            <w:pPr>
+              <w:rPr>
+                <w:lang w:val="ru-RU"/>
+              </w:rPr>
+            </w:pPr>
+            <w:r>
+              <w:rPr>
+                <w:lang w:val="ru-RU"/>
+              </w:rPr>
+              <w:t>Какие есть примеры подходящих для моделирования систем?</w:t>
+            </w:r>
+          </w:p>
+        </w:tc>
+        <w:tc>
+          <w:tcPr>
+            <w:tcW w:w="4675" w:type="dxa"/>
+          </w:tcPr>
+          <w:p>
+            <w:pPr>
+              <w:rPr>
+                <w:lang w:val="ru-RU"/>
+              </w:rPr>
+            </w:pPr>
+          </w:p>
+        </w:tc>
+      </w:tr>
+      <w:tr>
+        <w:tc>
+          <w:tcPr>
+            <w:tcW w:w="4675" w:type="dxa"/>
+          </w:tcPr>
+          <w:p>
+            <w:pPr>
+              <w:rPr>
+                <w:lang w:val="ru-RU"/>
+              </w:rPr>
+            </w:pPr>
+          </w:p>
+        </w:tc>
+        <w:tc>
+          <w:tcPr>
+            <w:tcW w:w="4675" w:type="dxa"/>
+          </w:tcPr>
+          <w:p>
+            <w:pPr>
+              <w:rPr>
+                <w:lang w:val="ru-RU"/>
+              </w:rPr>
+            </w:pPr>
+          </w:p>
+        </w:tc>
+      </w:tr>
+      <w:tr>
+        <w:tc>
+          <w:tcPr>
+            <w:tcW w:w="4675" w:type="dxa"/>
+          </w:tcPr>
+          <w:p>
+            <w:pPr>
+              <w:rPr>
+                <w:lang w:val="ru-RU"/>
+              </w:rPr>
+            </w:pPr>
           </w:p>
         </w:tc>
         <w:tc>
@@ -5983,7 +6306,7 @@
 </file>
 
 <file path=customXml/itemProps1.xml><?xml version="1.0" encoding="utf-8"?>
-<ds:datastoreItem xmlns:ds="http://schemas.openxmlformats.org/officeDocument/2006/customXml" ds:itemID="{BE9FE26F-3682-4BD3-B32B-7582D2615D36}">
+<ds:datastoreItem xmlns:ds="http://schemas.openxmlformats.org/officeDocument/2006/customXml" ds:itemID="{7C5E7306-E36E-4F93-BBF9-4E908E0B0BBD}">
   <ds:schemaRefs>
     <ds:schemaRef ds:uri="http://schemas.openxmlformats.org/officeDocument/2006/bibliography"/>
   </ds:schemaRefs>

</xml_diff>

<commit_message>
Distributed structure variant have been chosen
</commit_message>
<xml_diff>
--- a/docs/qna.docx
+++ b/docs/qna.docx
@@ -5342,6 +5342,488 @@
               </w:rPr>
               <w:t>Нужен ли дескриптор обработчика активных (изменяющих онтологию) запросов агента на сервере?</w:t>
             </w:r>
+          </w:p>
+        </w:tc>
+        <w:tc>
+          <w:tcPr>
+            <w:tcW w:w="4675" w:type="dxa"/>
+          </w:tcPr>
+          <w:p>
+            <w:pPr>
+              <w:rPr>
+                <w:lang w:val="ru-RU"/>
+              </w:rPr>
+            </w:pPr>
+          </w:p>
+        </w:tc>
+      </w:tr>
+      <w:tr>
+        <w:tc>
+          <w:tcPr>
+            <w:tcW w:w="4675" w:type="dxa"/>
+          </w:tcPr>
+          <w:p>
+            <w:pPr>
+              <w:rPr>
+                <w:lang w:val="ru-RU"/>
+              </w:rPr>
+            </w:pPr>
+          </w:p>
+        </w:tc>
+        <w:tc>
+          <w:tcPr>
+            <w:tcW w:w="4675" w:type="dxa"/>
+          </w:tcPr>
+          <w:p>
+            <w:pPr>
+              <w:rPr>
+                <w:lang w:val="ru-RU"/>
+              </w:rPr>
+            </w:pPr>
+          </w:p>
+        </w:tc>
+      </w:tr>
+      <w:tr>
+        <w:tc>
+          <w:tcPr>
+            <w:tcW w:w="4675" w:type="dxa"/>
+          </w:tcPr>
+          <w:p>
+            <w:pPr>
+              <w:rPr>
+                <w:lang w:val="ru-RU"/>
+              </w:rPr>
+            </w:pPr>
+          </w:p>
+        </w:tc>
+        <w:tc>
+          <w:tcPr>
+            <w:tcW w:w="4675" w:type="dxa"/>
+          </w:tcPr>
+          <w:p>
+            <w:pPr>
+              <w:rPr>
+                <w:lang w:val="ru-RU"/>
+              </w:rPr>
+            </w:pPr>
+          </w:p>
+        </w:tc>
+      </w:tr>
+      <w:tr>
+        <w:tc>
+          <w:tcPr>
+            <w:tcW w:w="4675" w:type="dxa"/>
+          </w:tcPr>
+          <w:p>
+            <w:pPr>
+              <w:rPr>
+                <w:lang w:val="ru-RU"/>
+              </w:rPr>
+            </w:pPr>
+            <w:r>
+              <w:rPr>
+                <w:lang w:val="ru-RU"/>
+              </w:rPr>
+              <w:t>Что подразумевает распределенная структура системы моделирования?</w:t>
+            </w:r>
+          </w:p>
+        </w:tc>
+        <w:tc>
+          <w:tcPr>
+            <w:tcW w:w="4675" w:type="dxa"/>
+          </w:tcPr>
+          <w:p>
+            <w:pPr>
+              <w:rPr>
+                <w:lang w:val="ru-RU"/>
+              </w:rPr>
+            </w:pPr>
+            <w:r>
+              <w:rPr>
+                <w:lang w:val="ru-RU"/>
+              </w:rPr>
+              <w:t>Есть 3 варианта:</w:t>
+            </w:r>
+          </w:p>
+          <w:p>
+            <w:pPr>
+              <w:rPr>
+                <w:lang w:val="ru-RU"/>
+              </w:rPr>
+            </w:pPr>
+            <w:r>
+              <w:rPr>
+                <w:lang w:val="ru-RU"/>
+              </w:rPr>
+              <w:t>1</w:t>
+            </w:r>
+            <w:r>
+              <w:rPr>
+                <w:lang w:val="ru-RU"/>
+              </w:rPr>
+              <w:t>) распределенное хранение данных (ресурсов);</w:t>
+            </w:r>
+          </w:p>
+          <w:p>
+            <w:pPr>
+              <w:rPr>
+                <w:lang w:val="ru-RU"/>
+              </w:rPr>
+            </w:pPr>
+            <w:r>
+              <w:rPr>
+                <w:lang w:val="ru-RU"/>
+              </w:rPr>
+              <w:t xml:space="preserve">2) распределенная обработка федеративных </w:t>
+            </w:r>
+            <w:r>
+              <w:t>SPARQL</w:t>
+            </w:r>
+            <w:r>
+              <w:rPr>
+                <w:lang w:val="ru-RU"/>
+              </w:rPr>
+              <w:t>-</w:t>
+            </w:r>
+            <w:r>
+              <w:rPr>
+                <w:lang w:val="ru-RU"/>
+              </w:rPr>
+              <w:t>запросов</w:t>
+            </w:r>
+            <w:r>
+              <w:rPr>
+                <w:lang w:val="ru-RU"/>
+              </w:rPr>
+              <w:t xml:space="preserve"> (</w:t>
+            </w:r>
+            <w:r>
+              <w:t>SERVICE</w:t>
+            </w:r>
+            <w:r>
+              <w:rPr>
+                <w:lang w:val="ru-RU"/>
+              </w:rPr>
+              <w:t>)</w:t>
+            </w:r>
+            <w:r>
+              <w:rPr>
+                <w:lang w:val="ru-RU"/>
+              </w:rPr>
+              <w:t>;</w:t>
+            </w:r>
+          </w:p>
+          <w:p>
+            <w:pPr>
+              <w:rPr>
+                <w:lang w:val="ru-RU"/>
+              </w:rPr>
+            </w:pPr>
+            <w:r>
+              <w:rPr>
+                <w:lang w:val="ru-RU"/>
+              </w:rPr>
+              <w:t xml:space="preserve">3) </w:t>
+            </w:r>
+            <w:r>
+              <w:rPr>
+                <w:b/>
+                <w:lang w:val="ru-RU"/>
+              </w:rPr>
+              <w:t>распределение узлов иерархических РСП</w:t>
+            </w:r>
+          </w:p>
+        </w:tc>
+      </w:tr>
+      <w:tr>
+        <w:tc>
+          <w:tcPr>
+            <w:tcW w:w="4675" w:type="dxa"/>
+          </w:tcPr>
+          <w:p>
+            <w:pPr>
+              <w:rPr>
+                <w:lang w:val="ru-RU"/>
+              </w:rPr>
+            </w:pPr>
+            <w:r>
+              <w:rPr>
+                <w:lang w:val="ru-RU"/>
+              </w:rPr>
+              <w:t>Какой вариант распределенной структуры выбрать и почему?</w:t>
+            </w:r>
+          </w:p>
+        </w:tc>
+        <w:tc>
+          <w:tcPr>
+            <w:tcW w:w="4675" w:type="dxa"/>
+          </w:tcPr>
+          <w:p>
+            <w:pPr>
+              <w:rPr>
+                <w:lang w:val="ru-RU"/>
+              </w:rPr>
+            </w:pPr>
+            <w:r>
+              <w:rPr>
+                <w:lang w:val="ru-RU"/>
+              </w:rPr>
+              <w:t>Наиболее интересен 3 вариант, реализующий иерархические РСП в сети. Потенциальная польза от него больше:</w:t>
+            </w:r>
+          </w:p>
+          <w:p>
+            <w:pPr>
+              <w:rPr>
+                <w:lang w:val="ru-RU"/>
+              </w:rPr>
+            </w:pPr>
+            <w:r>
+              <w:rPr>
+                <w:lang w:val="ru-RU"/>
+              </w:rPr>
+              <w:t>+ позволяет реализовывать микросервисы из иерархических моделей</w:t>
+            </w:r>
+          </w:p>
+          <w:p>
+            <w:r>
+              <w:rPr>
+                <w:lang w:val="ru-RU"/>
+              </w:rPr>
+              <w:t xml:space="preserve">+ дает возможность </w:t>
+            </w:r>
+            <w:r>
+              <w:rPr>
+                <w:lang w:val="ru-RU"/>
+              </w:rPr>
+              <w:t>вести разработку узлов параллельно</w:t>
+            </w:r>
+          </w:p>
+          <w:p>
+            <w:pPr>
+              <w:rPr>
+                <w:lang w:val="ru-RU"/>
+              </w:rPr>
+            </w:pPr>
+            <w:r>
+              <w:rPr>
+                <w:lang w:val="ru-RU"/>
+              </w:rPr>
+              <w:t>Однако, не стоит отказываться от федеративных запросов, которые могут быть полезны</w:t>
+            </w:r>
+            <w:r>
+              <w:rPr>
+                <w:lang w:val="ru-RU"/>
+              </w:rPr>
+              <w:t xml:space="preserve"> </w:t>
+            </w:r>
+            <w:r>
+              <w:rPr>
+                <w:lang w:val="ru-RU"/>
+              </w:rPr>
+              <w:t>при необходимости получения</w:t>
+            </w:r>
+            <w:r>
+              <w:rPr>
+                <w:lang w:val="ru-RU"/>
+              </w:rPr>
+              <w:t xml:space="preserve"> данных с нескольких </w:t>
+            </w:r>
+            <w:r>
+              <w:t>endpoint</w:t>
+            </w:r>
+            <w:r>
+              <w:rPr>
+                <w:lang w:val="ru-RU"/>
+              </w:rPr>
+              <w:t>’</w:t>
+            </w:r>
+            <w:r>
+              <w:rPr>
+                <w:lang w:val="ru-RU"/>
+              </w:rPr>
+              <w:t xml:space="preserve">ов (путем </w:t>
+            </w:r>
+            <w:r>
+              <w:rPr>
+                <w:lang w:val="ru-RU"/>
+              </w:rPr>
+              <w:lastRenderedPageBreak/>
+              <w:t xml:space="preserve">указания какие данные с какого </w:t>
+            </w:r>
+            <w:r>
+              <w:t>endpoint</w:t>
+            </w:r>
+            <w:r>
+              <w:rPr>
+                <w:lang w:val="ru-RU"/>
+              </w:rPr>
+              <w:t>’</w:t>
+            </w:r>
+            <w:r>
+              <w:rPr>
+                <w:lang w:val="ru-RU"/>
+              </w:rPr>
+              <w:t>а брать)</w:t>
+            </w:r>
+          </w:p>
+          <w:p>
+            <w:pPr>
+              <w:rPr>
+                <w:lang w:val="ru-RU"/>
+              </w:rPr>
+            </w:pPr>
+          </w:p>
+        </w:tc>
+      </w:tr>
+      <w:tr>
+        <w:tc>
+          <w:tcPr>
+            <w:tcW w:w="4675" w:type="dxa"/>
+          </w:tcPr>
+          <w:p>
+            <w:pPr>
+              <w:rPr>
+                <w:lang w:val="ru-RU"/>
+              </w:rPr>
+            </w:pPr>
+            <w:r>
+              <w:rPr>
+                <w:lang w:val="ru-RU"/>
+              </w:rPr>
+              <w:lastRenderedPageBreak/>
+              <w:t>Что из себя представляет узел иерархической РСП?</w:t>
+            </w:r>
+          </w:p>
+        </w:tc>
+        <w:tc>
+          <w:tcPr>
+            <w:tcW w:w="4675" w:type="dxa"/>
+          </w:tcPr>
+          <w:p>
+            <w:pPr>
+              <w:rPr>
+                <w:lang w:val="ru-RU"/>
+              </w:rPr>
+            </w:pPr>
+            <w:r>
+              <w:rPr>
+                <w:lang w:val="ru-RU"/>
+              </w:rPr>
+              <w:t xml:space="preserve">Узел является автономной </w:t>
+            </w:r>
+            <w:proofErr w:type="spellStart"/>
+            <w:r>
+              <w:t>ABox</w:t>
+            </w:r>
+            <w:proofErr w:type="spellEnd"/>
+            <w:r>
+              <w:rPr>
+                <w:lang w:val="ru-RU"/>
+              </w:rPr>
+              <w:t xml:space="preserve"> </w:t>
+            </w:r>
+            <w:r>
+              <w:rPr>
+                <w:lang w:val="ru-RU"/>
+              </w:rPr>
+              <w:t>онтологией, име</w:t>
+            </w:r>
+            <w:r>
+              <w:rPr>
+                <w:lang w:val="ru-RU"/>
+              </w:rPr>
+              <w:t>ющей входные и выходные узлы (позиции).</w:t>
+            </w:r>
+          </w:p>
+          <w:p>
+            <w:pPr>
+              <w:rPr>
+                <w:lang w:val="ru-RU"/>
+              </w:rPr>
+            </w:pPr>
+            <w:r>
+              <w:rPr>
+                <w:lang w:val="ru-RU"/>
+              </w:rPr>
+              <w:t xml:space="preserve">Данные позиции инициализируются при загрузке онтологии на сервер адресами </w:t>
+            </w:r>
+            <w:r>
+              <w:t>URL</w:t>
+            </w:r>
+            <w:r>
+              <w:rPr>
+                <w:lang w:val="ru-RU"/>
+              </w:rPr>
+              <w:t>.</w:t>
+            </w:r>
+          </w:p>
+          <w:p>
+            <w:pPr>
+              <w:rPr>
+                <w:lang w:val="ru-RU"/>
+              </w:rPr>
+            </w:pPr>
+            <w:r>
+              <w:rPr>
+                <w:lang w:val="ru-RU"/>
+              </w:rPr>
+              <w:t xml:space="preserve">Передача данных между узлами осуществляется по протоколу </w:t>
+            </w:r>
+            <w:r>
+              <w:t>UDP</w:t>
+            </w:r>
+            <w:r>
+              <w:rPr>
+                <w:lang w:val="ru-RU"/>
+              </w:rPr>
+              <w:t>, т.к. подтверждение получения в нем не требуется</w:t>
+            </w:r>
+          </w:p>
+        </w:tc>
+      </w:tr>
+      <w:tr>
+        <w:tc>
+          <w:tcPr>
+            <w:tcW w:w="4675" w:type="dxa"/>
+          </w:tcPr>
+          <w:p>
+            <w:pPr>
+              <w:rPr>
+                <w:lang w:val="ru-RU"/>
+              </w:rPr>
+            </w:pPr>
+            <w:r>
+              <w:rPr>
+                <w:lang w:val="ru-RU"/>
+              </w:rPr>
+              <w:t xml:space="preserve">Что насчет </w:t>
+            </w:r>
+            <w:proofErr w:type="spellStart"/>
+            <w:r>
+              <w:t>TBox</w:t>
+            </w:r>
+            <w:proofErr w:type="spellEnd"/>
+            <w:r>
+              <w:rPr>
+                <w:lang w:val="ru-RU"/>
+              </w:rPr>
+              <w:t xml:space="preserve"> </w:t>
+            </w:r>
+            <w:r>
+              <w:rPr>
+                <w:lang w:val="ru-RU"/>
+              </w:rPr>
+              <w:t>онтологии (</w:t>
+            </w:r>
+            <w:r>
+              <w:t>core</w:t>
+            </w:r>
+            <w:r>
+              <w:rPr>
+                <w:lang w:val="ru-RU"/>
+              </w:rPr>
+              <w:t>)?</w:t>
+            </w:r>
             <w:bookmarkStart w:id="0" w:name="_GoBack"/>
             <w:bookmarkEnd w:id="0"/>
           </w:p>
@@ -5396,38 +5878,6 @@
                 <w:lang w:val="ru-RU"/>
               </w:rPr>
             </w:pPr>
-          </w:p>
-        </w:tc>
-        <w:tc>
-          <w:tcPr>
-            <w:tcW w:w="4675" w:type="dxa"/>
-          </w:tcPr>
-          <w:p>
-            <w:pPr>
-              <w:rPr>
-                <w:lang w:val="ru-RU"/>
-              </w:rPr>
-            </w:pPr>
-          </w:p>
-        </w:tc>
-      </w:tr>
-      <w:tr>
-        <w:tc>
-          <w:tcPr>
-            <w:tcW w:w="4675" w:type="dxa"/>
-          </w:tcPr>
-          <w:p>
-            <w:pPr>
-              <w:rPr>
-                <w:lang w:val="ru-RU"/>
-              </w:rPr>
-            </w:pPr>
-            <w:r>
-              <w:rPr>
-                <w:lang w:val="ru-RU"/>
-              </w:rPr>
-              <w:t>Что подразумевает распределенная структура системы моделирования?</w:t>
-            </w:r>
           </w:p>
         </w:tc>
         <w:tc>
@@ -6037,6 +6487,17 @@
       </w:tblBorders>
     </w:tblPr>
   </w:style>
+  <w:style w:type="paragraph" w:styleId="ListParagraph">
+    <w:name w:val="List Paragraph"/>
+    <w:basedOn w:val="Normal"/>
+    <w:uiPriority w:val="34"/>
+    <w:qFormat/>
+    <w:rsid w:val="004F0A5E"/>
+    <w:pPr>
+      <w:ind w:left="720"/>
+      <w:contextualSpacing/>
+    </w:pPr>
+  </w:style>
 </w:styles>
 </file>
 
@@ -6306,7 +6767,7 @@
 </file>
 
 <file path=customXml/itemProps1.xml><?xml version="1.0" encoding="utf-8"?>
-<ds:datastoreItem xmlns:ds="http://schemas.openxmlformats.org/officeDocument/2006/customXml" ds:itemID="{7C5E7306-E36E-4F93-BBF9-4E908E0B0BBD}">
+<ds:datastoreItem xmlns:ds="http://schemas.openxmlformats.org/officeDocument/2006/customXml" ds:itemID="{BA6A4F14-FDE6-4175-BA95-F73C26CD0DD6}">
   <ds:schemaRefs>
     <ds:schemaRef ds:uri="http://schemas.openxmlformats.org/officeDocument/2006/bibliography"/>
   </ds:schemaRefs>

</xml_diff>

<commit_message>
Port concept have been introduced
</commit_message>
<xml_diff>
--- a/docs/qna.docx
+++ b/docs/qna.docx
@@ -3688,37 +3688,227 @@
                 <w:lang w:val="ru-RU"/>
               </w:rPr>
             </w:pPr>
-          </w:p>
-        </w:tc>
-        <w:tc>
-          <w:tcPr>
-            <w:tcW w:w="4675" w:type="dxa"/>
-          </w:tcPr>
-          <w:p>
-            <w:pPr>
-              <w:rPr>
-                <w:lang w:val="ru-RU"/>
-              </w:rPr>
-            </w:pPr>
-          </w:p>
-        </w:tc>
-      </w:tr>
-      <w:tr>
-        <w:tc>
-          <w:tcPr>
-            <w:tcW w:w="4675" w:type="dxa"/>
-          </w:tcPr>
-          <w:p>
-            <w:pPr>
-              <w:rPr>
-                <w:lang w:val="ru-RU"/>
-              </w:rPr>
-            </w:pPr>
-            <w:r>
-              <w:rPr>
-                <w:lang w:val="ru-RU"/>
-              </w:rPr>
-              <w:t xml:space="preserve">Как можно реализовать новую функциональную возможность, позволяющую осуществлять прохождение сразу нескольких меток согласно мультимножеству </w:t>
+            <w:r>
+              <w:rPr>
+                <w:lang w:val="ru-RU"/>
+              </w:rPr>
+              <w:t xml:space="preserve">В чем </w:t>
+            </w:r>
+            <w:r>
+              <w:rPr>
+                <w:lang w:val="ru-RU"/>
+              </w:rPr>
+              <w:t>результат применения</w:t>
+            </w:r>
+            <w:r>
+              <w:rPr>
+                <w:lang w:val="ru-RU"/>
+              </w:rPr>
+              <w:t xml:space="preserve"> правил исполнения РСП</w:t>
+            </w:r>
+            <w:r>
+              <w:rPr>
+                <w:lang w:val="ru-RU"/>
+              </w:rPr>
+              <w:t xml:space="preserve"> в системе</w:t>
+            </w:r>
+            <w:r>
+              <w:rPr>
+                <w:lang w:val="ru-RU"/>
+              </w:rPr>
+              <w:t>?</w:t>
+            </w:r>
+          </w:p>
+        </w:tc>
+        <w:tc>
+          <w:tcPr>
+            <w:tcW w:w="4675" w:type="dxa"/>
+          </w:tcPr>
+          <w:p>
+            <w:pPr>
+              <w:rPr>
+                <w:lang w:val="ru-RU"/>
+              </w:rPr>
+            </w:pPr>
+            <w:r>
+              <w:rPr>
+                <w:lang w:val="ru-RU"/>
+              </w:rPr>
+              <w:t>Данные правила определяют то, каким образом создаются сущности концепций, а также знание, необходимые для исполнения РСП, в частности, получения новых состояний</w:t>
+            </w:r>
+          </w:p>
+        </w:tc>
+      </w:tr>
+      <w:tr>
+        <w:tc>
+          <w:tcPr>
+            <w:tcW w:w="4675" w:type="dxa"/>
+          </w:tcPr>
+          <w:p>
+            <w:pPr>
+              <w:rPr>
+                <w:lang w:val="ru-RU"/>
+              </w:rPr>
+            </w:pPr>
+            <w:r>
+              <w:rPr>
+                <w:lang w:val="ru-RU"/>
+              </w:rPr>
+              <w:t>Как выглядят правила исполнения РСП?</w:t>
+            </w:r>
+          </w:p>
+        </w:tc>
+        <w:tc>
+          <w:tcPr>
+            <w:tcW w:w="4675" w:type="dxa"/>
+          </w:tcPr>
+          <w:p>
+            <w:pPr>
+              <w:rPr>
+                <w:lang w:val="ru-RU"/>
+              </w:rPr>
+            </w:pPr>
+            <w:r>
+              <w:rPr>
+                <w:lang w:val="ru-RU"/>
+              </w:rPr>
+              <w:t xml:space="preserve">Возможно, дескрипторы в формате </w:t>
+            </w:r>
+            <w:r>
+              <w:t>JSON</w:t>
+            </w:r>
+            <w:r>
+              <w:rPr>
+                <w:lang w:val="ru-RU"/>
+              </w:rPr>
+              <w:t>?</w:t>
+            </w:r>
+          </w:p>
+          <w:p>
+            <w:pPr>
+              <w:rPr>
+                <w:lang w:val="ru-RU"/>
+              </w:rPr>
+            </w:pPr>
+            <w:r>
+              <w:rPr>
+                <w:lang w:val="ru-RU"/>
+              </w:rPr>
+              <w:t xml:space="preserve">Можно динамически подгружать и парсить их в клиенте, после чего через интерфейсы настраивать работу </w:t>
+            </w:r>
+            <w:r>
+              <w:t>JS</w:t>
+            </w:r>
+            <w:r>
+              <w:rPr>
+                <w:lang w:val="ru-RU"/>
+              </w:rPr>
+              <w:t>-</w:t>
+            </w:r>
+            <w:r>
+              <w:rPr>
+                <w:lang w:val="ru-RU"/>
+              </w:rPr>
+              <w:t>ризонера.</w:t>
+            </w:r>
+          </w:p>
+        </w:tc>
+      </w:tr>
+      <w:tr>
+        <w:tc>
+          <w:tcPr>
+            <w:tcW w:w="4675" w:type="dxa"/>
+            <w:shd w:val="clear" w:color="auto" w:fill="FFF2CC" w:themeFill="accent4" w:themeFillTint="33"/>
+          </w:tcPr>
+          <w:p>
+            <w:pPr>
+              <w:rPr>
+                <w:lang w:val="ru-RU"/>
+              </w:rPr>
+            </w:pPr>
+            <w:r>
+              <w:rPr>
+                <w:lang w:val="ru-RU"/>
+              </w:rPr>
+              <w:t>Доступны ли аксиомы онтологии для обеспечения полноценности описания модели (статического и динамического)?</w:t>
+            </w:r>
+          </w:p>
+        </w:tc>
+        <w:tc>
+          <w:tcPr>
+            <w:tcW w:w="4675" w:type="dxa"/>
+            <w:shd w:val="clear" w:color="auto" w:fill="FFF2CC" w:themeFill="accent4" w:themeFillTint="33"/>
+          </w:tcPr>
+          <w:p>
+            <w:pPr>
+              <w:rPr>
+                <w:lang w:val="ru-RU"/>
+              </w:rPr>
+            </w:pPr>
+          </w:p>
+        </w:tc>
+      </w:tr>
+      <w:tr>
+        <w:tc>
+          <w:tcPr>
+            <w:tcW w:w="4675" w:type="dxa"/>
+          </w:tcPr>
+          <w:p>
+            <w:pPr>
+              <w:rPr>
+                <w:lang w:val="ru-RU"/>
+              </w:rPr>
+            </w:pPr>
+            <w:r>
+              <w:rPr>
+                <w:lang w:val="ru-RU"/>
+              </w:rPr>
+              <w:lastRenderedPageBreak/>
+              <w:t>Какие доступны улучшения онтологии и системы в целом?</w:t>
+            </w:r>
+          </w:p>
+        </w:tc>
+        <w:tc>
+          <w:tcPr>
+            <w:tcW w:w="4675" w:type="dxa"/>
+          </w:tcPr>
+          <w:p>
+            <w:pPr>
+              <w:rPr>
+                <w:lang w:val="ru-RU"/>
+              </w:rPr>
+            </w:pPr>
+            <w:r>
+              <w:rPr>
+                <w:lang w:val="ru-RU"/>
+              </w:rPr>
+              <w:t>- ингибиторные дуги</w:t>
+            </w:r>
+          </w:p>
+          <w:p>
+            <w:pPr>
+              <w:rPr>
+                <w:lang w:val="ru-RU"/>
+              </w:rPr>
+            </w:pPr>
+            <w:r>
+              <w:rPr>
+                <w:lang w:val="ru-RU"/>
+              </w:rPr>
+              <w:t>- сбрасывающие дуги</w:t>
+            </w:r>
+          </w:p>
+          <w:p>
+            <w:pPr>
+              <w:rPr>
+                <w:lang w:val="ru-RU"/>
+              </w:rPr>
+            </w:pPr>
+            <w:r>
+              <w:rPr>
+                <w:lang w:val="ru-RU"/>
+              </w:rPr>
+              <w:t xml:space="preserve">- прогон сразу нескольких наборов токенов с упором на </w:t>
             </w:r>
             <w:r>
               <w:t>transition</w:t>
@@ -3730,164 +3920,599 @@
               <w:t xml:space="preserve"> </w:t>
             </w:r>
             <w:r>
+              <w:t>modes</w:t>
+            </w:r>
+            <w:r>
+              <w:rPr>
+                <w:lang w:val="ru-RU"/>
+              </w:rPr>
+              <w:t xml:space="preserve"> (+ концепция </w:t>
+            </w:r>
+            <w:r>
+              <w:t>step</w:t>
+            </w:r>
+            <w:r>
+              <w:rPr>
+                <w:lang w:val="ru-RU"/>
+              </w:rPr>
+              <w:t>)</w:t>
+            </w:r>
+          </w:p>
+          <w:p>
+            <w:pPr>
+              <w:rPr>
+                <w:lang w:val="ru-RU"/>
+              </w:rPr>
+            </w:pPr>
+            <w:r>
+              <w:rPr>
+                <w:lang w:val="ru-RU"/>
+              </w:rPr>
+              <w:t xml:space="preserve">- </w:t>
+            </w:r>
+            <w:r>
+              <w:rPr>
+                <w:lang w:val="ru-RU"/>
+              </w:rPr>
+              <w:t>временные метки, глобальное время</w:t>
+            </w:r>
+          </w:p>
+        </w:tc>
+      </w:tr>
+      <w:tr>
+        <w:tc>
+          <w:tcPr>
+            <w:tcW w:w="4675" w:type="dxa"/>
+          </w:tcPr>
+          <w:p>
+            <w:pPr>
+              <w:rPr>
+                <w:lang w:val="ru-RU"/>
+              </w:rPr>
+            </w:pPr>
+            <w:r>
+              <w:rPr>
+                <w:lang w:val="ru-RU"/>
+              </w:rPr>
+              <w:t>Какие части системы затрагиваются при внедрении улучшений?</w:t>
+            </w:r>
+          </w:p>
+        </w:tc>
+        <w:tc>
+          <w:tcPr>
+            <w:tcW w:w="4675" w:type="dxa"/>
+          </w:tcPr>
+          <w:p>
+            <w:pPr>
+              <w:rPr>
+                <w:lang w:val="ru-RU"/>
+              </w:rPr>
+            </w:pPr>
+            <w:r>
+              <w:rPr>
+                <w:lang w:val="ru-RU"/>
+              </w:rPr>
+              <w:t>- концепции и отношения онтологии</w:t>
+            </w:r>
+          </w:p>
+          <w:p>
+            <w:pPr>
+              <w:rPr>
+                <w:lang w:val="ru-RU"/>
+              </w:rPr>
+            </w:pPr>
+            <w:r>
+              <w:rPr>
+                <w:lang w:val="ru-RU"/>
+              </w:rPr>
+              <w:t>- аксиомы онтологии</w:t>
+            </w:r>
+          </w:p>
+          <w:p>
+            <w:pPr>
+              <w:rPr>
+                <w:lang w:val="ru-RU"/>
+              </w:rPr>
+            </w:pPr>
+            <w:r>
+              <w:rPr>
+                <w:lang w:val="ru-RU"/>
+              </w:rPr>
+              <w:t>- логика разрешенности перехода</w:t>
+            </w:r>
+          </w:p>
+          <w:p>
+            <w:pPr>
+              <w:rPr>
+                <w:lang w:val="ru-RU"/>
+              </w:rPr>
+            </w:pPr>
+            <w:r>
+              <w:rPr>
+                <w:lang w:val="ru-RU"/>
+              </w:rPr>
+              <w:t>- логика формирования токенов</w:t>
+            </w:r>
+          </w:p>
+        </w:tc>
+      </w:tr>
+      <w:tr>
+        <w:tc>
+          <w:tcPr>
+            <w:tcW w:w="4675" w:type="dxa"/>
+          </w:tcPr>
+          <w:p>
+            <w:pPr>
+              <w:rPr>
+                <w:lang w:val="ru-RU"/>
+              </w:rPr>
+            </w:pPr>
+            <w:r>
+              <w:rPr>
+                <w:lang w:val="ru-RU"/>
+              </w:rPr>
+              <w:t>Как производится процесс усовершенствования?</w:t>
+            </w:r>
+          </w:p>
+        </w:tc>
+        <w:tc>
+          <w:tcPr>
+            <w:tcW w:w="4675" w:type="dxa"/>
+          </w:tcPr>
+          <w:p>
+            <w:pPr>
+              <w:rPr>
+                <w:lang w:val="ru-RU"/>
+              </w:rPr>
+            </w:pPr>
+            <w:r>
+              <w:rPr>
+                <w:lang w:val="ru-RU"/>
+              </w:rPr>
+              <w:t>- изменяется корневая (</w:t>
+            </w:r>
+            <w:r>
+              <w:t>core</w:t>
+            </w:r>
+            <w:r>
+              <w:rPr>
+                <w:lang w:val="ru-RU"/>
+              </w:rPr>
+              <w:t>)</w:t>
+            </w:r>
+            <w:r>
+              <w:rPr>
+                <w:lang w:val="ru-RU"/>
+              </w:rPr>
+              <w:t xml:space="preserve"> онтология: классы, отношения и аксиомы</w:t>
+            </w:r>
+          </w:p>
+          <w:p>
+            <w:pPr>
+              <w:rPr>
+                <w:lang w:val="ru-RU"/>
+              </w:rPr>
+            </w:pPr>
+            <w:r>
+              <w:rPr>
+                <w:lang w:val="ru-RU"/>
+              </w:rPr>
+              <w:t xml:space="preserve">- изменяются правила исполнения РСП, формируется новый </w:t>
+            </w:r>
+            <w:r>
+              <w:t>JSON</w:t>
+            </w:r>
+            <w:r>
+              <w:rPr>
+                <w:lang w:val="ru-RU"/>
+              </w:rPr>
+              <w:t xml:space="preserve"> </w:t>
+            </w:r>
+            <w:r>
+              <w:rPr>
+                <w:lang w:val="ru-RU"/>
+              </w:rPr>
+              <w:t>дескриптор</w:t>
+            </w:r>
+          </w:p>
+          <w:p>
+            <w:pPr>
+              <w:rPr>
+                <w:lang w:val="ru-RU"/>
+              </w:rPr>
+            </w:pPr>
+            <w:r>
+              <w:rPr>
+                <w:lang w:val="ru-RU"/>
+              </w:rPr>
+              <w:t xml:space="preserve">- ризонер конфигурируется путем подгрузки </w:t>
+            </w:r>
+            <w:r>
+              <w:t>JSON</w:t>
+            </w:r>
+            <w:r>
+              <w:rPr>
+                <w:lang w:val="ru-RU"/>
+              </w:rPr>
+              <w:t>-</w:t>
+            </w:r>
+            <w:r>
+              <w:rPr>
+                <w:lang w:val="ru-RU"/>
+              </w:rPr>
+              <w:t>файла дескриптора</w:t>
+            </w:r>
+          </w:p>
+          <w:p>
+            <w:pPr>
+              <w:rPr>
+                <w:lang w:val="ru-RU"/>
+              </w:rPr>
+            </w:pPr>
+            <w:r>
+              <w:rPr>
+                <w:lang w:val="ru-RU"/>
+              </w:rPr>
+              <w:t xml:space="preserve">- обновляется </w:t>
+            </w:r>
+            <w:r>
+              <w:t>core</w:t>
+            </w:r>
+            <w:r>
+              <w:rPr>
+                <w:lang w:val="ru-RU"/>
+              </w:rPr>
+              <w:t xml:space="preserve">-онтология на </w:t>
+            </w:r>
+            <w:r>
+              <w:t>SPARQL</w:t>
+            </w:r>
+            <w:r>
+              <w:rPr>
+                <w:lang w:val="ru-RU"/>
+              </w:rPr>
+              <w:t xml:space="preserve"> сервере (для онтологии экземпляров обеспечивается обратная совместимость)</w:t>
+            </w:r>
+          </w:p>
+        </w:tc>
+      </w:tr>
+      <w:tr>
+        <w:tc>
+          <w:tcPr>
+            <w:tcW w:w="4675" w:type="dxa"/>
+            <w:shd w:val="clear" w:color="auto" w:fill="auto"/>
+          </w:tcPr>
+          <w:p>
+            <w:pPr>
+              <w:rPr>
+                <w:lang w:val="ru-RU"/>
+              </w:rPr>
+            </w:pPr>
+            <w:r>
+              <w:rPr>
+                <w:lang w:val="ru-RU"/>
+              </w:rPr>
+              <w:t xml:space="preserve">В дескриптор включаются шаблоны </w:t>
+            </w:r>
+            <w:r>
+              <w:t>SPARQL</w:t>
+            </w:r>
+            <w:r>
+              <w:rPr>
+                <w:lang w:val="ru-RU"/>
+              </w:rPr>
+              <w:t>-запросов к серверу?</w:t>
+            </w:r>
+          </w:p>
+        </w:tc>
+        <w:tc>
+          <w:tcPr>
+            <w:tcW w:w="4675" w:type="dxa"/>
+          </w:tcPr>
+          <w:p>
+            <w:pPr>
+              <w:rPr>
+                <w:lang w:val="ru-RU"/>
+              </w:rPr>
+            </w:pPr>
+            <w:r>
+              <w:rPr>
+                <w:lang w:val="ru-RU"/>
+              </w:rPr>
+              <w:t>Необходимо рассмотреть возможность написания абстрактных запросов, не требующих изменения в их структуре</w:t>
+            </w:r>
+          </w:p>
+          <w:p>
+            <w:pPr>
+              <w:rPr>
+                <w:lang w:val="ru-RU"/>
+              </w:rPr>
+            </w:pPr>
+            <w:r>
+              <w:rPr>
+                <w:lang w:val="ru-RU"/>
+              </w:rPr>
+              <w:t>(однако, при этом, мы теряем в детерминированности получаемых данных)</w:t>
+            </w:r>
+            <w:r>
+              <w:rPr>
+                <w:lang w:val="ru-RU"/>
+              </w:rPr>
+              <w:t>.</w:t>
+            </w:r>
+          </w:p>
+          <w:p>
+            <w:pPr>
+              <w:rPr>
+                <w:lang w:val="ru-RU"/>
+              </w:rPr>
+            </w:pPr>
+            <w:r>
+              <w:rPr>
+                <w:lang w:val="ru-RU"/>
+              </w:rPr>
+              <w:t>Это, прежде всего, касается клиента, для которого возможности конфигурации может не быть</w:t>
+            </w:r>
+          </w:p>
+          <w:p>
+            <w:pPr>
+              <w:rPr>
+                <w:lang w:val="ru-RU"/>
+              </w:rPr>
+            </w:pPr>
+            <w:r>
+              <w:rPr>
+                <w:lang w:val="ru-RU"/>
+              </w:rPr>
+              <w:t>Дескриптор не для клиента, а для ризонера на сервере!!! Вероятный ответ – да, включаются.</w:t>
+            </w:r>
+          </w:p>
+        </w:tc>
+      </w:tr>
+      <w:tr>
+        <w:tc>
+          <w:tcPr>
+            <w:tcW w:w="4675" w:type="dxa"/>
+          </w:tcPr>
+          <w:p>
+            <w:pPr>
+              <w:rPr>
+                <w:lang w:val="ru-RU"/>
+              </w:rPr>
+            </w:pPr>
+            <w:r>
+              <w:rPr>
+                <w:lang w:val="ru-RU"/>
+              </w:rPr>
+              <w:t>Какая последовательность действий при моделировании динамики функционирования РСП?</w:t>
+            </w:r>
+          </w:p>
+        </w:tc>
+        <w:tc>
+          <w:tcPr>
+            <w:tcW w:w="4675" w:type="dxa"/>
+          </w:tcPr>
+          <w:p>
+            <w:pPr>
+              <w:rPr>
+                <w:lang w:val="ru-RU"/>
+              </w:rPr>
+            </w:pPr>
+            <w:r>
+              <w:rPr>
+                <w:lang w:val="ru-RU"/>
+              </w:rPr>
+              <w:t>- на момент первичной инициализации или непосредственно после выполнения перехода ризонер выполняет действия по получению информации о разрешенных переходах</w:t>
+            </w:r>
+          </w:p>
+          <w:p>
+            <w:pPr>
+              <w:rPr>
+                <w:lang w:val="ru-RU"/>
+              </w:rPr>
+            </w:pPr>
+            <w:r>
+              <w:rPr>
+                <w:lang w:val="ru-RU"/>
+              </w:rPr>
+              <w:t xml:space="preserve">- создается экземпляр ризонера, обслуживающего онтологию по указанному </w:t>
+            </w:r>
+            <w:r>
+              <w:t>URL</w:t>
+            </w:r>
+          </w:p>
+          <w:p>
+            <w:pPr>
+              <w:rPr>
+                <w:lang w:val="ru-RU"/>
+              </w:rPr>
+            </w:pPr>
+            <w:r>
+              <w:rPr>
+                <w:lang w:val="ru-RU"/>
+              </w:rPr>
+              <w:t xml:space="preserve">- на этапе первичной инициализации по команде ризонер получает и сохраняет список переходов и их параметров: </w:t>
+            </w:r>
+            <w:r>
+              <w:t>id</w:t>
+            </w:r>
+            <w:r>
+              <w:rPr>
+                <w:lang w:val="ru-RU"/>
+              </w:rPr>
+              <w:t xml:space="preserve">, </w:t>
+            </w:r>
+            <w:r>
+              <w:rPr>
+                <w:lang w:val="ru-RU"/>
+              </w:rPr>
+              <w:t xml:space="preserve">условие </w:t>
+            </w:r>
+            <w:r>
+              <w:t>guard</w:t>
+            </w:r>
+            <w:r>
+              <w:rPr>
+                <w:lang w:val="ru-RU"/>
+              </w:rPr>
+              <w:t xml:space="preserve">, выполняемый код, </w:t>
+            </w:r>
+            <w:r>
+              <w:t>id</w:t>
+            </w:r>
+            <w:r>
+              <w:rPr>
+                <w:lang w:val="ru-RU"/>
+              </w:rPr>
+              <w:t xml:space="preserve"> </w:t>
+            </w:r>
+            <w:r>
+              <w:rPr>
+                <w:lang w:val="ru-RU"/>
+              </w:rPr>
+              <w:t>входных и выходных дуг</w:t>
+            </w:r>
+            <w:r>
+              <w:rPr>
+                <w:lang w:val="ru-RU"/>
+              </w:rPr>
+              <w:t xml:space="preserve"> и их аннотации (шаблоны)</w:t>
+            </w:r>
+            <w:r>
+              <w:rPr>
+                <w:lang w:val="ru-RU"/>
+              </w:rPr>
+              <w:t xml:space="preserve">, </w:t>
+            </w:r>
+            <w:r>
+              <w:t>id</w:t>
+            </w:r>
+            <w:r>
+              <w:rPr>
+                <w:lang w:val="ru-RU"/>
+              </w:rPr>
+              <w:t xml:space="preserve"> </w:t>
+            </w:r>
+            <w:r>
+              <w:rPr>
+                <w:lang w:val="ru-RU"/>
+              </w:rPr>
+              <w:t>входных и выходных</w:t>
+            </w:r>
+            <w:r>
+              <w:rPr>
+                <w:lang w:val="ru-RU"/>
+              </w:rPr>
+              <w:t xml:space="preserve"> </w:t>
+            </w:r>
+            <w:r>
+              <w:rPr>
+                <w:lang w:val="ru-RU"/>
+              </w:rPr>
+              <w:t>позиции</w:t>
+            </w:r>
+            <w:r>
+              <w:rPr>
+                <w:lang w:val="ru-RU"/>
+              </w:rPr>
+              <w:t xml:space="preserve"> (</w:t>
+            </w:r>
+            <w:r>
+              <w:rPr>
+                <w:lang w:val="ru-RU"/>
+              </w:rPr>
+              <w:t>+</w:t>
+            </w:r>
+            <w:r>
+              <w:t>term</w:t>
+            </w:r>
+            <w:r>
+              <w:rPr>
+                <w:lang w:val="ru-RU"/>
+              </w:rPr>
+              <w:t xml:space="preserve"> </w:t>
+            </w:r>
+            <w:r>
+              <w:rPr>
+                <w:lang w:val="ru-RU"/>
+              </w:rPr>
+              <w:t>нач. маркировки)</w:t>
+            </w:r>
+            <w:r>
+              <w:rPr>
+                <w:lang w:val="ru-RU"/>
+              </w:rPr>
+              <w:t>.</w:t>
+            </w:r>
+          </w:p>
+          <w:p>
+            <w:pPr>
+              <w:rPr>
+                <w:lang w:val="ru-RU"/>
+              </w:rPr>
+            </w:pPr>
+            <w:r>
+              <w:rPr>
+                <w:lang w:val="ru-RU"/>
+              </w:rPr>
+              <w:t xml:space="preserve">- также им вычисляются доступные </w:t>
+            </w:r>
+            <w:r>
+              <w:t>term</w:t>
+            </w:r>
+            <w:r>
+              <w:rPr>
+                <w:lang w:val="ru-RU"/>
+              </w:rPr>
+              <w:t>’</w:t>
+            </w:r>
+            <w:r>
+              <w:rPr>
+                <w:lang w:val="ru-RU"/>
+              </w:rPr>
+              <w:t>ы (константы, начальные маркировки позиций) и формируются соответствующие данные</w:t>
+            </w:r>
+          </w:p>
+          <w:p>
+            <w:pPr>
+              <w:rPr>
+                <w:lang w:val="ru-RU"/>
+              </w:rPr>
+            </w:pPr>
+            <w:r>
+              <w:rPr>
+                <w:lang w:val="ru-RU"/>
+              </w:rPr>
+              <w:t>-</w:t>
+            </w:r>
+            <w:r>
+              <w:t>V</w:t>
+            </w:r>
+            <w:r>
+              <w:rPr>
+                <w:lang w:val="ru-RU"/>
+              </w:rPr>
+              <w:t xml:space="preserve"> между выполнениями переходов ризонер запрашивает содержимое входных позиций (только данные мультимножеств) и формирует </w:t>
+            </w:r>
+            <w:r>
+              <w:t>transition</w:t>
+            </w:r>
+            <w:r>
+              <w:rPr>
+                <w:lang w:val="ru-RU"/>
+              </w:rPr>
+              <w:t xml:space="preserve"> </w:t>
+            </w:r>
+            <w:r>
               <w:t>mode</w:t>
             </w:r>
             <w:r>
               <w:rPr>
                 <w:lang w:val="ru-RU"/>
               </w:rPr>
-              <w:t>?</w:t>
-            </w:r>
-          </w:p>
-        </w:tc>
-        <w:tc>
-          <w:tcPr>
-            <w:tcW w:w="4675" w:type="dxa"/>
-          </w:tcPr>
-          <w:p>
-            <w:pPr>
-              <w:rPr>
-                <w:lang w:val="ru-RU"/>
-              </w:rPr>
-            </w:pPr>
-          </w:p>
-        </w:tc>
-      </w:tr>
-      <w:tr>
-        <w:tc>
-          <w:tcPr>
-            <w:tcW w:w="4675" w:type="dxa"/>
-          </w:tcPr>
-          <w:p>
-            <w:pPr>
-              <w:rPr>
-                <w:lang w:val="ru-RU"/>
-              </w:rPr>
-            </w:pPr>
-          </w:p>
-        </w:tc>
-        <w:tc>
-          <w:tcPr>
-            <w:tcW w:w="4675" w:type="dxa"/>
-          </w:tcPr>
-          <w:p>
-            <w:pPr>
-              <w:rPr>
-                <w:lang w:val="ru-RU"/>
-              </w:rPr>
-            </w:pPr>
-          </w:p>
-        </w:tc>
-      </w:tr>
-      <w:tr>
-        <w:tc>
-          <w:tcPr>
-            <w:tcW w:w="4675" w:type="dxa"/>
-          </w:tcPr>
-          <w:p>
-            <w:pPr>
-              <w:rPr>
-                <w:lang w:val="ru-RU"/>
-              </w:rPr>
-            </w:pPr>
-          </w:p>
-        </w:tc>
-        <w:tc>
-          <w:tcPr>
-            <w:tcW w:w="4675" w:type="dxa"/>
-          </w:tcPr>
-          <w:p>
-            <w:pPr>
-              <w:rPr>
-                <w:lang w:val="ru-RU"/>
-              </w:rPr>
-            </w:pPr>
-          </w:p>
-        </w:tc>
-      </w:tr>
-      <w:tr>
-        <w:tc>
-          <w:tcPr>
-            <w:tcW w:w="4675" w:type="dxa"/>
-          </w:tcPr>
-          <w:p>
-            <w:pPr>
-              <w:rPr>
-                <w:lang w:val="ru-RU"/>
-              </w:rPr>
-            </w:pPr>
-          </w:p>
-        </w:tc>
-        <w:tc>
-          <w:tcPr>
-            <w:tcW w:w="4675" w:type="dxa"/>
-          </w:tcPr>
-          <w:p>
-            <w:pPr>
-              <w:rPr>
-                <w:lang w:val="ru-RU"/>
-              </w:rPr>
-            </w:pPr>
-          </w:p>
-        </w:tc>
-      </w:tr>
-      <w:tr>
-        <w:tc>
-          <w:tcPr>
-            <w:tcW w:w="4675" w:type="dxa"/>
-          </w:tcPr>
-          <w:p>
-            <w:pPr>
-              <w:rPr>
-                <w:lang w:val="ru-RU"/>
-              </w:rPr>
-            </w:pPr>
-          </w:p>
-        </w:tc>
-        <w:tc>
-          <w:tcPr>
-            <w:tcW w:w="4675" w:type="dxa"/>
-          </w:tcPr>
-          <w:p>
-            <w:pPr>
-              <w:rPr>
-                <w:lang w:val="ru-RU"/>
-              </w:rPr>
-            </w:pPr>
-          </w:p>
-        </w:tc>
-      </w:tr>
-      <w:tr>
-        <w:tc>
-          <w:tcPr>
-            <w:tcW w:w="4675" w:type="dxa"/>
-          </w:tcPr>
-          <w:p>
-            <w:pPr>
-              <w:rPr>
-                <w:lang w:val="ru-RU"/>
-              </w:rPr>
-            </w:pPr>
-          </w:p>
-        </w:tc>
-        <w:tc>
-          <w:tcPr>
-            <w:tcW w:w="4675" w:type="dxa"/>
-          </w:tcPr>
-          <w:p>
-            <w:pPr>
-              <w:rPr>
-                <w:lang w:val="ru-RU"/>
-              </w:rPr>
-            </w:pPr>
-          </w:p>
-        </w:tc>
-      </w:tr>
-      <w:tr>
-        <w:tc>
-          <w:tcPr>
-            <w:tcW w:w="4675" w:type="dxa"/>
-          </w:tcPr>
+              <w:t xml:space="preserve"> под каждую входную дугу</w:t>
+            </w:r>
+          </w:p>
           <w:p>
             <w:pPr>
               <w:rPr>
@@ -3899,837 +4524,6 @@
                 <w:lang w:val="ru-RU"/>
               </w:rPr>
               <w:lastRenderedPageBreak/>
-              <w:t xml:space="preserve">В чем </w:t>
-            </w:r>
-            <w:r>
-              <w:rPr>
-                <w:lang w:val="ru-RU"/>
-              </w:rPr>
-              <w:t>результат применения</w:t>
-            </w:r>
-            <w:r>
-              <w:rPr>
-                <w:lang w:val="ru-RU"/>
-              </w:rPr>
-              <w:t xml:space="preserve"> правил исполнения РСП</w:t>
-            </w:r>
-            <w:r>
-              <w:rPr>
-                <w:lang w:val="ru-RU"/>
-              </w:rPr>
-              <w:t xml:space="preserve"> в системе</w:t>
-            </w:r>
-            <w:r>
-              <w:rPr>
-                <w:lang w:val="ru-RU"/>
-              </w:rPr>
-              <w:t>?</w:t>
-            </w:r>
-          </w:p>
-        </w:tc>
-        <w:tc>
-          <w:tcPr>
-            <w:tcW w:w="4675" w:type="dxa"/>
-          </w:tcPr>
-          <w:p>
-            <w:pPr>
-              <w:rPr>
-                <w:lang w:val="ru-RU"/>
-              </w:rPr>
-            </w:pPr>
-            <w:r>
-              <w:rPr>
-                <w:lang w:val="ru-RU"/>
-              </w:rPr>
-              <w:t>Данные правила определяют то, каким образом создаются сущности концепций, а также знание, необходимые для исполнения РСП, в частности, получения новых состояний</w:t>
-            </w:r>
-          </w:p>
-        </w:tc>
-      </w:tr>
-      <w:tr>
-        <w:tc>
-          <w:tcPr>
-            <w:tcW w:w="4675" w:type="dxa"/>
-          </w:tcPr>
-          <w:p>
-            <w:pPr>
-              <w:rPr>
-                <w:lang w:val="ru-RU"/>
-              </w:rPr>
-            </w:pPr>
-            <w:r>
-              <w:rPr>
-                <w:lang w:val="ru-RU"/>
-              </w:rPr>
-              <w:t>Как выглядят правила исполнения РСП?</w:t>
-            </w:r>
-          </w:p>
-        </w:tc>
-        <w:tc>
-          <w:tcPr>
-            <w:tcW w:w="4675" w:type="dxa"/>
-          </w:tcPr>
-          <w:p>
-            <w:pPr>
-              <w:rPr>
-                <w:lang w:val="ru-RU"/>
-              </w:rPr>
-            </w:pPr>
-            <w:r>
-              <w:rPr>
-                <w:lang w:val="ru-RU"/>
-              </w:rPr>
-              <w:t xml:space="preserve">Возможно, дескрипторы в формате </w:t>
-            </w:r>
-            <w:r>
-              <w:t>JSON</w:t>
-            </w:r>
-            <w:r>
-              <w:rPr>
-                <w:lang w:val="ru-RU"/>
-              </w:rPr>
-              <w:t>?</w:t>
-            </w:r>
-          </w:p>
-          <w:p>
-            <w:pPr>
-              <w:rPr>
-                <w:lang w:val="ru-RU"/>
-              </w:rPr>
-            </w:pPr>
-            <w:r>
-              <w:rPr>
-                <w:lang w:val="ru-RU"/>
-              </w:rPr>
-              <w:t xml:space="preserve">Можно динамически подгружать и парсить их в клиенте, после чего через интерфейсы настраивать работу </w:t>
-            </w:r>
-            <w:r>
-              <w:t>JS</w:t>
-            </w:r>
-            <w:r>
-              <w:rPr>
-                <w:lang w:val="ru-RU"/>
-              </w:rPr>
-              <w:t>-</w:t>
-            </w:r>
-            <w:r>
-              <w:rPr>
-                <w:lang w:val="ru-RU"/>
-              </w:rPr>
-              <w:t>ризонера.</w:t>
-            </w:r>
-          </w:p>
-        </w:tc>
-      </w:tr>
-      <w:tr>
-        <w:tc>
-          <w:tcPr>
-            <w:tcW w:w="4675" w:type="dxa"/>
-            <w:shd w:val="clear" w:color="auto" w:fill="FFF2CC" w:themeFill="accent4" w:themeFillTint="33"/>
-          </w:tcPr>
-          <w:p>
-            <w:pPr>
-              <w:rPr>
-                <w:lang w:val="ru-RU"/>
-              </w:rPr>
-            </w:pPr>
-            <w:r>
-              <w:rPr>
-                <w:lang w:val="ru-RU"/>
-              </w:rPr>
-              <w:t>Доступны ли аксиомы онтологии для обеспечения полноценности описания модели (статического и динамического)?</w:t>
-            </w:r>
-          </w:p>
-        </w:tc>
-        <w:tc>
-          <w:tcPr>
-            <w:tcW w:w="4675" w:type="dxa"/>
-            <w:shd w:val="clear" w:color="auto" w:fill="FFF2CC" w:themeFill="accent4" w:themeFillTint="33"/>
-          </w:tcPr>
-          <w:p>
-            <w:pPr>
-              <w:rPr>
-                <w:lang w:val="ru-RU"/>
-              </w:rPr>
-            </w:pPr>
-          </w:p>
-        </w:tc>
-      </w:tr>
-      <w:tr>
-        <w:tc>
-          <w:tcPr>
-            <w:tcW w:w="4675" w:type="dxa"/>
-          </w:tcPr>
-          <w:p>
-            <w:pPr>
-              <w:rPr>
-                <w:lang w:val="ru-RU"/>
-              </w:rPr>
-            </w:pPr>
-            <w:r>
-              <w:rPr>
-                <w:lang w:val="ru-RU"/>
-              </w:rPr>
-              <w:t>Какие доступны улучшения онтологии и системы в целом?</w:t>
-            </w:r>
-          </w:p>
-        </w:tc>
-        <w:tc>
-          <w:tcPr>
-            <w:tcW w:w="4675" w:type="dxa"/>
-          </w:tcPr>
-          <w:p>
-            <w:pPr>
-              <w:rPr>
-                <w:lang w:val="ru-RU"/>
-              </w:rPr>
-            </w:pPr>
-            <w:r>
-              <w:rPr>
-                <w:lang w:val="ru-RU"/>
-              </w:rPr>
-              <w:t>- ингибиторные дуги</w:t>
-            </w:r>
-          </w:p>
-          <w:p>
-            <w:pPr>
-              <w:rPr>
-                <w:lang w:val="ru-RU"/>
-              </w:rPr>
-            </w:pPr>
-            <w:r>
-              <w:rPr>
-                <w:lang w:val="ru-RU"/>
-              </w:rPr>
-              <w:t>- сбрасывающие дуги</w:t>
-            </w:r>
-          </w:p>
-          <w:p>
-            <w:pPr>
-              <w:rPr>
-                <w:lang w:val="ru-RU"/>
-              </w:rPr>
-            </w:pPr>
-            <w:r>
-              <w:rPr>
-                <w:lang w:val="ru-RU"/>
-              </w:rPr>
-              <w:t xml:space="preserve">- прогон сразу нескольких наборов токенов с упором на </w:t>
-            </w:r>
-            <w:r>
-              <w:t>transition</w:t>
-            </w:r>
-            <w:r>
-              <w:rPr>
-                <w:lang w:val="ru-RU"/>
-              </w:rPr>
-              <w:t xml:space="preserve"> </w:t>
-            </w:r>
-            <w:r>
-              <w:t>modes</w:t>
-            </w:r>
-            <w:r>
-              <w:rPr>
-                <w:lang w:val="ru-RU"/>
-              </w:rPr>
-              <w:t xml:space="preserve"> (+ концепция </w:t>
-            </w:r>
-            <w:r>
-              <w:t>step</w:t>
-            </w:r>
-            <w:r>
-              <w:rPr>
-                <w:lang w:val="ru-RU"/>
-              </w:rPr>
-              <w:t>)</w:t>
-            </w:r>
-          </w:p>
-          <w:p>
-            <w:pPr>
-              <w:rPr>
-                <w:lang w:val="ru-RU"/>
-              </w:rPr>
-            </w:pPr>
-            <w:r>
-              <w:rPr>
-                <w:lang w:val="ru-RU"/>
-              </w:rPr>
-              <w:t xml:space="preserve">- </w:t>
-            </w:r>
-            <w:r>
-              <w:rPr>
-                <w:lang w:val="ru-RU"/>
-              </w:rPr>
-              <w:t>временные метки, глобальное время</w:t>
-            </w:r>
-          </w:p>
-        </w:tc>
-      </w:tr>
-      <w:tr>
-        <w:tc>
-          <w:tcPr>
-            <w:tcW w:w="4675" w:type="dxa"/>
-          </w:tcPr>
-          <w:p>
-            <w:pPr>
-              <w:rPr>
-                <w:lang w:val="ru-RU"/>
-              </w:rPr>
-            </w:pPr>
-            <w:r>
-              <w:rPr>
-                <w:lang w:val="ru-RU"/>
-              </w:rPr>
-              <w:t>Какие части системы затрагиваются при внедрении улучшений?</w:t>
-            </w:r>
-          </w:p>
-        </w:tc>
-        <w:tc>
-          <w:tcPr>
-            <w:tcW w:w="4675" w:type="dxa"/>
-          </w:tcPr>
-          <w:p>
-            <w:pPr>
-              <w:rPr>
-                <w:lang w:val="ru-RU"/>
-              </w:rPr>
-            </w:pPr>
-            <w:r>
-              <w:rPr>
-                <w:lang w:val="ru-RU"/>
-              </w:rPr>
-              <w:t>- концепции и отношения онтологии</w:t>
-            </w:r>
-          </w:p>
-          <w:p>
-            <w:pPr>
-              <w:rPr>
-                <w:lang w:val="ru-RU"/>
-              </w:rPr>
-            </w:pPr>
-            <w:r>
-              <w:rPr>
-                <w:lang w:val="ru-RU"/>
-              </w:rPr>
-              <w:t>- аксиомы онтологии</w:t>
-            </w:r>
-          </w:p>
-          <w:p>
-            <w:pPr>
-              <w:rPr>
-                <w:lang w:val="ru-RU"/>
-              </w:rPr>
-            </w:pPr>
-            <w:r>
-              <w:rPr>
-                <w:lang w:val="ru-RU"/>
-              </w:rPr>
-              <w:t>- логика разрешенности перехода</w:t>
-            </w:r>
-          </w:p>
-          <w:p>
-            <w:pPr>
-              <w:rPr>
-                <w:lang w:val="ru-RU"/>
-              </w:rPr>
-            </w:pPr>
-            <w:r>
-              <w:rPr>
-                <w:lang w:val="ru-RU"/>
-              </w:rPr>
-              <w:t>- логика формирования токенов</w:t>
-            </w:r>
-          </w:p>
-        </w:tc>
-      </w:tr>
-      <w:tr>
-        <w:tc>
-          <w:tcPr>
-            <w:tcW w:w="4675" w:type="dxa"/>
-          </w:tcPr>
-          <w:p>
-            <w:pPr>
-              <w:rPr>
-                <w:lang w:val="ru-RU"/>
-              </w:rPr>
-            </w:pPr>
-            <w:r>
-              <w:rPr>
-                <w:lang w:val="ru-RU"/>
-              </w:rPr>
-              <w:t>Как производится процесс усовершенствования?</w:t>
-            </w:r>
-          </w:p>
-        </w:tc>
-        <w:tc>
-          <w:tcPr>
-            <w:tcW w:w="4675" w:type="dxa"/>
-          </w:tcPr>
-          <w:p>
-            <w:pPr>
-              <w:rPr>
-                <w:lang w:val="ru-RU"/>
-              </w:rPr>
-            </w:pPr>
-            <w:r>
-              <w:rPr>
-                <w:lang w:val="ru-RU"/>
-              </w:rPr>
-              <w:t>- изменяется корневая (</w:t>
-            </w:r>
-            <w:r>
-              <w:t>core</w:t>
-            </w:r>
-            <w:r>
-              <w:rPr>
-                <w:lang w:val="ru-RU"/>
-              </w:rPr>
-              <w:t>)</w:t>
-            </w:r>
-            <w:r>
-              <w:rPr>
-                <w:lang w:val="ru-RU"/>
-              </w:rPr>
-              <w:t xml:space="preserve"> онтология: классы, отношения и аксиомы</w:t>
-            </w:r>
-          </w:p>
-          <w:p>
-            <w:pPr>
-              <w:rPr>
-                <w:lang w:val="ru-RU"/>
-              </w:rPr>
-            </w:pPr>
-            <w:r>
-              <w:rPr>
-                <w:lang w:val="ru-RU"/>
-              </w:rPr>
-              <w:t xml:space="preserve">- изменяются правила исполнения РСП, формируется новый </w:t>
-            </w:r>
-            <w:r>
-              <w:t>JSON</w:t>
-            </w:r>
-            <w:r>
-              <w:rPr>
-                <w:lang w:val="ru-RU"/>
-              </w:rPr>
-              <w:t xml:space="preserve"> </w:t>
-            </w:r>
-            <w:r>
-              <w:rPr>
-                <w:lang w:val="ru-RU"/>
-              </w:rPr>
-              <w:t>дескриптор</w:t>
-            </w:r>
-          </w:p>
-          <w:p>
-            <w:pPr>
-              <w:rPr>
-                <w:lang w:val="ru-RU"/>
-              </w:rPr>
-            </w:pPr>
-            <w:r>
-              <w:rPr>
-                <w:lang w:val="ru-RU"/>
-              </w:rPr>
-              <w:t xml:space="preserve">- ризонер конфигурируется путем подгрузки </w:t>
-            </w:r>
-            <w:r>
-              <w:t>JSON</w:t>
-            </w:r>
-            <w:r>
-              <w:rPr>
-                <w:lang w:val="ru-RU"/>
-              </w:rPr>
-              <w:t>-</w:t>
-            </w:r>
-            <w:r>
-              <w:rPr>
-                <w:lang w:val="ru-RU"/>
-              </w:rPr>
-              <w:t>файла дескриптора</w:t>
-            </w:r>
-          </w:p>
-          <w:p>
-            <w:pPr>
-              <w:rPr>
-                <w:lang w:val="ru-RU"/>
-              </w:rPr>
-            </w:pPr>
-            <w:r>
-              <w:rPr>
-                <w:lang w:val="ru-RU"/>
-              </w:rPr>
-              <w:t xml:space="preserve">- обновляется </w:t>
-            </w:r>
-            <w:r>
-              <w:t>core</w:t>
-            </w:r>
-            <w:r>
-              <w:rPr>
-                <w:lang w:val="ru-RU"/>
-              </w:rPr>
-              <w:t xml:space="preserve">-онтология на </w:t>
-            </w:r>
-            <w:r>
-              <w:t>SPARQL</w:t>
-            </w:r>
-            <w:r>
-              <w:rPr>
-                <w:lang w:val="ru-RU"/>
-              </w:rPr>
-              <w:t xml:space="preserve"> сервере (для онтологии экземпляров обеспечивается обратная совместимость)</w:t>
-            </w:r>
-          </w:p>
-        </w:tc>
-      </w:tr>
-      <w:tr>
-        <w:tc>
-          <w:tcPr>
-            <w:tcW w:w="4675" w:type="dxa"/>
-            <w:shd w:val="clear" w:color="auto" w:fill="auto"/>
-          </w:tcPr>
-          <w:p>
-            <w:pPr>
-              <w:rPr>
-                <w:lang w:val="ru-RU"/>
-              </w:rPr>
-            </w:pPr>
-            <w:r>
-              <w:rPr>
-                <w:lang w:val="ru-RU"/>
-              </w:rPr>
-              <w:t xml:space="preserve">В дескриптор включаются шаблоны </w:t>
-            </w:r>
-            <w:r>
-              <w:t>SPARQL</w:t>
-            </w:r>
-            <w:r>
-              <w:rPr>
-                <w:lang w:val="ru-RU"/>
-              </w:rPr>
-              <w:t>-запросов к серверу?</w:t>
-            </w:r>
-          </w:p>
-        </w:tc>
-        <w:tc>
-          <w:tcPr>
-            <w:tcW w:w="4675" w:type="dxa"/>
-          </w:tcPr>
-          <w:p>
-            <w:pPr>
-              <w:rPr>
-                <w:lang w:val="ru-RU"/>
-              </w:rPr>
-            </w:pPr>
-            <w:r>
-              <w:rPr>
-                <w:lang w:val="ru-RU"/>
-              </w:rPr>
-              <w:t>Необходимо рассмотреть возможность написания абстрактных запросов, не требующих изменения в их структуре</w:t>
-            </w:r>
-          </w:p>
-          <w:p>
-            <w:pPr>
-              <w:rPr>
-                <w:lang w:val="ru-RU"/>
-              </w:rPr>
-            </w:pPr>
-            <w:r>
-              <w:rPr>
-                <w:lang w:val="ru-RU"/>
-              </w:rPr>
-              <w:t>(однако, при этом, мы теряем в детерминированности получаемых данных)</w:t>
-            </w:r>
-            <w:r>
-              <w:rPr>
-                <w:lang w:val="ru-RU"/>
-              </w:rPr>
-              <w:t>.</w:t>
-            </w:r>
-          </w:p>
-          <w:p>
-            <w:pPr>
-              <w:rPr>
-                <w:lang w:val="ru-RU"/>
-              </w:rPr>
-            </w:pPr>
-            <w:r>
-              <w:rPr>
-                <w:lang w:val="ru-RU"/>
-              </w:rPr>
-              <w:t>Это, прежде всего, касается клиента, для которого возможности конфигурации может не быть</w:t>
-            </w:r>
-          </w:p>
-          <w:p>
-            <w:pPr>
-              <w:rPr>
-                <w:lang w:val="ru-RU"/>
-              </w:rPr>
-            </w:pPr>
-            <w:r>
-              <w:rPr>
-                <w:lang w:val="ru-RU"/>
-              </w:rPr>
-              <w:t>Дескриптор не для клиента, а для ризонера на сервере!!! Вероятный ответ – да, включаются.</w:t>
-            </w:r>
-          </w:p>
-        </w:tc>
-      </w:tr>
-      <w:tr>
-        <w:tc>
-          <w:tcPr>
-            <w:tcW w:w="4675" w:type="dxa"/>
-          </w:tcPr>
-          <w:p>
-            <w:pPr>
-              <w:rPr>
-                <w:lang w:val="ru-RU"/>
-              </w:rPr>
-            </w:pPr>
-            <w:r>
-              <w:rPr>
-                <w:lang w:val="ru-RU"/>
-              </w:rPr>
-              <w:t>Какая последовательность действий при моделировании динамики функционирования РСП?</w:t>
-            </w:r>
-          </w:p>
-        </w:tc>
-        <w:tc>
-          <w:tcPr>
-            <w:tcW w:w="4675" w:type="dxa"/>
-          </w:tcPr>
-          <w:p>
-            <w:pPr>
-              <w:rPr>
-                <w:lang w:val="ru-RU"/>
-              </w:rPr>
-            </w:pPr>
-            <w:r>
-              <w:rPr>
-                <w:lang w:val="ru-RU"/>
-              </w:rPr>
-              <w:t>- на момент первичной инициализации или непосредственно после выполнения перехода ризонер выполняет действия по получению информации о разрешенных переходах</w:t>
-            </w:r>
-          </w:p>
-          <w:p>
-            <w:pPr>
-              <w:rPr>
-                <w:lang w:val="ru-RU"/>
-              </w:rPr>
-            </w:pPr>
-            <w:r>
-              <w:rPr>
-                <w:lang w:val="ru-RU"/>
-              </w:rPr>
-              <w:t xml:space="preserve">- создается экземпляр ризонера, обслуживающего онтологию по указанному </w:t>
-            </w:r>
-            <w:r>
-              <w:t>URL</w:t>
-            </w:r>
-          </w:p>
-          <w:p>
-            <w:pPr>
-              <w:rPr>
-                <w:lang w:val="ru-RU"/>
-              </w:rPr>
-            </w:pPr>
-            <w:r>
-              <w:rPr>
-                <w:lang w:val="ru-RU"/>
-              </w:rPr>
-              <w:lastRenderedPageBreak/>
-              <w:t xml:space="preserve">- на этапе первичной инициализации по команде ризонер получает и сохраняет список переходов и их параметров: </w:t>
-            </w:r>
-            <w:r>
-              <w:t>id</w:t>
-            </w:r>
-            <w:r>
-              <w:rPr>
-                <w:lang w:val="ru-RU"/>
-              </w:rPr>
-              <w:t xml:space="preserve">, </w:t>
-            </w:r>
-            <w:r>
-              <w:rPr>
-                <w:lang w:val="ru-RU"/>
-              </w:rPr>
-              <w:t xml:space="preserve">условие </w:t>
-            </w:r>
-            <w:r>
-              <w:t>guard</w:t>
-            </w:r>
-            <w:r>
-              <w:rPr>
-                <w:lang w:val="ru-RU"/>
-              </w:rPr>
-              <w:t xml:space="preserve">, выполняемый код, </w:t>
-            </w:r>
-            <w:r>
-              <w:t>id</w:t>
-            </w:r>
-            <w:r>
-              <w:rPr>
-                <w:lang w:val="ru-RU"/>
-              </w:rPr>
-              <w:t xml:space="preserve"> </w:t>
-            </w:r>
-            <w:r>
-              <w:rPr>
-                <w:lang w:val="ru-RU"/>
-              </w:rPr>
-              <w:t>входных и выходных дуг</w:t>
-            </w:r>
-            <w:r>
-              <w:rPr>
-                <w:lang w:val="ru-RU"/>
-              </w:rPr>
-              <w:t xml:space="preserve"> и их аннотации (шаблоны)</w:t>
-            </w:r>
-            <w:r>
-              <w:rPr>
-                <w:lang w:val="ru-RU"/>
-              </w:rPr>
-              <w:t xml:space="preserve">, </w:t>
-            </w:r>
-            <w:r>
-              <w:t>id</w:t>
-            </w:r>
-            <w:r>
-              <w:rPr>
-                <w:lang w:val="ru-RU"/>
-              </w:rPr>
-              <w:t xml:space="preserve"> </w:t>
-            </w:r>
-            <w:r>
-              <w:rPr>
-                <w:lang w:val="ru-RU"/>
-              </w:rPr>
-              <w:t>входных и выходных</w:t>
-            </w:r>
-            <w:r>
-              <w:rPr>
-                <w:lang w:val="ru-RU"/>
-              </w:rPr>
-              <w:t xml:space="preserve"> </w:t>
-            </w:r>
-            <w:r>
-              <w:rPr>
-                <w:lang w:val="ru-RU"/>
-              </w:rPr>
-              <w:t>позиции</w:t>
-            </w:r>
-            <w:r>
-              <w:rPr>
-                <w:lang w:val="ru-RU"/>
-              </w:rPr>
-              <w:t xml:space="preserve"> (</w:t>
-            </w:r>
-            <w:r>
-              <w:rPr>
-                <w:lang w:val="ru-RU"/>
-              </w:rPr>
-              <w:t>+</w:t>
-            </w:r>
-            <w:r>
-              <w:t>term</w:t>
-            </w:r>
-            <w:r>
-              <w:rPr>
-                <w:lang w:val="ru-RU"/>
-              </w:rPr>
-              <w:t xml:space="preserve"> </w:t>
-            </w:r>
-            <w:r>
-              <w:rPr>
-                <w:lang w:val="ru-RU"/>
-              </w:rPr>
-              <w:t>нач. маркировки)</w:t>
-            </w:r>
-            <w:r>
-              <w:rPr>
-                <w:lang w:val="ru-RU"/>
-              </w:rPr>
-              <w:t>.</w:t>
-            </w:r>
-          </w:p>
-          <w:p>
-            <w:pPr>
-              <w:rPr>
-                <w:lang w:val="ru-RU"/>
-              </w:rPr>
-            </w:pPr>
-            <w:r>
-              <w:rPr>
-                <w:lang w:val="ru-RU"/>
-              </w:rPr>
-              <w:t xml:space="preserve">- также им вычисляются доступные </w:t>
-            </w:r>
-            <w:r>
-              <w:t>term</w:t>
-            </w:r>
-            <w:r>
-              <w:rPr>
-                <w:lang w:val="ru-RU"/>
-              </w:rPr>
-              <w:t>’</w:t>
-            </w:r>
-            <w:r>
-              <w:rPr>
-                <w:lang w:val="ru-RU"/>
-              </w:rPr>
-              <w:t>ы (константы, начальные маркировки позиций) и формируются соответствующие данные</w:t>
-            </w:r>
-          </w:p>
-          <w:p>
-            <w:pPr>
-              <w:rPr>
-                <w:lang w:val="ru-RU"/>
-              </w:rPr>
-            </w:pPr>
-            <w:r>
-              <w:rPr>
-                <w:lang w:val="ru-RU"/>
-              </w:rPr>
-              <w:t>-</w:t>
-            </w:r>
-            <w:r>
-              <w:t>V</w:t>
-            </w:r>
-            <w:r>
-              <w:rPr>
-                <w:lang w:val="ru-RU"/>
-              </w:rPr>
-              <w:t xml:space="preserve"> между выполнениями переходов ризонер запрашивает содержимое входных позиций (только данные мультимножеств) и формирует </w:t>
-            </w:r>
-            <w:r>
-              <w:t>transition</w:t>
-            </w:r>
-            <w:r>
-              <w:rPr>
-                <w:lang w:val="ru-RU"/>
-              </w:rPr>
-              <w:t xml:space="preserve"> </w:t>
-            </w:r>
-            <w:r>
-              <w:t>mode</w:t>
-            </w:r>
-            <w:r>
-              <w:rPr>
-                <w:lang w:val="ru-RU"/>
-              </w:rPr>
-              <w:t xml:space="preserve"> под каждую входную дугу</w:t>
-            </w:r>
-          </w:p>
-          <w:p>
-            <w:pPr>
-              <w:rPr>
-                <w:lang w:val="ru-RU"/>
-              </w:rPr>
-            </w:pPr>
-            <w:r>
-              <w:rPr>
-                <w:lang w:val="ru-RU"/>
-              </w:rPr>
               <w:t xml:space="preserve">- ризонер выполняет </w:t>
             </w:r>
             <w:r>
@@ -5125,14 +4919,127 @@
               <w:rPr>
                 <w:lang w:val="ru-RU"/>
               </w:rPr>
-              <w:t xml:space="preserve">-запросы, </w:t>
+              <w:t xml:space="preserve">-запросы, формирующиеся на основе данных из дескриптора. Для клиента – обобщенные </w:t>
+            </w:r>
+            <w:r>
+              <w:t>SPARQL</w:t>
+            </w:r>
+            <w:r>
+              <w:rPr>
+                <w:lang w:val="ru-RU"/>
+              </w:rPr>
+              <w:t>-</w:t>
+            </w:r>
+            <w:r>
+              <w:rPr>
+                <w:lang w:val="ru-RU"/>
+              </w:rPr>
+              <w:t>запросы, допускающие изменения в концепциях онтологии</w:t>
+            </w:r>
+          </w:p>
+        </w:tc>
+      </w:tr>
+      <w:tr>
+        <w:tc>
+          <w:tcPr>
+            <w:tcW w:w="4675" w:type="dxa"/>
+          </w:tcPr>
+          <w:p>
+            <w:pPr>
+              <w:rPr>
+                <w:lang w:val="ru-RU"/>
+              </w:rPr>
+            </w:pPr>
+            <w:r>
+              <w:rPr>
+                <w:lang w:val="ru-RU"/>
+              </w:rPr>
+              <w:t xml:space="preserve">Что насчет реализации времени и множественного прогона </w:t>
+            </w:r>
+            <w:r>
+              <w:t>modes</w:t>
+            </w:r>
+            <w:r>
+              <w:rPr>
+                <w:lang w:val="ru-RU"/>
+              </w:rPr>
+              <w:t>?</w:t>
+            </w:r>
+          </w:p>
+        </w:tc>
+        <w:tc>
+          <w:tcPr>
+            <w:tcW w:w="4675" w:type="dxa"/>
+          </w:tcPr>
+          <w:p>
+            <w:pPr>
+              <w:rPr>
+                <w:lang w:val="ru-RU"/>
+              </w:rPr>
+            </w:pPr>
+            <w:r>
+              <w:rPr>
+                <w:lang w:val="ru-RU"/>
+              </w:rPr>
+              <w:t xml:space="preserve">Насчет множественного прогона: в этом случае с одним </w:t>
+            </w:r>
+            <w:r>
+              <w:t>firing</w:t>
+            </w:r>
+            <w:r>
+              <w:rPr>
+                <w:lang w:val="ru-RU"/>
+              </w:rPr>
+              <w:t xml:space="preserve"> </w:t>
+            </w:r>
+            <w:r>
+              <w:rPr>
+                <w:lang w:val="ru-RU"/>
+              </w:rPr>
+              <w:t xml:space="preserve">связаны сразу несколько мультимножеств </w:t>
+            </w:r>
+            <w:r>
+              <w:t>transition</w:t>
+            </w:r>
+            <w:r>
+              <w:rPr>
+                <w:lang w:val="ru-RU"/>
+              </w:rPr>
+              <w:t xml:space="preserve"> </w:t>
+            </w:r>
+            <w:r>
+              <w:t>mode</w:t>
+            </w:r>
+            <w:r>
+              <w:rPr>
+                <w:lang w:val="ru-RU"/>
+              </w:rPr>
+              <w:t xml:space="preserve">, так же запрашиваются данные и выполняется формирование новых токенов. Это достижимо и без изменений в онтологии. Если подразумевается введение новой концепции </w:t>
+            </w:r>
+            <w:r>
+              <w:t>Step</w:t>
+            </w:r>
+            <w:r>
+              <w:rPr>
+                <w:lang w:val="ru-RU"/>
+              </w:rPr>
+              <w:t xml:space="preserve">, тогда изменяется процесс создания </w:t>
+            </w:r>
+            <w:r>
+              <w:t>firing</w:t>
+            </w:r>
+            <w:r>
+              <w:rPr>
+                <w:lang w:val="ru-RU"/>
+              </w:rPr>
+              <w:t xml:space="preserve">, </w:t>
             </w:r>
             <w:r>
               <w:rPr>
                 <w:lang w:val="ru-RU"/>
               </w:rPr>
               <w:lastRenderedPageBreak/>
-              <w:t xml:space="preserve">формирующиеся на основе данных из дескриптора. Для клиента – обобщенные </w:t>
+              <w:t xml:space="preserve">относящегося к клиенту. В конечном счете все сводится к изменениям в </w:t>
             </w:r>
             <w:r>
               <w:t>SPARQL</w:t>
@@ -5147,7 +5054,66 @@
               <w:rPr>
                 <w:lang w:val="ru-RU"/>
               </w:rPr>
-              <w:t>запросы, допускающие изменения в концепциях онтологии</w:t>
+              <w:t>запросах</w:t>
+            </w:r>
+          </w:p>
+          <w:p>
+            <w:pPr>
+              <w:rPr>
+                <w:lang w:val="ru-RU"/>
+              </w:rPr>
+            </w:pPr>
+            <w:r>
+              <w:rPr>
+                <w:lang w:val="ru-RU"/>
+              </w:rPr>
+              <w:t xml:space="preserve">Реализация времени вносит свои коррективы в момент между срабатываниями, где определяется глобальное время с разрешенным переходом. Вероятно, стоит ввести в логику процесс </w:t>
+            </w:r>
+            <w:r>
+              <w:rPr>
+                <w:b/>
+                <w:lang w:val="ru-RU"/>
+              </w:rPr>
+              <w:t>повторного логического анализа</w:t>
+            </w:r>
+            <w:r>
+              <w:rPr>
+                <w:lang w:val="ru-RU"/>
+              </w:rPr>
+              <w:t xml:space="preserve"> в случае отсутствия доступных разрешенных переходов. Для формирования временных меток все так же</w:t>
+            </w:r>
+            <w:r>
+              <w:rPr>
+                <w:lang w:val="ru-RU"/>
+              </w:rPr>
+              <w:t xml:space="preserve"> в дескрипторе</w:t>
+            </w:r>
+            <w:r>
+              <w:rPr>
+                <w:lang w:val="ru-RU"/>
+              </w:rPr>
+              <w:t xml:space="preserve"> изменяе</w:t>
+            </w:r>
+            <w:r>
+              <w:rPr>
+                <w:lang w:val="ru-RU"/>
+              </w:rPr>
+              <w:t xml:space="preserve">тся фрагмент соответствующего </w:t>
+            </w:r>
+            <w:r>
+              <w:t>SPARQL</w:t>
+            </w:r>
+            <w:r>
+              <w:rPr>
+                <w:lang w:val="ru-RU"/>
+              </w:rPr>
+              <w:t>-</w:t>
+            </w:r>
+            <w:r>
+              <w:rPr>
+                <w:lang w:val="ru-RU"/>
+              </w:rPr>
+              <w:t>запроса</w:t>
             </w:r>
           </w:p>
         </w:tc>
@@ -5168,10 +5134,664 @@
                 <w:lang w:val="ru-RU"/>
               </w:rPr>
               <w:lastRenderedPageBreak/>
-              <w:t xml:space="preserve">Что насчет реализации времени и множественного прогона </w:t>
-            </w:r>
-            <w:r>
-              <w:t>modes</w:t>
+              <w:t>Нужен ли дескриптор обработчика активных (изменяющих онтологию) запросов агента на сервере?</w:t>
+            </w:r>
+          </w:p>
+        </w:tc>
+        <w:tc>
+          <w:tcPr>
+            <w:tcW w:w="4675" w:type="dxa"/>
+          </w:tcPr>
+          <w:p>
+            <w:pPr>
+              <w:rPr>
+                <w:lang w:val="ru-RU"/>
+              </w:rPr>
+            </w:pPr>
+          </w:p>
+        </w:tc>
+      </w:tr>
+      <w:tr>
+        <w:tc>
+          <w:tcPr>
+            <w:tcW w:w="4675" w:type="dxa"/>
+          </w:tcPr>
+          <w:p>
+            <w:pPr>
+              <w:rPr>
+                <w:lang w:val="ru-RU"/>
+              </w:rPr>
+            </w:pPr>
+          </w:p>
+        </w:tc>
+        <w:tc>
+          <w:tcPr>
+            <w:tcW w:w="4675" w:type="dxa"/>
+          </w:tcPr>
+          <w:p>
+            <w:pPr>
+              <w:rPr>
+                <w:lang w:val="ru-RU"/>
+              </w:rPr>
+            </w:pPr>
+          </w:p>
+        </w:tc>
+      </w:tr>
+      <w:tr>
+        <w:tc>
+          <w:tcPr>
+            <w:tcW w:w="4675" w:type="dxa"/>
+          </w:tcPr>
+          <w:p>
+            <w:pPr>
+              <w:rPr>
+                <w:lang w:val="ru-RU"/>
+              </w:rPr>
+            </w:pPr>
+          </w:p>
+        </w:tc>
+        <w:tc>
+          <w:tcPr>
+            <w:tcW w:w="4675" w:type="dxa"/>
+          </w:tcPr>
+          <w:p>
+            <w:pPr>
+              <w:rPr>
+                <w:lang w:val="ru-RU"/>
+              </w:rPr>
+            </w:pPr>
+          </w:p>
+        </w:tc>
+      </w:tr>
+      <w:tr>
+        <w:tc>
+          <w:tcPr>
+            <w:tcW w:w="4675" w:type="dxa"/>
+          </w:tcPr>
+          <w:p>
+            <w:pPr>
+              <w:rPr>
+                <w:lang w:val="ru-RU"/>
+              </w:rPr>
+            </w:pPr>
+            <w:r>
+              <w:rPr>
+                <w:lang w:val="ru-RU"/>
+              </w:rPr>
+              <w:t>Что подразумевает распределенная структура системы моделирования?</w:t>
+            </w:r>
+          </w:p>
+        </w:tc>
+        <w:tc>
+          <w:tcPr>
+            <w:tcW w:w="4675" w:type="dxa"/>
+          </w:tcPr>
+          <w:p>
+            <w:pPr>
+              <w:rPr>
+                <w:lang w:val="ru-RU"/>
+              </w:rPr>
+            </w:pPr>
+            <w:r>
+              <w:rPr>
+                <w:lang w:val="ru-RU"/>
+              </w:rPr>
+              <w:t>Есть 3 варианта:</w:t>
+            </w:r>
+          </w:p>
+          <w:p>
+            <w:pPr>
+              <w:rPr>
+                <w:lang w:val="ru-RU"/>
+              </w:rPr>
+            </w:pPr>
+            <w:r>
+              <w:rPr>
+                <w:lang w:val="ru-RU"/>
+              </w:rPr>
+              <w:t>1</w:t>
+            </w:r>
+            <w:r>
+              <w:rPr>
+                <w:lang w:val="ru-RU"/>
+              </w:rPr>
+              <w:t>) распределенное хранение данных (ресурсов);</w:t>
+            </w:r>
+          </w:p>
+          <w:p>
+            <w:pPr>
+              <w:rPr>
+                <w:lang w:val="ru-RU"/>
+              </w:rPr>
+            </w:pPr>
+            <w:r>
+              <w:rPr>
+                <w:lang w:val="ru-RU"/>
+              </w:rPr>
+              <w:t xml:space="preserve">2) распределенная обработка федеративных </w:t>
+            </w:r>
+            <w:r>
+              <w:t>SPARQL</w:t>
+            </w:r>
+            <w:r>
+              <w:rPr>
+                <w:lang w:val="ru-RU"/>
+              </w:rPr>
+              <w:t>-</w:t>
+            </w:r>
+            <w:r>
+              <w:rPr>
+                <w:lang w:val="ru-RU"/>
+              </w:rPr>
+              <w:t>запросов</w:t>
+            </w:r>
+            <w:r>
+              <w:rPr>
+                <w:lang w:val="ru-RU"/>
+              </w:rPr>
+              <w:t xml:space="preserve"> (</w:t>
+            </w:r>
+            <w:r>
+              <w:t>SERVICE</w:t>
+            </w:r>
+            <w:r>
+              <w:rPr>
+                <w:lang w:val="ru-RU"/>
+              </w:rPr>
+              <w:t>)</w:t>
+            </w:r>
+            <w:r>
+              <w:rPr>
+                <w:lang w:val="ru-RU"/>
+              </w:rPr>
+              <w:t>;</w:t>
+            </w:r>
+          </w:p>
+          <w:p>
+            <w:pPr>
+              <w:rPr>
+                <w:lang w:val="ru-RU"/>
+              </w:rPr>
+            </w:pPr>
+            <w:r>
+              <w:rPr>
+                <w:lang w:val="ru-RU"/>
+              </w:rPr>
+              <w:t xml:space="preserve">3) </w:t>
+            </w:r>
+            <w:r>
+              <w:rPr>
+                <w:b/>
+                <w:lang w:val="ru-RU"/>
+              </w:rPr>
+              <w:t>распределение узлов иерархических РСП</w:t>
+            </w:r>
+          </w:p>
+        </w:tc>
+      </w:tr>
+      <w:tr>
+        <w:tc>
+          <w:tcPr>
+            <w:tcW w:w="4675" w:type="dxa"/>
+          </w:tcPr>
+          <w:p>
+            <w:pPr>
+              <w:rPr>
+                <w:lang w:val="ru-RU"/>
+              </w:rPr>
+            </w:pPr>
+            <w:r>
+              <w:rPr>
+                <w:lang w:val="ru-RU"/>
+              </w:rPr>
+              <w:t>Какой вариант распределенной структуры выбрать и почему?</w:t>
+            </w:r>
+          </w:p>
+        </w:tc>
+        <w:tc>
+          <w:tcPr>
+            <w:tcW w:w="4675" w:type="dxa"/>
+          </w:tcPr>
+          <w:p>
+            <w:pPr>
+              <w:rPr>
+                <w:lang w:val="ru-RU"/>
+              </w:rPr>
+            </w:pPr>
+            <w:r>
+              <w:rPr>
+                <w:lang w:val="ru-RU"/>
+              </w:rPr>
+              <w:t>Наиболее интересен 3 вариант, реализующий иерархические РСП в сети. Потенциальная польза от него больше:</w:t>
+            </w:r>
+          </w:p>
+          <w:p>
+            <w:pPr>
+              <w:rPr>
+                <w:lang w:val="ru-RU"/>
+              </w:rPr>
+            </w:pPr>
+            <w:r>
+              <w:rPr>
+                <w:lang w:val="ru-RU"/>
+              </w:rPr>
+              <w:t>+ позволяет реализовывать микросервисы из иерархических моделей</w:t>
+            </w:r>
+          </w:p>
+          <w:p>
+            <w:pPr>
+              <w:rPr>
+                <w:lang w:val="ru-RU"/>
+              </w:rPr>
+            </w:pPr>
+            <w:r>
+              <w:rPr>
+                <w:lang w:val="ru-RU"/>
+              </w:rPr>
+              <w:t xml:space="preserve">+ дает возможность </w:t>
+            </w:r>
+            <w:r>
+              <w:rPr>
+                <w:lang w:val="ru-RU"/>
+              </w:rPr>
+              <w:t>вести разработку узлов параллельно</w:t>
+            </w:r>
+          </w:p>
+        </w:tc>
+      </w:tr>
+      <w:tr>
+        <w:tc>
+          <w:tcPr>
+            <w:tcW w:w="4675" w:type="dxa"/>
+          </w:tcPr>
+          <w:p>
+            <w:pPr>
+              <w:rPr>
+                <w:lang w:val="ru-RU"/>
+              </w:rPr>
+            </w:pPr>
+            <w:r>
+              <w:rPr>
+                <w:lang w:val="ru-RU"/>
+              </w:rPr>
+              <w:t>Что насчет федеративных запросов?</w:t>
+            </w:r>
+          </w:p>
+        </w:tc>
+        <w:tc>
+          <w:tcPr>
+            <w:tcW w:w="4675" w:type="dxa"/>
+          </w:tcPr>
+          <w:p>
+            <w:pPr>
+              <w:rPr>
+                <w:lang w:val="ru-RU"/>
+              </w:rPr>
+            </w:pPr>
+            <w:r>
+              <w:rPr>
+                <w:lang w:val="ru-RU"/>
+              </w:rPr>
+              <w:t xml:space="preserve">В приоритете такая структура, узлы которой имеют </w:t>
+            </w:r>
+            <w:r>
+              <w:t>URI</w:t>
+            </w:r>
+            <w:r>
+              <w:rPr>
+                <w:lang w:val="ru-RU"/>
+              </w:rPr>
+              <w:t xml:space="preserve"> </w:t>
+            </w:r>
+            <w:r>
+              <w:rPr>
+                <w:lang w:val="ru-RU"/>
+              </w:rPr>
+              <w:t>лишь связанных с ними других узлов. В таком случае, сбор информации возможен с помощью федеративных запросов или иных протоколов взаимодействия между узлами</w:t>
+            </w:r>
+          </w:p>
+        </w:tc>
+      </w:tr>
+      <w:tr>
+        <w:tc>
+          <w:tcPr>
+            <w:tcW w:w="4675" w:type="dxa"/>
+          </w:tcPr>
+          <w:p>
+            <w:pPr>
+              <w:rPr>
+                <w:lang w:val="ru-RU"/>
+              </w:rPr>
+            </w:pPr>
+            <w:r>
+              <w:rPr>
+                <w:lang w:val="ru-RU"/>
+              </w:rPr>
+              <w:t>Что из себя представляет узел иерархической РСП?</w:t>
+            </w:r>
+          </w:p>
+        </w:tc>
+        <w:tc>
+          <w:tcPr>
+            <w:tcW w:w="4675" w:type="dxa"/>
+          </w:tcPr>
+          <w:p>
+            <w:pPr>
+              <w:rPr>
+                <w:lang w:val="ru-RU"/>
+              </w:rPr>
+            </w:pPr>
+            <w:r>
+              <w:rPr>
+                <w:lang w:val="ru-RU"/>
+              </w:rPr>
+              <w:t xml:space="preserve">Узел является автономной </w:t>
+            </w:r>
+            <w:proofErr w:type="spellStart"/>
+            <w:r>
+              <w:t>ABox</w:t>
+            </w:r>
+            <w:proofErr w:type="spellEnd"/>
+            <w:r>
+              <w:rPr>
+                <w:lang w:val="ru-RU"/>
+              </w:rPr>
+              <w:t xml:space="preserve"> </w:t>
+            </w:r>
+            <w:r>
+              <w:rPr>
+                <w:lang w:val="ru-RU"/>
+              </w:rPr>
+              <w:t>онтологией, име</w:t>
+            </w:r>
+            <w:r>
+              <w:rPr>
+                <w:lang w:val="ru-RU"/>
+              </w:rPr>
+              <w:t>ющей входные и выходные узлы (позиции).</w:t>
+            </w:r>
+          </w:p>
+          <w:p>
+            <w:pPr>
+              <w:rPr>
+                <w:lang w:val="ru-RU"/>
+              </w:rPr>
+            </w:pPr>
+            <w:r>
+              <w:rPr>
+                <w:lang w:val="ru-RU"/>
+              </w:rPr>
+              <w:t xml:space="preserve">Данные позиции инициализируются при загрузке онтологии на сервер адресами </w:t>
+            </w:r>
+            <w:r>
+              <w:t>URL</w:t>
+            </w:r>
+            <w:r>
+              <w:rPr>
+                <w:lang w:val="ru-RU"/>
+              </w:rPr>
+              <w:t>.</w:t>
+            </w:r>
+          </w:p>
+          <w:p>
+            <w:pPr>
+              <w:rPr>
+                <w:lang w:val="ru-RU"/>
+              </w:rPr>
+            </w:pPr>
+            <w:r>
+              <w:rPr>
+                <w:lang w:val="ru-RU"/>
+              </w:rPr>
+              <w:t xml:space="preserve">Передача данных между узлами осуществляется по протоколу </w:t>
+            </w:r>
+            <w:r>
+              <w:t>UDP</w:t>
+            </w:r>
+            <w:r>
+              <w:rPr>
+                <w:lang w:val="ru-RU"/>
+              </w:rPr>
+              <w:t>, т.к. подтверждение получения в нем не требуется</w:t>
+            </w:r>
+          </w:p>
+        </w:tc>
+      </w:tr>
+      <w:tr>
+        <w:tc>
+          <w:tcPr>
+            <w:tcW w:w="4675" w:type="dxa"/>
+          </w:tcPr>
+          <w:p>
+            <w:pPr>
+              <w:rPr>
+                <w:lang w:val="ru-RU"/>
+              </w:rPr>
+            </w:pPr>
+            <w:r>
+              <w:rPr>
+                <w:lang w:val="ru-RU"/>
+              </w:rPr>
+              <w:t xml:space="preserve">Что насчет </w:t>
+            </w:r>
+            <w:proofErr w:type="spellStart"/>
+            <w:r>
+              <w:t>TBox</w:t>
+            </w:r>
+            <w:proofErr w:type="spellEnd"/>
+            <w:r>
+              <w:rPr>
+                <w:lang w:val="ru-RU"/>
+              </w:rPr>
+              <w:t xml:space="preserve"> </w:t>
+            </w:r>
+            <w:r>
+              <w:rPr>
+                <w:lang w:val="ru-RU"/>
+              </w:rPr>
+              <w:t>онтологии (</w:t>
+            </w:r>
+            <w:r>
+              <w:t>core</w:t>
+            </w:r>
+            <w:r>
+              <w:rPr>
+                <w:lang w:val="ru-RU"/>
+              </w:rPr>
+              <w:t>)?</w:t>
+            </w:r>
+          </w:p>
+        </w:tc>
+        <w:tc>
+          <w:tcPr>
+            <w:tcW w:w="4675" w:type="dxa"/>
+          </w:tcPr>
+          <w:p>
+            <w:pPr>
+              <w:rPr>
+                <w:lang w:val="ru-RU"/>
+              </w:rPr>
+            </w:pPr>
+            <w:r>
+              <w:rPr>
+                <w:lang w:val="ru-RU"/>
+              </w:rPr>
+              <w:t xml:space="preserve">Онтологию можно вынести на отдельный сервер по типу </w:t>
+            </w:r>
+            <w:r>
+              <w:rPr>
+                <w:lang w:val="ru-RU"/>
+              </w:rPr>
+              <w:fldChar w:fldCharType="begin"/>
+            </w:r>
+            <w:r>
+              <w:rPr>
+                <w:lang w:val="ru-RU"/>
+              </w:rPr>
+              <w:instrText xml:space="preserve"> HYPERLINK "</w:instrText>
+            </w:r>
+            <w:r>
+              <w:rPr>
+                <w:lang w:val="ru-RU"/>
+              </w:rPr>
+              <w:instrText>https://www.w3.org/2002/07/owl</w:instrText>
+            </w:r>
+            <w:r>
+              <w:rPr>
+                <w:lang w:val="ru-RU"/>
+              </w:rPr>
+              <w:instrText xml:space="preserve">" </w:instrText>
+            </w:r>
+            <w:r>
+              <w:rPr>
+                <w:lang w:val="ru-RU"/>
+              </w:rPr>
+              <w:fldChar w:fldCharType="separate"/>
+            </w:r>
+            <w:r>
+              <w:rPr>
+                <w:rStyle w:val="Hyperlink"/>
+                <w:lang w:val="ru-RU"/>
+              </w:rPr>
+              <w:t>https://www.w3.org/2002/07/owl</w:t>
+            </w:r>
+            <w:r>
+              <w:rPr>
+                <w:lang w:val="ru-RU"/>
+              </w:rPr>
+              <w:fldChar w:fldCharType="end"/>
+            </w:r>
+          </w:p>
+          <w:p>
+            <w:pPr>
+              <w:rPr>
+                <w:lang w:val="ru-RU"/>
+              </w:rPr>
+            </w:pPr>
+            <w:r>
+              <w:rPr>
+                <w:lang w:val="ru-RU"/>
+              </w:rPr>
+              <w:lastRenderedPageBreak/>
+              <w:t xml:space="preserve">Если допустить возможность хранения собственных экземпляров </w:t>
+            </w:r>
+            <w:proofErr w:type="spellStart"/>
+            <w:r>
+              <w:t>TBox</w:t>
+            </w:r>
+            <w:proofErr w:type="spellEnd"/>
+            <w:r>
+              <w:rPr>
+                <w:lang w:val="ru-RU"/>
+              </w:rPr>
+              <w:t>, то функциональные возможности благодаря обратной совместимости разных версий онтологии будут ограничены лишь используемой версией</w:t>
+            </w:r>
+          </w:p>
+        </w:tc>
+      </w:tr>
+      <w:tr>
+        <w:tc>
+          <w:tcPr>
+            <w:tcW w:w="4675" w:type="dxa"/>
+          </w:tcPr>
+          <w:p>
+            <w:pPr>
+              <w:rPr>
+                <w:lang w:val="ru-RU"/>
+              </w:rPr>
+            </w:pPr>
+            <w:r>
+              <w:rPr>
+                <w:lang w:val="ru-RU"/>
+              </w:rPr>
+              <w:lastRenderedPageBreak/>
+              <w:t>Как представляются оконечные узлы (позиции) в узле иерархии?</w:t>
+            </w:r>
+          </w:p>
+        </w:tc>
+        <w:tc>
+          <w:tcPr>
+            <w:tcW w:w="4675" w:type="dxa"/>
+          </w:tcPr>
+          <w:p>
+            <w:pPr>
+              <w:rPr>
+                <w:lang w:val="ru-RU"/>
+              </w:rPr>
+            </w:pPr>
+            <w:r>
+              <w:rPr>
+                <w:lang w:val="ru-RU"/>
+              </w:rPr>
+              <w:t xml:space="preserve">В узле объявляются экземпляры </w:t>
+            </w:r>
+            <w:r>
+              <w:t>Port</w:t>
+            </w:r>
+            <w:r>
+              <w:rPr>
+                <w:lang w:val="ru-RU"/>
+              </w:rPr>
+              <w:t>, связанные с определенными позициями. Для них определяется тип (</w:t>
+            </w:r>
+            <w:r>
+              <w:t>input</w:t>
+            </w:r>
+            <w:r>
+              <w:rPr>
+                <w:lang w:val="ru-RU"/>
+              </w:rPr>
+              <w:t>/</w:t>
+            </w:r>
+            <w:r>
+              <w:t>output</w:t>
+            </w:r>
+            <w:r>
+              <w:rPr>
+                <w:lang w:val="ru-RU"/>
+              </w:rPr>
+              <w:t xml:space="preserve">) и </w:t>
+            </w:r>
+            <w:r>
+              <w:t>URI</w:t>
+            </w:r>
+            <w:r>
+              <w:rPr>
+                <w:lang w:val="ru-RU"/>
+              </w:rPr>
+              <w:t>(</w:t>
+            </w:r>
+            <w:r>
+              <w:t>URL</w:t>
+            </w:r>
+            <w:r>
+              <w:rPr>
+                <w:lang w:val="ru-RU"/>
+              </w:rPr>
+              <w:t>) связанного узла</w:t>
+            </w:r>
+          </w:p>
+        </w:tc>
+      </w:tr>
+      <w:tr>
+        <w:tc>
+          <w:tcPr>
+            <w:tcW w:w="4675" w:type="dxa"/>
+          </w:tcPr>
+          <w:p>
+            <w:pPr>
+              <w:rPr>
+                <w:lang w:val="ru-RU"/>
+              </w:rPr>
+            </w:pPr>
+            <w:r>
+              <w:rPr>
+                <w:lang w:val="ru-RU"/>
+              </w:rPr>
+              <w:t xml:space="preserve">Где хранится информация о срабатываниях </w:t>
+            </w:r>
+            <w:r>
+              <w:t>firings</w:t>
             </w:r>
             <w:r>
               <w:rPr>
@@ -5186,16 +5806,11 @@
             <w:tcW w:w="4675" w:type="dxa"/>
           </w:tcPr>
           <w:p>
-            <w:pPr>
-              <w:rPr>
-                <w:lang w:val="ru-RU"/>
-              </w:rPr>
-            </w:pPr>
-            <w:r>
-              <w:rPr>
-                <w:lang w:val="ru-RU"/>
-              </w:rPr>
-              <w:t xml:space="preserve">Насчет множественного прогона: в этом случае с одним </w:t>
+            <w:r>
+              <w:rPr>
+                <w:lang w:val="ru-RU"/>
+              </w:rPr>
+              <w:t xml:space="preserve">Экземпляры </w:t>
             </w:r>
             <w:r>
               <w:t>firing</w:t>
@@ -5210,622 +5825,69 @@
               <w:rPr>
                 <w:lang w:val="ru-RU"/>
               </w:rPr>
-              <w:t xml:space="preserve">связаны сразу несколько мультимножеств </w:t>
-            </w:r>
-            <w:r>
-              <w:t>transition</w:t>
-            </w:r>
-            <w:r>
-              <w:rPr>
-                <w:lang w:val="ru-RU"/>
-              </w:rPr>
-              <w:t xml:space="preserve"> </w:t>
-            </w:r>
-            <w:r>
-              <w:t>mode</w:t>
-            </w:r>
-            <w:r>
-              <w:rPr>
-                <w:lang w:val="ru-RU"/>
-              </w:rPr>
-              <w:t xml:space="preserve">, так же запрашиваются данные и выполняется формирование новых токенов. Это достижимо и без изменений в онтологии. Если подразумевается введение новой концепции </w:t>
-            </w:r>
-            <w:r>
-              <w:t>Step</w:t>
-            </w:r>
-            <w:r>
-              <w:rPr>
-                <w:lang w:val="ru-RU"/>
-              </w:rPr>
-              <w:t xml:space="preserve">, тогда изменяется процесс создания </w:t>
-            </w:r>
-            <w:r>
-              <w:t>firing</w:t>
-            </w:r>
-            <w:r>
-              <w:rPr>
-                <w:lang w:val="ru-RU"/>
-              </w:rPr>
-              <w:t xml:space="preserve">, относящегося к клиенту. В конечном счете все сводится к изменениям в </w:t>
-            </w:r>
-            <w:r>
-              <w:t>SPARQL</w:t>
-            </w:r>
-            <w:r>
-              <w:rPr>
-                <w:lang w:val="ru-RU"/>
-              </w:rPr>
-              <w:t>-</w:t>
-            </w:r>
-            <w:r>
-              <w:rPr>
-                <w:lang w:val="ru-RU"/>
-              </w:rPr>
-              <w:t>запросах</w:t>
-            </w:r>
-          </w:p>
-          <w:p>
-            <w:pPr>
-              <w:rPr>
-                <w:lang w:val="ru-RU"/>
-              </w:rPr>
-            </w:pPr>
-            <w:r>
-              <w:rPr>
-                <w:lang w:val="ru-RU"/>
-              </w:rPr>
-              <w:t xml:space="preserve">Реализация времени вносит свои коррективы в момент между срабатываниями, где определяется глобальное время с разрешенным переходом. Вероятно, стоит ввести в логику процесс </w:t>
-            </w:r>
-            <w:r>
-              <w:rPr>
-                <w:b/>
-                <w:lang w:val="ru-RU"/>
-              </w:rPr>
-              <w:t>повторного логического анализа</w:t>
-            </w:r>
-            <w:r>
-              <w:rPr>
-                <w:lang w:val="ru-RU"/>
-              </w:rPr>
-              <w:t xml:space="preserve"> в случае отсутствия доступных разрешенных переходов. Для формирования временных меток все так же</w:t>
-            </w:r>
-            <w:r>
-              <w:rPr>
-                <w:lang w:val="ru-RU"/>
-              </w:rPr>
-              <w:t xml:space="preserve"> в дескрипторе</w:t>
-            </w:r>
-            <w:r>
-              <w:rPr>
-                <w:lang w:val="ru-RU"/>
-              </w:rPr>
-              <w:t xml:space="preserve"> изменяе</w:t>
-            </w:r>
-            <w:r>
-              <w:rPr>
-                <w:lang w:val="ru-RU"/>
-              </w:rPr>
-              <w:t xml:space="preserve">тся фрагмент соответствующего </w:t>
-            </w:r>
-            <w:r>
-              <w:t>SPARQL</w:t>
-            </w:r>
-            <w:r>
-              <w:rPr>
-                <w:lang w:val="ru-RU"/>
-              </w:rPr>
-              <w:t>-</w:t>
-            </w:r>
-            <w:r>
-              <w:rPr>
-                <w:lang w:val="ru-RU"/>
-              </w:rPr>
-              <w:t>запроса</w:t>
-            </w:r>
-          </w:p>
-        </w:tc>
-      </w:tr>
-      <w:tr>
-        <w:tc>
-          <w:tcPr>
-            <w:tcW w:w="4675" w:type="dxa"/>
-          </w:tcPr>
-          <w:p>
-            <w:pPr>
-              <w:rPr>
-                <w:lang w:val="ru-RU"/>
-              </w:rPr>
-            </w:pPr>
-            <w:r>
-              <w:rPr>
-                <w:lang w:val="ru-RU"/>
-              </w:rPr>
-              <w:t>Нужен ли дескриптор обработчика активных (изменяющих онтологию) запросов агента на сервере?</w:t>
-            </w:r>
-          </w:p>
-        </w:tc>
-        <w:tc>
-          <w:tcPr>
-            <w:tcW w:w="4675" w:type="dxa"/>
-          </w:tcPr>
-          <w:p>
-            <w:pPr>
-              <w:rPr>
-                <w:lang w:val="ru-RU"/>
-              </w:rPr>
-            </w:pPr>
-          </w:p>
-        </w:tc>
-      </w:tr>
-      <w:tr>
-        <w:tc>
-          <w:tcPr>
-            <w:tcW w:w="4675" w:type="dxa"/>
-          </w:tcPr>
-          <w:p>
-            <w:pPr>
-              <w:rPr>
-                <w:lang w:val="ru-RU"/>
-              </w:rPr>
-            </w:pPr>
-          </w:p>
-        </w:tc>
-        <w:tc>
-          <w:tcPr>
-            <w:tcW w:w="4675" w:type="dxa"/>
-          </w:tcPr>
-          <w:p>
-            <w:pPr>
-              <w:rPr>
-                <w:lang w:val="ru-RU"/>
-              </w:rPr>
-            </w:pPr>
-          </w:p>
-        </w:tc>
-      </w:tr>
-      <w:tr>
-        <w:tc>
-          <w:tcPr>
-            <w:tcW w:w="4675" w:type="dxa"/>
-          </w:tcPr>
-          <w:p>
-            <w:pPr>
-              <w:rPr>
-                <w:lang w:val="ru-RU"/>
-              </w:rPr>
-            </w:pPr>
-          </w:p>
-        </w:tc>
-        <w:tc>
-          <w:tcPr>
-            <w:tcW w:w="4675" w:type="dxa"/>
-          </w:tcPr>
-          <w:p>
-            <w:pPr>
-              <w:rPr>
-                <w:lang w:val="ru-RU"/>
-              </w:rPr>
-            </w:pPr>
-          </w:p>
-        </w:tc>
-      </w:tr>
-      <w:tr>
-        <w:tc>
-          <w:tcPr>
-            <w:tcW w:w="4675" w:type="dxa"/>
-          </w:tcPr>
-          <w:p>
-            <w:pPr>
-              <w:rPr>
-                <w:lang w:val="ru-RU"/>
-              </w:rPr>
-            </w:pPr>
-            <w:r>
-              <w:rPr>
-                <w:lang w:val="ru-RU"/>
-              </w:rPr>
-              <w:t>Что подразумевает распределенная структура системы моделирования?</w:t>
-            </w:r>
-          </w:p>
-        </w:tc>
-        <w:tc>
-          <w:tcPr>
-            <w:tcW w:w="4675" w:type="dxa"/>
-          </w:tcPr>
-          <w:p>
-            <w:pPr>
-              <w:rPr>
-                <w:lang w:val="ru-RU"/>
-              </w:rPr>
-            </w:pPr>
-            <w:r>
-              <w:rPr>
-                <w:lang w:val="ru-RU"/>
-              </w:rPr>
-              <w:t>Есть 3 варианта:</w:t>
-            </w:r>
-          </w:p>
-          <w:p>
-            <w:pPr>
-              <w:rPr>
-                <w:lang w:val="ru-RU"/>
-              </w:rPr>
-            </w:pPr>
-            <w:r>
-              <w:rPr>
-                <w:lang w:val="ru-RU"/>
-              </w:rPr>
-              <w:t>1</w:t>
-            </w:r>
-            <w:r>
-              <w:rPr>
-                <w:lang w:val="ru-RU"/>
-              </w:rPr>
-              <w:t>) распределенное хранение данных (ресурсов);</w:t>
-            </w:r>
-          </w:p>
-          <w:p>
-            <w:pPr>
-              <w:rPr>
-                <w:lang w:val="ru-RU"/>
-              </w:rPr>
-            </w:pPr>
-            <w:r>
-              <w:rPr>
-                <w:lang w:val="ru-RU"/>
-              </w:rPr>
-              <w:t xml:space="preserve">2) распределенная обработка федеративных </w:t>
-            </w:r>
-            <w:r>
-              <w:t>SPARQL</w:t>
-            </w:r>
-            <w:r>
-              <w:rPr>
-                <w:lang w:val="ru-RU"/>
-              </w:rPr>
-              <w:t>-</w:t>
-            </w:r>
-            <w:r>
-              <w:rPr>
-                <w:lang w:val="ru-RU"/>
-              </w:rPr>
-              <w:t>запросов</w:t>
-            </w:r>
-            <w:r>
-              <w:rPr>
-                <w:lang w:val="ru-RU"/>
-              </w:rPr>
-              <w:t xml:space="preserve"> (</w:t>
-            </w:r>
-            <w:r>
-              <w:t>SERVICE</w:t>
-            </w:r>
-            <w:r>
-              <w:rPr>
-                <w:lang w:val="ru-RU"/>
-              </w:rPr>
-              <w:t>)</w:t>
-            </w:r>
-            <w:r>
-              <w:rPr>
-                <w:lang w:val="ru-RU"/>
-              </w:rPr>
-              <w:t>;</w:t>
-            </w:r>
-          </w:p>
-          <w:p>
-            <w:pPr>
-              <w:rPr>
-                <w:lang w:val="ru-RU"/>
-              </w:rPr>
-            </w:pPr>
-            <w:r>
-              <w:rPr>
-                <w:lang w:val="ru-RU"/>
-              </w:rPr>
-              <w:t xml:space="preserve">3) </w:t>
-            </w:r>
-            <w:r>
-              <w:rPr>
-                <w:b/>
-                <w:lang w:val="ru-RU"/>
-              </w:rPr>
-              <w:t>распределение узлов иерархических РСП</w:t>
-            </w:r>
-          </w:p>
-        </w:tc>
-      </w:tr>
-      <w:tr>
-        <w:tc>
-          <w:tcPr>
-            <w:tcW w:w="4675" w:type="dxa"/>
-          </w:tcPr>
-          <w:p>
-            <w:pPr>
-              <w:rPr>
-                <w:lang w:val="ru-RU"/>
-              </w:rPr>
-            </w:pPr>
-            <w:r>
-              <w:rPr>
-                <w:lang w:val="ru-RU"/>
-              </w:rPr>
-              <w:t>Какой вариант распределенной структуры выбрать и почему?</w:t>
-            </w:r>
-          </w:p>
-        </w:tc>
-        <w:tc>
-          <w:tcPr>
-            <w:tcW w:w="4675" w:type="dxa"/>
-          </w:tcPr>
-          <w:p>
-            <w:pPr>
-              <w:rPr>
-                <w:lang w:val="ru-RU"/>
-              </w:rPr>
-            </w:pPr>
-            <w:r>
-              <w:rPr>
-                <w:lang w:val="ru-RU"/>
-              </w:rPr>
-              <w:t>Наиболее интересен 3 вариант, реализующий иерархические РСП в сети. Потенциальная польза от него больше:</w:t>
-            </w:r>
-          </w:p>
-          <w:p>
-            <w:pPr>
-              <w:rPr>
-                <w:lang w:val="ru-RU"/>
-              </w:rPr>
-            </w:pPr>
-            <w:r>
-              <w:rPr>
-                <w:lang w:val="ru-RU"/>
-              </w:rPr>
-              <w:t>+ позволяет реализовывать микросервисы из иерархических моделей</w:t>
-            </w:r>
-          </w:p>
-          <w:p>
-            <w:r>
-              <w:rPr>
-                <w:lang w:val="ru-RU"/>
-              </w:rPr>
-              <w:t xml:space="preserve">+ дает возможность </w:t>
-            </w:r>
-            <w:r>
-              <w:rPr>
-                <w:lang w:val="ru-RU"/>
-              </w:rPr>
-              <w:t>вести разработку узлов параллельно</w:t>
-            </w:r>
-          </w:p>
-          <w:p>
-            <w:pPr>
-              <w:rPr>
-                <w:lang w:val="ru-RU"/>
-              </w:rPr>
-            </w:pPr>
-            <w:r>
-              <w:rPr>
-                <w:lang w:val="ru-RU"/>
-              </w:rPr>
-              <w:t>Однако, не стоит отказываться от федеративных запросов, которые могут быть полезны</w:t>
-            </w:r>
-            <w:r>
-              <w:rPr>
-                <w:lang w:val="ru-RU"/>
-              </w:rPr>
-              <w:t xml:space="preserve"> </w:t>
-            </w:r>
-            <w:r>
-              <w:rPr>
-                <w:lang w:val="ru-RU"/>
-              </w:rPr>
-              <w:t>при необходимости получения</w:t>
-            </w:r>
-            <w:r>
-              <w:rPr>
-                <w:lang w:val="ru-RU"/>
-              </w:rPr>
-              <w:t xml:space="preserve"> данных с нескольких </w:t>
-            </w:r>
-            <w:r>
-              <w:t>endpoint</w:t>
-            </w:r>
-            <w:r>
-              <w:rPr>
-                <w:lang w:val="ru-RU"/>
-              </w:rPr>
-              <w:t>’</w:t>
-            </w:r>
-            <w:r>
-              <w:rPr>
-                <w:lang w:val="ru-RU"/>
-              </w:rPr>
-              <w:t xml:space="preserve">ов (путем </w:t>
-            </w:r>
-            <w:r>
-              <w:rPr>
-                <w:lang w:val="ru-RU"/>
-              </w:rPr>
-              <w:lastRenderedPageBreak/>
-              <w:t xml:space="preserve">указания какие данные с какого </w:t>
-            </w:r>
-            <w:r>
-              <w:t>endpoint</w:t>
-            </w:r>
-            <w:r>
-              <w:rPr>
-                <w:lang w:val="ru-RU"/>
-              </w:rPr>
-              <w:t>’</w:t>
-            </w:r>
-            <w:r>
-              <w:rPr>
-                <w:lang w:val="ru-RU"/>
-              </w:rPr>
-              <w:t>а брать)</w:t>
-            </w:r>
-          </w:p>
-          <w:p>
-            <w:pPr>
-              <w:rPr>
-                <w:lang w:val="ru-RU"/>
-              </w:rPr>
-            </w:pPr>
-          </w:p>
-        </w:tc>
-      </w:tr>
-      <w:tr>
-        <w:tc>
-          <w:tcPr>
-            <w:tcW w:w="4675" w:type="dxa"/>
-          </w:tcPr>
-          <w:p>
-            <w:pPr>
-              <w:rPr>
-                <w:lang w:val="ru-RU"/>
-              </w:rPr>
-            </w:pPr>
-            <w:r>
-              <w:rPr>
-                <w:lang w:val="ru-RU"/>
-              </w:rPr>
-              <w:lastRenderedPageBreak/>
-              <w:t>Что из себя представляет узел иерархической РСП?</w:t>
-            </w:r>
-          </w:p>
-        </w:tc>
-        <w:tc>
-          <w:tcPr>
-            <w:tcW w:w="4675" w:type="dxa"/>
-          </w:tcPr>
-          <w:p>
-            <w:pPr>
-              <w:rPr>
-                <w:lang w:val="ru-RU"/>
-              </w:rPr>
-            </w:pPr>
-            <w:r>
-              <w:rPr>
-                <w:lang w:val="ru-RU"/>
-              </w:rPr>
-              <w:t xml:space="preserve">Узел является автономной </w:t>
-            </w:r>
-            <w:proofErr w:type="spellStart"/>
-            <w:r>
-              <w:t>ABox</w:t>
-            </w:r>
-            <w:proofErr w:type="spellEnd"/>
-            <w:r>
-              <w:rPr>
-                <w:lang w:val="ru-RU"/>
-              </w:rPr>
-              <w:t xml:space="preserve"> </w:t>
-            </w:r>
-            <w:r>
-              <w:rPr>
-                <w:lang w:val="ru-RU"/>
-              </w:rPr>
-              <w:t>онтологией, име</w:t>
-            </w:r>
-            <w:r>
-              <w:rPr>
-                <w:lang w:val="ru-RU"/>
-              </w:rPr>
-              <w:t>ющей входные и выходные узлы (позиции).</w:t>
-            </w:r>
-          </w:p>
-          <w:p>
-            <w:pPr>
-              <w:rPr>
-                <w:lang w:val="ru-RU"/>
-              </w:rPr>
-            </w:pPr>
-            <w:r>
-              <w:rPr>
-                <w:lang w:val="ru-RU"/>
-              </w:rPr>
-              <w:t xml:space="preserve">Данные позиции инициализируются при загрузке онтологии на сервер адресами </w:t>
-            </w:r>
-            <w:r>
-              <w:t>URL</w:t>
-            </w:r>
-            <w:r>
-              <w:rPr>
-                <w:lang w:val="ru-RU"/>
-              </w:rPr>
-              <w:t>.</w:t>
-            </w:r>
-          </w:p>
-          <w:p>
-            <w:pPr>
-              <w:rPr>
-                <w:lang w:val="ru-RU"/>
-              </w:rPr>
-            </w:pPr>
-            <w:r>
-              <w:rPr>
-                <w:lang w:val="ru-RU"/>
-              </w:rPr>
-              <w:t xml:space="preserve">Передача данных между узлами осуществляется по протоколу </w:t>
-            </w:r>
-            <w:r>
-              <w:t>UDP</w:t>
-            </w:r>
-            <w:r>
-              <w:rPr>
-                <w:lang w:val="ru-RU"/>
-              </w:rPr>
-              <w:t>, т.к. подтверждение получения в нем не требуется</w:t>
-            </w:r>
-          </w:p>
-        </w:tc>
-      </w:tr>
-      <w:tr>
-        <w:tc>
-          <w:tcPr>
-            <w:tcW w:w="4675" w:type="dxa"/>
-          </w:tcPr>
-          <w:p>
-            <w:pPr>
-              <w:rPr>
-                <w:lang w:val="ru-RU"/>
-              </w:rPr>
-            </w:pPr>
-            <w:r>
-              <w:rPr>
-                <w:lang w:val="ru-RU"/>
-              </w:rPr>
-              <w:t xml:space="preserve">Что насчет </w:t>
-            </w:r>
-            <w:proofErr w:type="spellStart"/>
-            <w:r>
-              <w:t>TBox</w:t>
-            </w:r>
-            <w:proofErr w:type="spellEnd"/>
-            <w:r>
-              <w:rPr>
-                <w:lang w:val="ru-RU"/>
-              </w:rPr>
-              <w:t xml:space="preserve"> </w:t>
-            </w:r>
-            <w:r>
-              <w:rPr>
-                <w:lang w:val="ru-RU"/>
-              </w:rPr>
-              <w:t>онтологии (</w:t>
-            </w:r>
-            <w:r>
-              <w:t>core</w:t>
-            </w:r>
-            <w:r>
-              <w:rPr>
-                <w:lang w:val="ru-RU"/>
-              </w:rPr>
-              <w:t>)?</w:t>
+              <w:t>хранятся на каждом узле. Они создаются при срабатывании переходов в узле или при внешних входных воздействиях</w:t>
+            </w:r>
+          </w:p>
+        </w:tc>
+      </w:tr>
+      <w:tr>
+        <w:tc>
+          <w:tcPr>
+            <w:tcW w:w="4675" w:type="dxa"/>
+            <w:shd w:val="clear" w:color="auto" w:fill="FFF2CC" w:themeFill="accent4" w:themeFillTint="33"/>
+          </w:tcPr>
+          <w:p>
+            <w:pPr>
+              <w:rPr>
+                <w:lang w:val="ru-RU"/>
+              </w:rPr>
+            </w:pPr>
+            <w:r>
+              <w:rPr>
+                <w:lang w:val="ru-RU"/>
+              </w:rPr>
+              <w:t>Как можно реализовать временные РСП в рамках распределенной структуры?</w:t>
+            </w:r>
+          </w:p>
+        </w:tc>
+        <w:tc>
+          <w:tcPr>
+            <w:tcW w:w="4675" w:type="dxa"/>
+          </w:tcPr>
+          <w:p>
+            <w:pPr>
+              <w:rPr>
+                <w:lang w:val="ru-RU"/>
+              </w:rPr>
+            </w:pPr>
+            <w:r>
+              <w:rPr>
+                <w:lang w:val="ru-RU"/>
+              </w:rPr>
+              <w:t>Требуется синхронизация глобального времени дл</w:t>
             </w:r>
             <w:bookmarkStart w:id="0" w:name="_GoBack"/>
             <w:bookmarkEnd w:id="0"/>
+            <w:r>
+              <w:rPr>
+                <w:lang w:val="ru-RU"/>
+              </w:rPr>
+              <w:t>я узлов распределенной РСП</w:t>
+            </w:r>
+          </w:p>
+        </w:tc>
+      </w:tr>
+      <w:tr>
+        <w:tc>
+          <w:tcPr>
+            <w:tcW w:w="4675" w:type="dxa"/>
+          </w:tcPr>
+          <w:p>
+            <w:pPr>
+              <w:rPr>
+                <w:lang w:val="ru-RU"/>
+              </w:rPr>
+            </w:pPr>
           </w:p>
         </w:tc>
         <w:tc>
@@ -6498,6 +6560,17 @@
       <w:contextualSpacing/>
     </w:pPr>
   </w:style>
+  <w:style w:type="character" w:styleId="Hyperlink">
+    <w:name w:val="Hyperlink"/>
+    <w:basedOn w:val="DefaultParagraphFont"/>
+    <w:uiPriority w:val="99"/>
+    <w:unhideWhenUsed/>
+    <w:rsid w:val="00673D8A"/>
+    <w:rPr>
+      <w:color w:val="0563C1" w:themeColor="hyperlink"/>
+      <w:u w:val="single"/>
+    </w:rPr>
+  </w:style>
 </w:styles>
 </file>
 
@@ -6767,7 +6840,7 @@
 </file>
 
 <file path=customXml/itemProps1.xml><?xml version="1.0" encoding="utf-8"?>
-<ds:datastoreItem xmlns:ds="http://schemas.openxmlformats.org/officeDocument/2006/customXml" ds:itemID="{BA6A4F14-FDE6-4175-BA95-F73C26CD0DD6}">
+<ds:datastoreItem xmlns:ds="http://schemas.openxmlformats.org/officeDocument/2006/customXml" ds:itemID="{C496E4E9-40F9-47F2-93FE-967747B79D4B}">
   <ds:schemaRefs>
     <ds:schemaRef ds:uri="http://schemas.openxmlformats.org/officeDocument/2006/bibliography"/>
   </ds:schemaRefs>

</xml_diff>

<commit_message>
Port concept and its relations have been included into the core ontology
</commit_message>
<xml_diff>
--- a/docs/qna.docx
+++ b/docs/qna.docx
@@ -5806,6 +5806,11 @@
             <w:tcW w:w="4675" w:type="dxa"/>
           </w:tcPr>
           <w:p>
+            <w:pPr>
+              <w:rPr>
+                <w:lang w:val="ru-RU"/>
+              </w:rPr>
+            </w:pPr>
             <w:r>
               <w:rPr>
                 <w:lang w:val="ru-RU"/>
@@ -5864,16 +5869,29 @@
               <w:rPr>
                 <w:lang w:val="ru-RU"/>
               </w:rPr>
-              <w:t>Требуется синхронизация глобального времени дл</w:t>
+              <w:t>Требуется синхронизация глобального времени для узлов распределенной РСП</w:t>
+            </w:r>
+            <w:r>
+              <w:rPr>
+                <w:lang w:val="ru-RU"/>
+              </w:rPr>
+              <w:t>.</w:t>
+            </w:r>
+          </w:p>
+          <w:p>
+            <w:pPr>
+              <w:rPr>
+                <w:lang w:val="ru-RU"/>
+              </w:rPr>
+            </w:pPr>
+            <w:r>
+              <w:rPr>
+                <w:lang w:val="ru-RU"/>
+              </w:rPr>
+              <w:t>Возможно, это реализуется федеративными запросами по узлам с целью определения ближайшего времени перехода</w:t>
             </w:r>
             <w:bookmarkStart w:id="0" w:name="_GoBack"/>
             <w:bookmarkEnd w:id="0"/>
-            <w:r>
-              <w:rPr>
-                <w:lang w:val="ru-RU"/>
-              </w:rPr>
-              <w:t>я узлов распределенной РСП</w:t>
-            </w:r>
           </w:p>
         </w:tc>
       </w:tr>
@@ -6840,7 +6858,7 @@
 </file>
 
 <file path=customXml/itemProps1.xml><?xml version="1.0" encoding="utf-8"?>
-<ds:datastoreItem xmlns:ds="http://schemas.openxmlformats.org/officeDocument/2006/customXml" ds:itemID="{C496E4E9-40F9-47F2-93FE-967747B79D4B}">
+<ds:datastoreItem xmlns:ds="http://schemas.openxmlformats.org/officeDocument/2006/customXml" ds:itemID="{D4AABCD3-DCDB-4380-B0EC-3884EB1DC1F9}">
   <ds:schemaRefs>
     <ds:schemaRef ds:uri="http://schemas.openxmlformats.org/officeDocument/2006/bibliography"/>
   </ds:schemaRefs>

</xml_diff>

<commit_message>
Variants of interaction of hierarchical CPN's nodes have been considered
</commit_message>
<xml_diff>
--- a/docs/qna.docx
+++ b/docs/qna.docx
@@ -5839,6 +5839,74 @@
         <w:tc>
           <w:tcPr>
             <w:tcW w:w="4675" w:type="dxa"/>
+          </w:tcPr>
+          <w:p>
+            <w:pPr>
+              <w:rPr>
+                <w:lang w:val="ru-RU"/>
+              </w:rPr>
+            </w:pPr>
+            <w:r>
+              <w:rPr>
+                <w:lang w:val="ru-RU"/>
+              </w:rPr>
+              <w:t xml:space="preserve">Где хранится информация об ощих </w:t>
+            </w:r>
+            <w:r>
+              <w:t>term</w:t>
+            </w:r>
+            <w:r>
+              <w:rPr>
+                <w:lang w:val="ru-RU"/>
+              </w:rPr>
+              <w:t>’</w:t>
+            </w:r>
+            <w:r>
+              <w:rPr>
+                <w:lang w:val="ru-RU"/>
+              </w:rPr>
+              <w:t>ах, вроде констант?</w:t>
+            </w:r>
+          </w:p>
+        </w:tc>
+        <w:tc>
+          <w:tcPr>
+            <w:tcW w:w="4675" w:type="dxa"/>
+          </w:tcPr>
+          <w:p>
+            <w:pPr>
+              <w:rPr>
+                <w:lang w:val="ru-RU"/>
+              </w:rPr>
+            </w:pPr>
+            <w:r>
+              <w:rPr>
+                <w:lang w:val="ru-RU"/>
+              </w:rPr>
+              <w:t>Эта информация могла бы храниться в корневой (</w:t>
+            </w:r>
+            <w:r>
+              <w:t>core</w:t>
+            </w:r>
+            <w:r>
+              <w:rPr>
+                <w:lang w:val="ru-RU"/>
+              </w:rPr>
+              <w:t xml:space="preserve">) </w:t>
+            </w:r>
+            <w:r>
+              <w:rPr>
+                <w:lang w:val="ru-RU"/>
+              </w:rPr>
+              <w:t>онтологии на отдельном сервере</w:t>
+            </w:r>
+          </w:p>
+        </w:tc>
+      </w:tr>
+      <w:tr>
+        <w:tc>
+          <w:tcPr>
+            <w:tcW w:w="4675" w:type="dxa"/>
             <w:shd w:val="clear" w:color="auto" w:fill="FFF2CC" w:themeFill="accent4" w:themeFillTint="33"/>
           </w:tcPr>
           <w:p>
@@ -5889,35 +5957,128 @@
                 <w:lang w:val="ru-RU"/>
               </w:rPr>
               <w:t>Возможно, это реализуется федеративными запросами по узлам с целью определения ближайшего времени перехода</w:t>
+            </w:r>
+          </w:p>
+        </w:tc>
+      </w:tr>
+      <w:tr>
+        <w:tc>
+          <w:tcPr>
+            <w:tcW w:w="4675" w:type="dxa"/>
+            <w:shd w:val="clear" w:color="auto" w:fill="FFF2CC" w:themeFill="accent4" w:themeFillTint="33"/>
+          </w:tcPr>
+          <w:p>
+            <w:pPr>
+              <w:rPr>
+                <w:lang w:val="ru-RU"/>
+              </w:rPr>
+            </w:pPr>
+            <w:r>
+              <w:rPr>
+                <w:lang w:val="ru-RU"/>
+              </w:rPr>
+              <w:t>Как синхронизировать глобальное время между узлами иерархической РСП?</w:t>
+            </w:r>
+          </w:p>
+        </w:tc>
+        <w:tc>
+          <w:tcPr>
+            <w:tcW w:w="4675" w:type="dxa"/>
+            <w:shd w:val="clear" w:color="auto" w:fill="FFF2CC" w:themeFill="accent4" w:themeFillTint="33"/>
+          </w:tcPr>
+          <w:p>
+            <w:pPr>
+              <w:rPr>
+                <w:lang w:val="ru-RU"/>
+              </w:rPr>
+            </w:pPr>
+          </w:p>
+        </w:tc>
+      </w:tr>
+      <w:tr>
+        <w:tc>
+          <w:tcPr>
+            <w:tcW w:w="4675" w:type="dxa"/>
+          </w:tcPr>
+          <w:p>
+            <w:pPr>
+              <w:rPr>
+                <w:lang w:val="ru-RU"/>
+              </w:rPr>
+            </w:pPr>
+            <w:r>
+              <w:rPr>
+                <w:lang w:val="ru-RU"/>
+              </w:rPr>
+              <w:t>Какие есть виды взаимодействий узлов иерархической сети?</w:t>
+            </w:r>
+          </w:p>
+        </w:tc>
+        <w:tc>
+          <w:tcPr>
+            <w:tcW w:w="4675" w:type="dxa"/>
+          </w:tcPr>
+          <w:p>
+            <w:pPr>
+              <w:rPr>
+                <w:lang w:val="ru-RU"/>
+              </w:rPr>
+            </w:pPr>
+            <w:r>
+              <w:rPr>
+                <w:lang w:val="ru-RU"/>
+              </w:rPr>
+              <w:t>Каждый узел отвечает за срабатывание только своих переходов.</w:t>
+            </w:r>
+          </w:p>
+          <w:p>
+            <w:pPr>
+              <w:rPr>
+                <w:lang w:val="ru-RU"/>
+              </w:rPr>
+            </w:pPr>
+            <w:r>
+              <w:rPr>
+                <w:lang w:val="ru-RU"/>
+              </w:rPr>
+              <w:t xml:space="preserve">При формировании меток в позиции, являющейся еще и </w:t>
             </w:r>
             <w:bookmarkStart w:id="0" w:name="_GoBack"/>
             <w:bookmarkEnd w:id="0"/>
-          </w:p>
-        </w:tc>
-      </w:tr>
-      <w:tr>
-        <w:tc>
-          <w:tcPr>
-            <w:tcW w:w="4675" w:type="dxa"/>
-          </w:tcPr>
-          <w:p>
-            <w:pPr>
-              <w:rPr>
-                <w:lang w:val="ru-RU"/>
-              </w:rPr>
-            </w:pPr>
-          </w:p>
-        </w:tc>
-        <w:tc>
-          <w:tcPr>
-            <w:tcW w:w="4675" w:type="dxa"/>
-          </w:tcPr>
-          <w:p>
-            <w:pPr>
-              <w:rPr>
-                <w:lang w:val="ru-RU"/>
-              </w:rPr>
-            </w:pPr>
+            <w:r>
+              <w:rPr>
+                <w:lang w:val="ru-RU"/>
+              </w:rPr>
+              <w:t xml:space="preserve">выходным портом, узел пересылает связанному соседнему узлу </w:t>
+            </w:r>
+            <w:r>
+              <w:t>SPARQL</w:t>
+            </w:r>
+            <w:r>
+              <w:rPr>
+                <w:lang w:val="ru-RU"/>
+              </w:rPr>
+              <w:t>-</w:t>
+            </w:r>
+            <w:r>
+              <w:rPr>
+                <w:lang w:val="ru-RU"/>
+              </w:rPr>
+              <w:t>запрос на формирование, который аналогичен выполненному внутри самого узла.</w:t>
+            </w:r>
+          </w:p>
+          <w:p>
+            <w:pPr>
+              <w:rPr>
+                <w:lang w:val="ru-RU"/>
+              </w:rPr>
+            </w:pPr>
+            <w:r>
+              <w:rPr>
+                <w:lang w:val="ru-RU"/>
+              </w:rPr>
+              <w:t>Все функционирование сводится к передаче меток через порты. Решение о выполнении перехода осуществляется агентами</w:t>
+            </w:r>
           </w:p>
         </w:tc>
       </w:tr>
@@ -6858,7 +7019,7 @@
 </file>
 
 <file path=customXml/itemProps1.xml><?xml version="1.0" encoding="utf-8"?>
-<ds:datastoreItem xmlns:ds="http://schemas.openxmlformats.org/officeDocument/2006/customXml" ds:itemID="{D4AABCD3-DCDB-4380-B0EC-3884EB1DC1F9}">
+<ds:datastoreItem xmlns:ds="http://schemas.openxmlformats.org/officeDocument/2006/customXml" ds:itemID="{71E2098C-DACE-47FB-96B7-A59C8692AC00}">
   <ds:schemaRefs>
     <ds:schemaRef ds:uri="http://schemas.openxmlformats.org/officeDocument/2006/bibliography"/>
   </ds:schemaRefs>

</xml_diff>

<commit_message>
Synchronisation method of the net have been considered
</commit_message>
<xml_diff>
--- a/docs/qna.docx
+++ b/docs/qna.docx
@@ -5992,64 +5992,79 @@
                 <w:lang w:val="ru-RU"/>
               </w:rPr>
             </w:pPr>
-          </w:p>
-        </w:tc>
-      </w:tr>
-      <w:tr>
-        <w:tc>
-          <w:tcPr>
-            <w:tcW w:w="4675" w:type="dxa"/>
-          </w:tcPr>
-          <w:p>
-            <w:pPr>
-              <w:rPr>
-                <w:lang w:val="ru-RU"/>
-              </w:rPr>
-            </w:pPr>
-            <w:r>
-              <w:rPr>
-                <w:lang w:val="ru-RU"/>
-              </w:rPr>
-              <w:t>Какие есть виды взаимодействий узлов иерархической сети?</w:t>
-            </w:r>
-          </w:p>
-        </w:tc>
-        <w:tc>
-          <w:tcPr>
-            <w:tcW w:w="4675" w:type="dxa"/>
-          </w:tcPr>
-          <w:p>
-            <w:pPr>
-              <w:rPr>
-                <w:lang w:val="ru-RU"/>
-              </w:rPr>
-            </w:pPr>
-            <w:r>
-              <w:rPr>
-                <w:lang w:val="ru-RU"/>
-              </w:rPr>
-              <w:t>Каждый узел отвечает за срабатывание только своих переходов.</w:t>
-            </w:r>
-          </w:p>
-          <w:p>
-            <w:pPr>
-              <w:rPr>
-                <w:lang w:val="ru-RU"/>
-              </w:rPr>
-            </w:pPr>
-            <w:r>
-              <w:rPr>
-                <w:lang w:val="ru-RU"/>
-              </w:rPr>
-              <w:t xml:space="preserve">При формировании меток в позиции, являющейся еще и </w:t>
+            <w:r>
+              <w:rPr>
+                <w:lang w:val="ru-RU"/>
+              </w:rPr>
+              <w:t xml:space="preserve">Есть вариант с рассылкой запросов от узла к соседним узлам. В запрос включается хэш, а также с ростом глубины запроса пополняется список </w:t>
+            </w:r>
+            <w:r>
+              <w:t>URL</w:t>
+            </w:r>
+            <w:r>
+              <w:rPr>
+                <w:lang w:val="ru-RU"/>
+              </w:rPr>
+              <w:t xml:space="preserve"> </w:t>
+            </w:r>
+            <w:r>
+              <w:rPr>
+                <w:lang w:val="ru-RU"/>
+              </w:rPr>
+              <w:t>узлов, пробрасывающих эти запросы по сети. Окончанием синхронизации считается получение ответов от всех соседних узлов, которым этот запрос был адресован.</w:t>
             </w:r>
             <w:bookmarkStart w:id="0" w:name="_GoBack"/>
             <w:bookmarkEnd w:id="0"/>
-            <w:r>
-              <w:rPr>
-                <w:lang w:val="ru-RU"/>
-              </w:rPr>
-              <w:t xml:space="preserve">выходным портом, узел пересылает связанному соседнему узлу </w:t>
+          </w:p>
+        </w:tc>
+      </w:tr>
+      <w:tr>
+        <w:tc>
+          <w:tcPr>
+            <w:tcW w:w="4675" w:type="dxa"/>
+          </w:tcPr>
+          <w:p>
+            <w:pPr>
+              <w:rPr>
+                <w:lang w:val="ru-RU"/>
+              </w:rPr>
+            </w:pPr>
+            <w:r>
+              <w:rPr>
+                <w:lang w:val="ru-RU"/>
+              </w:rPr>
+              <w:t>Какие есть виды взаимодействий узлов иерархической сети?</w:t>
+            </w:r>
+          </w:p>
+        </w:tc>
+        <w:tc>
+          <w:tcPr>
+            <w:tcW w:w="4675" w:type="dxa"/>
+          </w:tcPr>
+          <w:p>
+            <w:pPr>
+              <w:rPr>
+                <w:lang w:val="ru-RU"/>
+              </w:rPr>
+            </w:pPr>
+            <w:r>
+              <w:rPr>
+                <w:lang w:val="ru-RU"/>
+              </w:rPr>
+              <w:t>Каждый узел отвечает за срабатывание только своих переходов.</w:t>
+            </w:r>
+          </w:p>
+          <w:p>
+            <w:pPr>
+              <w:rPr>
+                <w:lang w:val="ru-RU"/>
+              </w:rPr>
+            </w:pPr>
+            <w:r>
+              <w:rPr>
+                <w:lang w:val="ru-RU"/>
+              </w:rPr>
+              <w:t xml:space="preserve">При формировании меток в позиции, являющейся еще и выходным портом, узел пересылает связанному соседнему узлу </w:t>
             </w:r>
             <w:r>
               <w:t>SPARQL</w:t>
@@ -7019,7 +7034,7 @@
 </file>
 
 <file path=customXml/itemProps1.xml><?xml version="1.0" encoding="utf-8"?>
-<ds:datastoreItem xmlns:ds="http://schemas.openxmlformats.org/officeDocument/2006/customXml" ds:itemID="{71E2098C-DACE-47FB-96B7-A59C8692AC00}">
+<ds:datastoreItem xmlns:ds="http://schemas.openxmlformats.org/officeDocument/2006/customXml" ds:itemID="{1B1181A4-184F-4497-B674-9BC2E42AA93B}">
   <ds:schemaRefs>
     <ds:schemaRef ds:uri="http://schemas.openxmlformats.org/officeDocument/2006/bibliography"/>
   </ds:schemaRefs>

</xml_diff>

<commit_message>
PN execution proces have been considered
</commit_message>
<xml_diff>
--- a/docs/qna.docx
+++ b/docs/qna.docx
@@ -3375,6 +3375,12 @@
               </w:rPr>
               <w:t xml:space="preserve"> В таком случае, лучше вернуться к этому вопросу при проработке дескрипторов ризонера.</w:t>
             </w:r>
+            <w:r>
+              <w:rPr>
+                <w:lang w:val="ru-RU"/>
+              </w:rPr>
+              <w:t xml:space="preserve"> </w:t>
+            </w:r>
           </w:p>
         </w:tc>
       </w:tr>
@@ -6013,6 +6019,355 @@
               </w:rPr>
               <w:t>узлов, пробрасывающих эти запросы по сети. Окончанием синхронизации считается получение ответов от всех соседних узлов, которым этот запрос был адресован.</w:t>
             </w:r>
+          </w:p>
+          <w:p>
+            <w:pPr>
+              <w:rPr>
+                <w:lang w:val="ru-RU"/>
+              </w:rPr>
+            </w:pPr>
+            <w:r>
+              <w:rPr>
+                <w:lang w:val="ru-RU"/>
+              </w:rPr>
+              <w:t>Также, возможен федеративный запрос, извлекающий в ходе выполнения новые узлы сети.</w:t>
+            </w:r>
+          </w:p>
+        </w:tc>
+      </w:tr>
+      <w:tr>
+        <w:tc>
+          <w:tcPr>
+            <w:tcW w:w="4675" w:type="dxa"/>
+          </w:tcPr>
+          <w:p>
+            <w:pPr>
+              <w:rPr>
+                <w:lang w:val="ru-RU"/>
+              </w:rPr>
+            </w:pPr>
+            <w:r>
+              <w:rPr>
+                <w:lang w:val="ru-RU"/>
+              </w:rPr>
+              <w:t>Какие есть виды взаимодействий узлов иерархической сети?</w:t>
+            </w:r>
+          </w:p>
+        </w:tc>
+        <w:tc>
+          <w:tcPr>
+            <w:tcW w:w="4675" w:type="dxa"/>
+          </w:tcPr>
+          <w:p>
+            <w:pPr>
+              <w:rPr>
+                <w:lang w:val="ru-RU"/>
+              </w:rPr>
+            </w:pPr>
+            <w:r>
+              <w:rPr>
+                <w:lang w:val="ru-RU"/>
+              </w:rPr>
+              <w:t>Каждый узел отвечает за срабатывание только своих переходов.</w:t>
+            </w:r>
+          </w:p>
+          <w:p>
+            <w:pPr>
+              <w:rPr>
+                <w:lang w:val="ru-RU"/>
+              </w:rPr>
+            </w:pPr>
+            <w:r>
+              <w:rPr>
+                <w:lang w:val="ru-RU"/>
+              </w:rPr>
+              <w:t xml:space="preserve">При формировании меток в позиции, являющейся еще и выходным портом, узел пересылает связанному соседнему узлу </w:t>
+            </w:r>
+            <w:r>
+              <w:t>SPARQL</w:t>
+            </w:r>
+            <w:r>
+              <w:rPr>
+                <w:lang w:val="ru-RU"/>
+              </w:rPr>
+              <w:t>-</w:t>
+            </w:r>
+            <w:r>
+              <w:rPr>
+                <w:lang w:val="ru-RU"/>
+              </w:rPr>
+              <w:t>запрос на формирование, который аналогичен выполненному внутри самого узла.</w:t>
+            </w:r>
+          </w:p>
+          <w:p>
+            <w:pPr>
+              <w:rPr>
+                <w:lang w:val="ru-RU"/>
+              </w:rPr>
+            </w:pPr>
+            <w:r>
+              <w:rPr>
+                <w:lang w:val="ru-RU"/>
+              </w:rPr>
+              <w:t>Все функционирование сводится к передаче меток через порты. Решение о выполнении перехода осуществляется агентами</w:t>
+            </w:r>
+          </w:p>
+        </w:tc>
+      </w:tr>
+      <w:tr>
+        <w:tc>
+          <w:tcPr>
+            <w:tcW w:w="4675" w:type="dxa"/>
+          </w:tcPr>
+          <w:p>
+            <w:pPr>
+              <w:rPr>
+                <w:lang w:val="ru-RU"/>
+              </w:rPr>
+            </w:pPr>
+          </w:p>
+        </w:tc>
+        <w:tc>
+          <w:tcPr>
+            <w:tcW w:w="4675" w:type="dxa"/>
+          </w:tcPr>
+          <w:p>
+            <w:pPr>
+              <w:rPr>
+                <w:lang w:val="ru-RU"/>
+              </w:rPr>
+            </w:pPr>
+          </w:p>
+        </w:tc>
+      </w:tr>
+      <w:tr>
+        <w:tc>
+          <w:tcPr>
+            <w:tcW w:w="4675" w:type="dxa"/>
+          </w:tcPr>
+          <w:p>
+            <w:pPr>
+              <w:rPr>
+                <w:lang w:val="ru-RU"/>
+              </w:rPr>
+            </w:pPr>
+            <w:r>
+              <w:rPr>
+                <w:lang w:val="ru-RU"/>
+              </w:rPr>
+              <w:t>Как исполняется сеть Петри?</w:t>
+            </w:r>
+          </w:p>
+        </w:tc>
+        <w:tc>
+          <w:tcPr>
+            <w:tcW w:w="4675" w:type="dxa"/>
+          </w:tcPr>
+          <w:p>
+            <w:pPr>
+              <w:rPr>
+                <w:lang w:val="ru-RU"/>
+              </w:rPr>
+            </w:pPr>
+            <w:r>
+              <w:rPr>
+                <w:lang w:val="ru-RU"/>
+              </w:rPr>
+              <w:t>По внешнему воздействию срабатывает случайный/заранее определенный разрешенный переход со случайной/заранее определенной комбинацией токенов</w:t>
+            </w:r>
+          </w:p>
+        </w:tc>
+      </w:tr>
+      <w:tr>
+        <w:tc>
+          <w:tcPr>
+            <w:tcW w:w="4675" w:type="dxa"/>
+          </w:tcPr>
+          <w:p>
+            <w:pPr>
+              <w:rPr>
+                <w:lang w:val="ru-RU"/>
+              </w:rPr>
+            </w:pPr>
+            <w:r>
+              <w:rPr>
+                <w:lang w:val="ru-RU"/>
+              </w:rPr>
+              <w:lastRenderedPageBreak/>
+              <w:t>Как исполняется временная сеть Петри?</w:t>
+            </w:r>
+          </w:p>
+        </w:tc>
+        <w:tc>
+          <w:tcPr>
+            <w:tcW w:w="4675" w:type="dxa"/>
+          </w:tcPr>
+          <w:p>
+            <w:pPr>
+              <w:rPr>
+                <w:lang w:val="ru-RU"/>
+              </w:rPr>
+            </w:pPr>
+            <w:r>
+              <w:rPr>
+                <w:lang w:val="ru-RU"/>
+              </w:rPr>
+              <w:t>Во временных СП большую роль играет глобальное время, определяющее доступность токенов для перехода</w:t>
+            </w:r>
+          </w:p>
+          <w:p>
+            <w:pPr>
+              <w:rPr>
+                <w:lang w:val="ru-RU"/>
+              </w:rPr>
+            </w:pPr>
+            <w:r>
+              <w:rPr>
+                <w:lang w:val="ru-RU"/>
+              </w:rPr>
+              <w:t>Создается список будущих событий, находится ближайшее событие</w:t>
+            </w:r>
+          </w:p>
+          <w:p>
+            <w:pPr>
+              <w:rPr>
+                <w:lang w:val="ru-RU"/>
+              </w:rPr>
+            </w:pPr>
+            <w:r>
+              <w:rPr>
+                <w:lang w:val="ru-RU"/>
+              </w:rPr>
+              <w:t>Запускаются возбужденные переходы, при этом, параллельные события, доступные в один момент времени, выполняются прежде любых других будущих событий</w:t>
+            </w:r>
+          </w:p>
+          <w:p>
+            <w:pPr>
+              <w:rPr>
+                <w:lang w:val="ru-RU"/>
+              </w:rPr>
+            </w:pPr>
+            <w:r>
+              <w:rPr>
+                <w:lang w:val="ru-RU"/>
+              </w:rPr>
+              <w:t>Т.е. разрешенные переходы в момент времени срабатывают до тех пор, пока их список не станет пустым</w:t>
+            </w:r>
+          </w:p>
+        </w:tc>
+      </w:tr>
+      <w:tr>
+        <w:tc>
+          <w:tcPr>
+            <w:tcW w:w="4675" w:type="dxa"/>
+          </w:tcPr>
+          <w:p>
+            <w:pPr>
+              <w:rPr>
+                <w:lang w:val="ru-RU"/>
+              </w:rPr>
+            </w:pPr>
+            <w:r>
+              <w:rPr>
+                <w:lang w:val="ru-RU"/>
+              </w:rPr>
+              <w:t>Как исполняется иерархическая распределенная СП?</w:t>
+            </w:r>
+          </w:p>
+        </w:tc>
+        <w:tc>
+          <w:tcPr>
+            <w:tcW w:w="4675" w:type="dxa"/>
+          </w:tcPr>
+          <w:p>
+            <w:pPr>
+              <w:rPr>
+                <w:lang w:val="ru-RU"/>
+              </w:rPr>
+            </w:pPr>
+            <w:r>
+              <w:rPr>
+                <w:lang w:val="ru-RU"/>
+              </w:rPr>
+              <w:t>2 варианта:</w:t>
+            </w:r>
+          </w:p>
+          <w:p>
+            <w:pPr>
+              <w:rPr>
+                <w:lang w:val="ru-RU"/>
+              </w:rPr>
+            </w:pPr>
+            <w:r>
+              <w:rPr>
+                <w:lang w:val="ru-RU"/>
+              </w:rPr>
+              <w:t>- комплексное выполнение переходов через глобальные запросы</w:t>
+            </w:r>
+          </w:p>
+          <w:p>
+            <w:pPr>
+              <w:rPr>
+                <w:lang w:val="ru-RU"/>
+              </w:rPr>
+            </w:pPr>
+            <w:r>
+              <w:rPr>
+                <w:lang w:val="ru-RU"/>
+              </w:rPr>
+              <w:t>- сконцентрированное выполнение переходов в рамках узлов</w:t>
+            </w:r>
+          </w:p>
+          <w:p>
+            <w:pPr>
+              <w:rPr>
+                <w:lang w:val="ru-RU"/>
+              </w:rPr>
+            </w:pPr>
+            <w:r>
+              <w:rPr>
+                <w:lang w:val="ru-RU"/>
+              </w:rPr>
+              <w:t>Второй вариант является приоритетным</w:t>
+            </w:r>
+          </w:p>
+        </w:tc>
+      </w:tr>
+      <w:tr>
+        <w:tc>
+          <w:tcPr>
+            <w:tcW w:w="4675" w:type="dxa"/>
+          </w:tcPr>
+          <w:p>
+            <w:pPr>
+              <w:rPr>
+                <w:lang w:val="ru-RU"/>
+              </w:rPr>
+            </w:pPr>
+            <w:r>
+              <w:rPr>
+                <w:lang w:val="ru-RU"/>
+              </w:rPr>
+              <w:t>Какое применение у реализуемой иерархической РСП?</w:t>
+            </w:r>
+          </w:p>
+        </w:tc>
+        <w:tc>
+          <w:tcPr>
+            <w:tcW w:w="4675" w:type="dxa"/>
+          </w:tcPr>
+          <w:p>
+            <w:pPr>
+              <w:rPr>
+                <w:lang w:val="ru-RU"/>
+              </w:rPr>
+            </w:pPr>
+            <w:r>
+              <w:rPr>
+                <w:lang w:val="ru-RU"/>
+              </w:rPr>
+              <w:t>Выполнять моделирование с использованием РСП в рамках сети</w:t>
+            </w:r>
             <w:bookmarkStart w:id="0" w:name="_GoBack"/>
             <w:bookmarkEnd w:id="0"/>
           </w:p>
@@ -6029,71 +6384,18 @@
                 <w:lang w:val="ru-RU"/>
               </w:rPr>
             </w:pPr>
-            <w:r>
-              <w:rPr>
-                <w:lang w:val="ru-RU"/>
-              </w:rPr>
-              <w:t>Какие есть виды взаимодействий узлов иерархической сети?</w:t>
-            </w:r>
-          </w:p>
-        </w:tc>
-        <w:tc>
-          <w:tcPr>
-            <w:tcW w:w="4675" w:type="dxa"/>
-          </w:tcPr>
-          <w:p>
-            <w:pPr>
-              <w:rPr>
-                <w:lang w:val="ru-RU"/>
-              </w:rPr>
-            </w:pPr>
-            <w:r>
-              <w:rPr>
-                <w:lang w:val="ru-RU"/>
-              </w:rPr>
-              <w:t>Каждый узел отвечает за срабатывание только своих переходов.</w:t>
-            </w:r>
-          </w:p>
-          <w:p>
-            <w:pPr>
-              <w:rPr>
-                <w:lang w:val="ru-RU"/>
-              </w:rPr>
-            </w:pPr>
-            <w:r>
-              <w:rPr>
-                <w:lang w:val="ru-RU"/>
-              </w:rPr>
-              <w:t xml:space="preserve">При формировании меток в позиции, являющейся еще и выходным портом, узел пересылает связанному соседнему узлу </w:t>
-            </w:r>
-            <w:r>
-              <w:t>SPARQL</w:t>
-            </w:r>
-            <w:r>
-              <w:rPr>
-                <w:lang w:val="ru-RU"/>
-              </w:rPr>
-              <w:t>-</w:t>
-            </w:r>
-            <w:r>
-              <w:rPr>
-                <w:lang w:val="ru-RU"/>
-              </w:rPr>
-              <w:t>запрос на формирование, который аналогичен выполненному внутри самого узла.</w:t>
-            </w:r>
-          </w:p>
-          <w:p>
-            <w:pPr>
-              <w:rPr>
-                <w:lang w:val="ru-RU"/>
-              </w:rPr>
-            </w:pPr>
-            <w:r>
-              <w:rPr>
-                <w:lang w:val="ru-RU"/>
-              </w:rPr>
-              <w:t>Все функционирование сводится к передаче меток через порты. Решение о выполнении перехода осуществляется агентами</w:t>
-            </w:r>
+          </w:p>
+        </w:tc>
+        <w:tc>
+          <w:tcPr>
+            <w:tcW w:w="4675" w:type="dxa"/>
+          </w:tcPr>
+          <w:p>
+            <w:pPr>
+              <w:rPr>
+                <w:lang w:val="ru-RU"/>
+              </w:rPr>
+            </w:pPr>
           </w:p>
         </w:tc>
       </w:tr>
@@ -7034,7 +7336,7 @@
 </file>
 
 <file path=customXml/itemProps1.xml><?xml version="1.0" encoding="utf-8"?>
-<ds:datastoreItem xmlns:ds="http://schemas.openxmlformats.org/officeDocument/2006/customXml" ds:itemID="{1B1181A4-184F-4497-B674-9BC2E42AA93B}">
+<ds:datastoreItem xmlns:ds="http://schemas.openxmlformats.org/officeDocument/2006/customXml" ds:itemID="{CE921EB2-60FD-4905-9396-DDBD18F159D2}">
   <ds:schemaRefs>
     <ds:schemaRef ds:uri="http://schemas.openxmlformats.org/officeDocument/2006/bibliography"/>
   </ds:schemaRefs>

</xml_diff>

<commit_message>
Synchronisation algorithm diagram have been added
</commit_message>
<xml_diff>
--- a/docs/qna.docx
+++ b/docs/qna.docx
@@ -5527,6 +5527,32 @@
               <w:rPr>
                 <w:lang w:val="ru-RU"/>
               </w:rPr>
+              <w:t xml:space="preserve">Узел используется </w:t>
+            </w:r>
+            <w:r>
+              <w:rPr>
+                <w:b/>
+                <w:lang w:val="ru-RU"/>
+              </w:rPr>
+              <w:t>вместо перехода</w:t>
+            </w:r>
+            <w:r>
+              <w:rPr>
+                <w:lang w:val="ru-RU"/>
+              </w:rPr>
+              <w:t>.</w:t>
+            </w:r>
+          </w:p>
+          <w:p>
+            <w:pPr>
+              <w:rPr>
+                <w:lang w:val="ru-RU"/>
+              </w:rPr>
+            </w:pPr>
+            <w:r>
+              <w:rPr>
+                <w:lang w:val="ru-RU"/>
+              </w:rPr>
               <w:t xml:space="preserve">Данные позиции инициализируются при загрузке онтологии на сервер адресами </w:t>
             </w:r>
             <w:r>
@@ -5578,6 +5604,7 @@
               <w:rPr>
                 <w:lang w:val="ru-RU"/>
               </w:rPr>
+              <w:lastRenderedPageBreak/>
               <w:t xml:space="preserve">Что насчет </w:t>
             </w:r>
             <w:proofErr w:type="spellStart"/>
@@ -5678,126 +5705,763 @@
               <w:rPr>
                 <w:lang w:val="ru-RU"/>
               </w:rPr>
+              <w:t xml:space="preserve">Если допустить возможность хранения собственных экземпляров </w:t>
+            </w:r>
+            <w:proofErr w:type="spellStart"/>
+            <w:r>
+              <w:t>TBox</w:t>
+            </w:r>
+            <w:proofErr w:type="spellEnd"/>
+            <w:r>
+              <w:rPr>
+                <w:lang w:val="ru-RU"/>
+              </w:rPr>
+              <w:t>, то функциональные возможности благодаря обратной совместимости разных версий онтологии будут ограничены лишь используемой версией</w:t>
+            </w:r>
+          </w:p>
+        </w:tc>
+      </w:tr>
+      <w:tr>
+        <w:tc>
+          <w:tcPr>
+            <w:tcW w:w="4675" w:type="dxa"/>
+          </w:tcPr>
+          <w:p>
+            <w:pPr>
+              <w:rPr>
+                <w:lang w:val="ru-RU"/>
+              </w:rPr>
+            </w:pPr>
+            <w:r>
+              <w:rPr>
+                <w:lang w:val="ru-RU"/>
+              </w:rPr>
+              <w:t>Как представляются оконечные узлы (позиции) в узле иерархии?</w:t>
+            </w:r>
+          </w:p>
+        </w:tc>
+        <w:tc>
+          <w:tcPr>
+            <w:tcW w:w="4675" w:type="dxa"/>
+          </w:tcPr>
+          <w:p>
+            <w:pPr>
+              <w:rPr>
+                <w:lang w:val="ru-RU"/>
+              </w:rPr>
+            </w:pPr>
+            <w:r>
+              <w:rPr>
+                <w:lang w:val="ru-RU"/>
+              </w:rPr>
+              <w:t xml:space="preserve">В узле объявляются экземпляры </w:t>
+            </w:r>
+            <w:r>
+              <w:t>Port</w:t>
+            </w:r>
+            <w:r>
+              <w:rPr>
+                <w:lang w:val="ru-RU"/>
+              </w:rPr>
+              <w:t>, связанные с определенными позициями. Для них определяется тип (</w:t>
+            </w:r>
+            <w:r>
+              <w:t>input</w:t>
+            </w:r>
+            <w:r>
+              <w:rPr>
+                <w:lang w:val="ru-RU"/>
+              </w:rPr>
+              <w:t>/</w:t>
+            </w:r>
+            <w:r>
+              <w:t>output</w:t>
+            </w:r>
+            <w:r>
+              <w:rPr>
+                <w:lang w:val="ru-RU"/>
+              </w:rPr>
+              <w:t xml:space="preserve">) и </w:t>
+            </w:r>
+            <w:r>
+              <w:t>URI</w:t>
+            </w:r>
+            <w:r>
+              <w:rPr>
+                <w:lang w:val="ru-RU"/>
+              </w:rPr>
+              <w:t>(</w:t>
+            </w:r>
+            <w:r>
+              <w:t>URL</w:t>
+            </w:r>
+            <w:r>
+              <w:rPr>
+                <w:lang w:val="ru-RU"/>
+              </w:rPr>
+              <w:t>) связанного узла</w:t>
+            </w:r>
+          </w:p>
+        </w:tc>
+      </w:tr>
+      <w:tr>
+        <w:tc>
+          <w:tcPr>
+            <w:tcW w:w="4675" w:type="dxa"/>
+          </w:tcPr>
+          <w:p>
+            <w:pPr>
+              <w:rPr>
+                <w:lang w:val="ru-RU"/>
+              </w:rPr>
+            </w:pPr>
+            <w:r>
+              <w:rPr>
+                <w:lang w:val="ru-RU"/>
+              </w:rPr>
+              <w:t xml:space="preserve">Где хранится информация о срабатываниях </w:t>
+            </w:r>
+            <w:r>
+              <w:t>firings</w:t>
+            </w:r>
+            <w:r>
+              <w:rPr>
+                <w:lang w:val="ru-RU"/>
+              </w:rPr>
+              <w:t>?</w:t>
+            </w:r>
+          </w:p>
+        </w:tc>
+        <w:tc>
+          <w:tcPr>
+            <w:tcW w:w="4675" w:type="dxa"/>
+          </w:tcPr>
+          <w:p>
+            <w:pPr>
+              <w:rPr>
+                <w:lang w:val="ru-RU"/>
+              </w:rPr>
+            </w:pPr>
+            <w:r>
+              <w:rPr>
+                <w:lang w:val="ru-RU"/>
+              </w:rPr>
+              <w:t xml:space="preserve">Экземпляры </w:t>
+            </w:r>
+            <w:r>
+              <w:t>firing</w:t>
+            </w:r>
+            <w:r>
+              <w:rPr>
+                <w:lang w:val="ru-RU"/>
+              </w:rPr>
+              <w:t xml:space="preserve"> </w:t>
+            </w:r>
+            <w:r>
+              <w:rPr>
+                <w:lang w:val="ru-RU"/>
+              </w:rPr>
+              <w:t>хранятся на каждом узле. Они создаются при срабатывании переходов в узле или при внешних входных воздействиях</w:t>
+            </w:r>
+          </w:p>
+        </w:tc>
+      </w:tr>
+      <w:tr>
+        <w:tc>
+          <w:tcPr>
+            <w:tcW w:w="4675" w:type="dxa"/>
+          </w:tcPr>
+          <w:p>
+            <w:pPr>
+              <w:rPr>
+                <w:lang w:val="ru-RU"/>
+              </w:rPr>
+            </w:pPr>
+            <w:r>
+              <w:rPr>
+                <w:lang w:val="ru-RU"/>
+              </w:rPr>
+              <w:t xml:space="preserve">Где хранится информация об ощих </w:t>
+            </w:r>
+            <w:r>
+              <w:t>term</w:t>
+            </w:r>
+            <w:r>
+              <w:rPr>
+                <w:lang w:val="ru-RU"/>
+              </w:rPr>
+              <w:t>’</w:t>
+            </w:r>
+            <w:r>
+              <w:rPr>
+                <w:lang w:val="ru-RU"/>
+              </w:rPr>
+              <w:t>ах, вроде констант?</w:t>
+            </w:r>
+          </w:p>
+        </w:tc>
+        <w:tc>
+          <w:tcPr>
+            <w:tcW w:w="4675" w:type="dxa"/>
+          </w:tcPr>
+          <w:p>
+            <w:pPr>
+              <w:rPr>
+                <w:lang w:val="ru-RU"/>
+              </w:rPr>
+            </w:pPr>
+            <w:r>
+              <w:rPr>
+                <w:lang w:val="ru-RU"/>
+              </w:rPr>
+              <w:t>Эта информация могла бы храниться в корневой (</w:t>
+            </w:r>
+            <w:r>
+              <w:t>core</w:t>
+            </w:r>
+            <w:r>
+              <w:rPr>
+                <w:lang w:val="ru-RU"/>
+              </w:rPr>
+              <w:t xml:space="preserve">) </w:t>
+            </w:r>
+            <w:r>
+              <w:rPr>
+                <w:lang w:val="ru-RU"/>
+              </w:rPr>
+              <w:t>онтологии на отдельном сервере</w:t>
+            </w:r>
+          </w:p>
+        </w:tc>
+      </w:tr>
+      <w:tr>
+        <w:tc>
+          <w:tcPr>
+            <w:tcW w:w="4675" w:type="dxa"/>
+            <w:shd w:val="clear" w:color="auto" w:fill="FFF2CC" w:themeFill="accent4" w:themeFillTint="33"/>
+          </w:tcPr>
+          <w:p>
+            <w:pPr>
+              <w:rPr>
+                <w:lang w:val="ru-RU"/>
+              </w:rPr>
+            </w:pPr>
+            <w:r>
+              <w:rPr>
+                <w:lang w:val="ru-RU"/>
+              </w:rPr>
+              <w:t>Как можно реализовать временные РСП в рамках распределенной структуры?</w:t>
+            </w:r>
+          </w:p>
+        </w:tc>
+        <w:tc>
+          <w:tcPr>
+            <w:tcW w:w="4675" w:type="dxa"/>
+          </w:tcPr>
+          <w:p>
+            <w:pPr>
+              <w:rPr>
+                <w:lang w:val="ru-RU"/>
+              </w:rPr>
+            </w:pPr>
+            <w:r>
+              <w:rPr>
+                <w:lang w:val="ru-RU"/>
+              </w:rPr>
+              <w:t>Требуется синхронизация глобального времени для узлов распределенной РСП</w:t>
+            </w:r>
+            <w:r>
+              <w:rPr>
+                <w:lang w:val="ru-RU"/>
+              </w:rPr>
+              <w:t>.</w:t>
+            </w:r>
+          </w:p>
+          <w:p>
+            <w:pPr>
+              <w:rPr>
+                <w:lang w:val="ru-RU"/>
+              </w:rPr>
+            </w:pPr>
+            <w:r>
+              <w:rPr>
+                <w:lang w:val="ru-RU"/>
+              </w:rPr>
+              <w:t>Возможно, это реализуется федеративными запросами по узлам с целью определения ближайшего времени перехода</w:t>
+            </w:r>
+          </w:p>
+        </w:tc>
+      </w:tr>
+      <w:tr>
+        <w:tc>
+          <w:tcPr>
+            <w:tcW w:w="4675" w:type="dxa"/>
+            <w:shd w:val="clear" w:color="auto" w:fill="FFF2CC" w:themeFill="accent4" w:themeFillTint="33"/>
+          </w:tcPr>
+          <w:p>
+            <w:pPr>
+              <w:rPr>
+                <w:lang w:val="ru-RU"/>
+              </w:rPr>
+            </w:pPr>
+            <w:r>
+              <w:rPr>
+                <w:lang w:val="ru-RU"/>
+              </w:rPr>
+              <w:t>Как синхронизировать глобальное время между узлами иерархической РСП?</w:t>
+            </w:r>
+          </w:p>
+        </w:tc>
+        <w:tc>
+          <w:tcPr>
+            <w:tcW w:w="4675" w:type="dxa"/>
+            <w:shd w:val="clear" w:color="auto" w:fill="FFF2CC" w:themeFill="accent4" w:themeFillTint="33"/>
+          </w:tcPr>
+          <w:p>
+            <w:pPr>
+              <w:rPr>
+                <w:lang w:val="ru-RU"/>
+              </w:rPr>
+            </w:pPr>
+            <w:r>
+              <w:rPr>
+                <w:lang w:val="ru-RU"/>
+              </w:rPr>
+              <w:t xml:space="preserve">Есть вариант с рассылкой запросов от узла к соседним узлам. В запрос включается хэш, а также с ростом глубины запроса пополняется список </w:t>
+            </w:r>
+            <w:r>
+              <w:t>URL</w:t>
+            </w:r>
+            <w:r>
+              <w:rPr>
+                <w:lang w:val="ru-RU"/>
+              </w:rPr>
+              <w:t xml:space="preserve"> </w:t>
+            </w:r>
+            <w:r>
+              <w:rPr>
+                <w:lang w:val="ru-RU"/>
+              </w:rPr>
+              <w:t>узлов, пробрасывающих эти запросы по сети. Окончанием синхронизации считается получение ответов от всех соседних узлов, которым этот запрос был адресован.</w:t>
+            </w:r>
+          </w:p>
+          <w:p>
+            <w:pPr>
+              <w:rPr>
+                <w:lang w:val="ru-RU"/>
+              </w:rPr>
+            </w:pPr>
+            <w:r>
+              <w:rPr>
+                <w:lang w:val="ru-RU"/>
+              </w:rPr>
+              <w:t>Также, возможен федеративный запрос, извлекающий в ходе выполнения новые узлы сети.</w:t>
+            </w:r>
+          </w:p>
+        </w:tc>
+      </w:tr>
+      <w:tr>
+        <w:tc>
+          <w:tcPr>
+            <w:tcW w:w="4675" w:type="dxa"/>
+          </w:tcPr>
+          <w:p>
+            <w:pPr>
+              <w:rPr>
+                <w:lang w:val="ru-RU"/>
+              </w:rPr>
+            </w:pPr>
+            <w:r>
+              <w:rPr>
+                <w:lang w:val="ru-RU"/>
+              </w:rPr>
+              <w:t>Какие есть виды взаимодействий узлов иерархической сети?</w:t>
+            </w:r>
+          </w:p>
+        </w:tc>
+        <w:tc>
+          <w:tcPr>
+            <w:tcW w:w="4675" w:type="dxa"/>
+          </w:tcPr>
+          <w:p>
+            <w:pPr>
+              <w:rPr>
+                <w:lang w:val="ru-RU"/>
+              </w:rPr>
+            </w:pPr>
+            <w:r>
+              <w:rPr>
+                <w:lang w:val="ru-RU"/>
+              </w:rPr>
+              <w:t>Каждый узел отвечает за срабатывание только своих переходов.</w:t>
+            </w:r>
+          </w:p>
+          <w:p>
+            <w:pPr>
+              <w:rPr>
+                <w:lang w:val="ru-RU"/>
+              </w:rPr>
+            </w:pPr>
+            <w:r>
+              <w:rPr>
+                <w:lang w:val="ru-RU"/>
+              </w:rPr>
+              <w:t xml:space="preserve">При формировании меток в позиции, являющейся еще и выходным портом, узел пересылает связанному соседнему узлу </w:t>
+            </w:r>
+            <w:r>
+              <w:t>SPARQL</w:t>
+            </w:r>
+            <w:r>
+              <w:rPr>
+                <w:lang w:val="ru-RU"/>
+              </w:rPr>
+              <w:t>-</w:t>
+            </w:r>
+            <w:r>
+              <w:rPr>
+                <w:lang w:val="ru-RU"/>
+              </w:rPr>
+              <w:t>запрос на формирование, который аналогичен выполненному внутри самого узла.</w:t>
+            </w:r>
+          </w:p>
+          <w:p>
+            <w:pPr>
+              <w:rPr>
+                <w:lang w:val="ru-RU"/>
+              </w:rPr>
+            </w:pPr>
+            <w:r>
+              <w:rPr>
+                <w:lang w:val="ru-RU"/>
+              </w:rPr>
+              <w:t>Все функционирование сводится к передаче меток через порты. Решение о выполнении перехода осуществляется агентами</w:t>
+            </w:r>
+          </w:p>
+        </w:tc>
+      </w:tr>
+      <w:tr>
+        <w:tc>
+          <w:tcPr>
+            <w:tcW w:w="4675" w:type="dxa"/>
+          </w:tcPr>
+          <w:p>
+            <w:pPr>
+              <w:rPr>
+                <w:lang w:val="ru-RU"/>
+              </w:rPr>
+            </w:pPr>
+          </w:p>
+        </w:tc>
+        <w:tc>
+          <w:tcPr>
+            <w:tcW w:w="4675" w:type="dxa"/>
+          </w:tcPr>
+          <w:p>
+            <w:pPr>
+              <w:rPr>
+                <w:lang w:val="ru-RU"/>
+              </w:rPr>
+            </w:pPr>
+          </w:p>
+        </w:tc>
+      </w:tr>
+      <w:tr>
+        <w:tc>
+          <w:tcPr>
+            <w:tcW w:w="4675" w:type="dxa"/>
+          </w:tcPr>
+          <w:p>
+            <w:pPr>
+              <w:rPr>
+                <w:lang w:val="ru-RU"/>
+              </w:rPr>
+            </w:pPr>
+            <w:r>
+              <w:rPr>
+                <w:lang w:val="ru-RU"/>
+              </w:rPr>
               <w:lastRenderedPageBreak/>
-              <w:t xml:space="preserve">Если допустить возможность хранения собственных экземпляров </w:t>
-            </w:r>
-            <w:proofErr w:type="spellStart"/>
-            <w:r>
-              <w:t>TBox</w:t>
-            </w:r>
-            <w:proofErr w:type="spellEnd"/>
-            <w:r>
-              <w:rPr>
-                <w:lang w:val="ru-RU"/>
-              </w:rPr>
-              <w:t>, то функциональные возможности благодаря обратной совместимости разных версий онтологии будут ограничены лишь используемой версией</w:t>
-            </w:r>
-          </w:p>
-        </w:tc>
-      </w:tr>
-      <w:tr>
-        <w:tc>
-          <w:tcPr>
-            <w:tcW w:w="4675" w:type="dxa"/>
-          </w:tcPr>
-          <w:p>
-            <w:pPr>
-              <w:rPr>
-                <w:lang w:val="ru-RU"/>
-              </w:rPr>
-            </w:pPr>
-            <w:r>
-              <w:rPr>
-                <w:lang w:val="ru-RU"/>
-              </w:rPr>
-              <w:lastRenderedPageBreak/>
-              <w:t>Как представляются оконечные узлы (позиции) в узле иерархии?</w:t>
-            </w:r>
-          </w:p>
-        </w:tc>
-        <w:tc>
-          <w:tcPr>
-            <w:tcW w:w="4675" w:type="dxa"/>
-          </w:tcPr>
-          <w:p>
-            <w:pPr>
-              <w:rPr>
-                <w:lang w:val="ru-RU"/>
-              </w:rPr>
-            </w:pPr>
-            <w:r>
-              <w:rPr>
-                <w:lang w:val="ru-RU"/>
-              </w:rPr>
-              <w:t xml:space="preserve">В узле объявляются экземпляры </w:t>
-            </w:r>
-            <w:r>
-              <w:t>Port</w:t>
-            </w:r>
-            <w:r>
-              <w:rPr>
-                <w:lang w:val="ru-RU"/>
-              </w:rPr>
-              <w:t>, связанные с определенными позициями. Для них определяется тип (</w:t>
-            </w:r>
-            <w:r>
-              <w:t>input</w:t>
-            </w:r>
-            <w:r>
-              <w:rPr>
-                <w:lang w:val="ru-RU"/>
-              </w:rPr>
-              <w:t>/</w:t>
-            </w:r>
-            <w:r>
-              <w:t>output</w:t>
-            </w:r>
-            <w:r>
-              <w:rPr>
-                <w:lang w:val="ru-RU"/>
-              </w:rPr>
-              <w:t xml:space="preserve">) и </w:t>
-            </w:r>
-            <w:r>
-              <w:t>URI</w:t>
-            </w:r>
-            <w:r>
-              <w:rPr>
-                <w:lang w:val="ru-RU"/>
-              </w:rPr>
-              <w:t>(</w:t>
-            </w:r>
-            <w:r>
-              <w:t>URL</w:t>
-            </w:r>
-            <w:r>
-              <w:rPr>
-                <w:lang w:val="ru-RU"/>
-              </w:rPr>
-              <w:t>) связанного узла</w:t>
-            </w:r>
-          </w:p>
-        </w:tc>
-      </w:tr>
-      <w:tr>
-        <w:tc>
-          <w:tcPr>
-            <w:tcW w:w="4675" w:type="dxa"/>
-          </w:tcPr>
-          <w:p>
-            <w:pPr>
-              <w:rPr>
-                <w:lang w:val="ru-RU"/>
-              </w:rPr>
-            </w:pPr>
-            <w:r>
-              <w:rPr>
-                <w:lang w:val="ru-RU"/>
-              </w:rPr>
-              <w:t xml:space="preserve">Где хранится информация о срабатываниях </w:t>
-            </w:r>
-            <w:r>
-              <w:t>firings</w:t>
+              <w:t>Как исполняется сеть Петри?</w:t>
+            </w:r>
+          </w:p>
+        </w:tc>
+        <w:tc>
+          <w:tcPr>
+            <w:tcW w:w="4675" w:type="dxa"/>
+          </w:tcPr>
+          <w:p>
+            <w:pPr>
+              <w:rPr>
+                <w:lang w:val="ru-RU"/>
+              </w:rPr>
+            </w:pPr>
+            <w:r>
+              <w:rPr>
+                <w:lang w:val="ru-RU"/>
+              </w:rPr>
+              <w:t>По внешнему воздействию срабатывает случайный/заранее определенный разрешенный переход со случайной/заранее определенной комбинацией токенов</w:t>
+            </w:r>
+          </w:p>
+        </w:tc>
+      </w:tr>
+      <w:tr>
+        <w:tc>
+          <w:tcPr>
+            <w:tcW w:w="4675" w:type="dxa"/>
+          </w:tcPr>
+          <w:p>
+            <w:pPr>
+              <w:rPr>
+                <w:lang w:val="ru-RU"/>
+              </w:rPr>
+            </w:pPr>
+            <w:r>
+              <w:rPr>
+                <w:lang w:val="ru-RU"/>
+              </w:rPr>
+              <w:t>Как исполняется временная сеть Петри?</w:t>
+            </w:r>
+          </w:p>
+        </w:tc>
+        <w:tc>
+          <w:tcPr>
+            <w:tcW w:w="4675" w:type="dxa"/>
+          </w:tcPr>
+          <w:p>
+            <w:pPr>
+              <w:rPr>
+                <w:lang w:val="ru-RU"/>
+              </w:rPr>
+            </w:pPr>
+            <w:r>
+              <w:rPr>
+                <w:lang w:val="ru-RU"/>
+              </w:rPr>
+              <w:t>Во временных СП большую роль играет глобальное время, определяющее доступность токенов для перехода</w:t>
+            </w:r>
+          </w:p>
+          <w:p>
+            <w:pPr>
+              <w:rPr>
+                <w:lang w:val="ru-RU"/>
+              </w:rPr>
+            </w:pPr>
+            <w:r>
+              <w:rPr>
+                <w:lang w:val="ru-RU"/>
+              </w:rPr>
+              <w:t>Создается список будущих событий, находится ближайшее событие</w:t>
+            </w:r>
+          </w:p>
+          <w:p>
+            <w:pPr>
+              <w:rPr>
+                <w:lang w:val="ru-RU"/>
+              </w:rPr>
+            </w:pPr>
+            <w:r>
+              <w:rPr>
+                <w:lang w:val="ru-RU"/>
+              </w:rPr>
+              <w:t>Запускаются возбужденные переходы, при этом, параллельные события, доступные в один момент времени, выполняются прежде любых других будущих событий</w:t>
+            </w:r>
+          </w:p>
+          <w:p>
+            <w:pPr>
+              <w:rPr>
+                <w:lang w:val="ru-RU"/>
+              </w:rPr>
+            </w:pPr>
+            <w:r>
+              <w:rPr>
+                <w:lang w:val="ru-RU"/>
+              </w:rPr>
+              <w:t>Т.е. разрешенные переходы в момент времени срабатывают до тех пор, пока их список не станет пустым</w:t>
+            </w:r>
+          </w:p>
+        </w:tc>
+      </w:tr>
+      <w:tr>
+        <w:tc>
+          <w:tcPr>
+            <w:tcW w:w="4675" w:type="dxa"/>
+          </w:tcPr>
+          <w:p>
+            <w:pPr>
+              <w:rPr>
+                <w:lang w:val="ru-RU"/>
+              </w:rPr>
+            </w:pPr>
+            <w:r>
+              <w:rPr>
+                <w:lang w:val="ru-RU"/>
+              </w:rPr>
+              <w:t>Как исполняется иерархическая распределенная СП?</w:t>
+            </w:r>
+          </w:p>
+        </w:tc>
+        <w:tc>
+          <w:tcPr>
+            <w:tcW w:w="4675" w:type="dxa"/>
+          </w:tcPr>
+          <w:p>
+            <w:pPr>
+              <w:rPr>
+                <w:lang w:val="ru-RU"/>
+              </w:rPr>
+            </w:pPr>
+            <w:r>
+              <w:rPr>
+                <w:lang w:val="ru-RU"/>
+              </w:rPr>
+              <w:t>2 варианта:</w:t>
+            </w:r>
+          </w:p>
+          <w:p>
+            <w:pPr>
+              <w:rPr>
+                <w:lang w:val="ru-RU"/>
+              </w:rPr>
+            </w:pPr>
+            <w:r>
+              <w:rPr>
+                <w:lang w:val="ru-RU"/>
+              </w:rPr>
+              <w:t>- комплексное выполнение переходов через глобальные запросы</w:t>
+            </w:r>
+          </w:p>
+          <w:p>
+            <w:pPr>
+              <w:rPr>
+                <w:lang w:val="ru-RU"/>
+              </w:rPr>
+            </w:pPr>
+            <w:r>
+              <w:rPr>
+                <w:lang w:val="ru-RU"/>
+              </w:rPr>
+              <w:t xml:space="preserve">- </w:t>
+            </w:r>
+            <w:r>
+              <w:rPr>
+                <w:b/>
+                <w:lang w:val="ru-RU"/>
+              </w:rPr>
+              <w:t>сконцентрированное выполнение переходов в рамках узлов</w:t>
+            </w:r>
+          </w:p>
+          <w:p>
+            <w:pPr>
+              <w:rPr>
+                <w:lang w:val="ru-RU"/>
+              </w:rPr>
+            </w:pPr>
+            <w:r>
+              <w:rPr>
+                <w:lang w:val="ru-RU"/>
+              </w:rPr>
+              <w:t>Второй вариант является приоритетным</w:t>
+            </w:r>
+          </w:p>
+        </w:tc>
+      </w:tr>
+      <w:tr>
+        <w:tc>
+          <w:tcPr>
+            <w:tcW w:w="4675" w:type="dxa"/>
+          </w:tcPr>
+          <w:p>
+            <w:pPr>
+              <w:rPr>
+                <w:lang w:val="ru-RU"/>
+              </w:rPr>
+            </w:pPr>
+            <w:r>
+              <w:rPr>
+                <w:lang w:val="ru-RU"/>
+              </w:rPr>
+              <w:t>Какое применение у реализуемой иерархической РСП?</w:t>
+            </w:r>
+          </w:p>
+        </w:tc>
+        <w:tc>
+          <w:tcPr>
+            <w:tcW w:w="4675" w:type="dxa"/>
+          </w:tcPr>
+          <w:p>
+            <w:pPr>
+              <w:rPr>
+                <w:lang w:val="ru-RU"/>
+              </w:rPr>
+            </w:pPr>
+            <w:r>
+              <w:rPr>
+                <w:lang w:val="ru-RU"/>
+              </w:rPr>
+              <w:t>Выполнять моделирование с использованием РСП в рамках сети</w:t>
+            </w:r>
+          </w:p>
+        </w:tc>
+      </w:tr>
+      <w:tr>
+        <w:tc>
+          <w:tcPr>
+            <w:tcW w:w="4675" w:type="dxa"/>
+          </w:tcPr>
+          <w:p>
+            <w:pPr>
+              <w:rPr>
+                <w:lang w:val="ru-RU"/>
+              </w:rPr>
+            </w:pPr>
+            <w:r>
+              <w:rPr>
+                <w:lang w:val="ru-RU"/>
+              </w:rPr>
+              <w:t>Как выполняется моделирование в рамках узлов?</w:t>
+            </w:r>
+          </w:p>
+        </w:tc>
+        <w:tc>
+          <w:tcPr>
+            <w:tcW w:w="4675" w:type="dxa"/>
+          </w:tcPr>
+          <w:p>
+            <w:pPr>
+              <w:rPr>
+                <w:lang w:val="ru-RU"/>
+              </w:rPr>
+            </w:pPr>
+            <w:r>
+              <w:rPr>
+                <w:lang w:val="ru-RU"/>
+              </w:rPr>
+              <w:t>Каждый узел содержит фрагмент сети и отвечает за логический вывод (ризонинг).</w:t>
+            </w:r>
+          </w:p>
+          <w:p>
+            <w:pPr>
+              <w:rPr>
+                <w:lang w:val="ru-RU"/>
+              </w:rPr>
+            </w:pPr>
+            <w:r>
+              <w:rPr>
+                <w:lang w:val="ru-RU"/>
+              </w:rPr>
+              <w:t>Сервер предоставляет агентам доступ (</w:t>
+            </w:r>
+            <w:r>
+              <w:t>GET</w:t>
+            </w:r>
+            <w:r>
+              <w:rPr>
+                <w:lang w:val="ru-RU"/>
+              </w:rPr>
+              <w:t>) к состоянию фрагмента сети, а также интерфейс (</w:t>
+            </w:r>
+            <w:r>
+              <w:t>REST</w:t>
             </w:r>
             <w:r>
               <w:rPr>
@@ -5805,571 +6469,452 @@
               </w:rPr>
               <w:t>?</w:t>
             </w:r>
-          </w:p>
-        </w:tc>
-        <w:tc>
-          <w:tcPr>
-            <w:tcW w:w="4675" w:type="dxa"/>
-          </w:tcPr>
-          <w:p>
-            <w:pPr>
-              <w:rPr>
-                <w:lang w:val="ru-RU"/>
-              </w:rPr>
-            </w:pPr>
-            <w:r>
-              <w:rPr>
-                <w:lang w:val="ru-RU"/>
-              </w:rPr>
-              <w:t xml:space="preserve">Экземпляры </w:t>
-            </w:r>
-            <w:r>
-              <w:t>firing</w:t>
-            </w:r>
-            <w:r>
-              <w:rPr>
-                <w:lang w:val="ru-RU"/>
-              </w:rPr>
-              <w:t xml:space="preserve"> </w:t>
-            </w:r>
-            <w:r>
-              <w:rPr>
-                <w:lang w:val="ru-RU"/>
-              </w:rPr>
-              <w:t>хранятся на каждом узле. Они создаются при срабатывании переходов в узле или при внешних входных воздействиях</w:t>
-            </w:r>
-          </w:p>
-        </w:tc>
-      </w:tr>
-      <w:tr>
-        <w:tc>
-          <w:tcPr>
-            <w:tcW w:w="4675" w:type="dxa"/>
-          </w:tcPr>
-          <w:p>
-            <w:pPr>
-              <w:rPr>
-                <w:lang w:val="ru-RU"/>
-              </w:rPr>
-            </w:pPr>
-            <w:r>
-              <w:rPr>
-                <w:lang w:val="ru-RU"/>
-              </w:rPr>
-              <w:t xml:space="preserve">Где хранится информация об ощих </w:t>
-            </w:r>
-            <w:r>
-              <w:t>term</w:t>
-            </w:r>
-            <w:r>
-              <w:rPr>
-                <w:lang w:val="ru-RU"/>
-              </w:rPr>
-              <w:t>’</w:t>
-            </w:r>
-            <w:r>
-              <w:rPr>
-                <w:lang w:val="ru-RU"/>
-              </w:rPr>
-              <w:t>ах, вроде констант?</w:t>
-            </w:r>
-          </w:p>
-        </w:tc>
-        <w:tc>
-          <w:tcPr>
-            <w:tcW w:w="4675" w:type="dxa"/>
-          </w:tcPr>
-          <w:p>
-            <w:pPr>
-              <w:rPr>
-                <w:lang w:val="ru-RU"/>
-              </w:rPr>
-            </w:pPr>
-            <w:r>
-              <w:rPr>
-                <w:lang w:val="ru-RU"/>
-              </w:rPr>
-              <w:t>Эта информация могла бы храниться в корневой (</w:t>
-            </w:r>
-            <w:r>
-              <w:t>core</w:t>
-            </w:r>
-            <w:r>
-              <w:rPr>
-                <w:lang w:val="ru-RU"/>
-              </w:rPr>
-              <w:t xml:space="preserve">) </w:t>
-            </w:r>
-            <w:r>
-              <w:rPr>
-                <w:lang w:val="ru-RU"/>
-              </w:rPr>
-              <w:t>онтологии на отдельном сервере</w:t>
-            </w:r>
-          </w:p>
-        </w:tc>
-      </w:tr>
-      <w:tr>
-        <w:tc>
-          <w:tcPr>
-            <w:tcW w:w="4675" w:type="dxa"/>
-            <w:shd w:val="clear" w:color="auto" w:fill="FFF2CC" w:themeFill="accent4" w:themeFillTint="33"/>
-          </w:tcPr>
-          <w:p>
-            <w:pPr>
-              <w:rPr>
-                <w:lang w:val="ru-RU"/>
-              </w:rPr>
-            </w:pPr>
-            <w:r>
-              <w:rPr>
-                <w:lang w:val="ru-RU"/>
-              </w:rPr>
-              <w:t>Как можно реализовать временные РСП в рамках распределенной структуры?</w:t>
-            </w:r>
-          </w:p>
-        </w:tc>
-        <w:tc>
-          <w:tcPr>
-            <w:tcW w:w="4675" w:type="dxa"/>
-          </w:tcPr>
-          <w:p>
-            <w:pPr>
-              <w:rPr>
-                <w:lang w:val="ru-RU"/>
-              </w:rPr>
-            </w:pPr>
-            <w:r>
-              <w:rPr>
-                <w:lang w:val="ru-RU"/>
-              </w:rPr>
-              <w:t>Требуется синхронизация глобального времени для узлов распределенной РСП</w:t>
-            </w:r>
-            <w:r>
-              <w:rPr>
-                <w:lang w:val="ru-RU"/>
-              </w:rPr>
-              <w:t>.</w:t>
-            </w:r>
-          </w:p>
-          <w:p>
-            <w:pPr>
-              <w:rPr>
-                <w:lang w:val="ru-RU"/>
-              </w:rPr>
-            </w:pPr>
-            <w:r>
-              <w:rPr>
-                <w:lang w:val="ru-RU"/>
-              </w:rPr>
-              <w:t>Возможно, это реализуется федеративными запросами по узлам с целью определения ближайшего времени перехода</w:t>
-            </w:r>
-          </w:p>
-        </w:tc>
-      </w:tr>
-      <w:tr>
-        <w:tc>
-          <w:tcPr>
-            <w:tcW w:w="4675" w:type="dxa"/>
-            <w:shd w:val="clear" w:color="auto" w:fill="FFF2CC" w:themeFill="accent4" w:themeFillTint="33"/>
-          </w:tcPr>
-          <w:p>
-            <w:pPr>
-              <w:rPr>
-                <w:lang w:val="ru-RU"/>
-              </w:rPr>
-            </w:pPr>
-            <w:r>
-              <w:rPr>
-                <w:lang w:val="ru-RU"/>
-              </w:rPr>
-              <w:t>Как синхронизировать глобальное время между узлами иерархической РСП?</w:t>
-            </w:r>
-          </w:p>
-        </w:tc>
-        <w:tc>
-          <w:tcPr>
-            <w:tcW w:w="4675" w:type="dxa"/>
-            <w:shd w:val="clear" w:color="auto" w:fill="FFF2CC" w:themeFill="accent4" w:themeFillTint="33"/>
-          </w:tcPr>
-          <w:p>
-            <w:pPr>
-              <w:rPr>
-                <w:lang w:val="ru-RU"/>
-              </w:rPr>
-            </w:pPr>
-            <w:r>
-              <w:rPr>
-                <w:lang w:val="ru-RU"/>
-              </w:rPr>
-              <w:t xml:space="preserve">Есть вариант с рассылкой запросов от узла к соседним узлам. В запрос включается хэш, а также с ростом глубины запроса пополняется список </w:t>
-            </w:r>
-            <w:r>
-              <w:t>URL</w:t>
-            </w:r>
-            <w:r>
-              <w:rPr>
-                <w:lang w:val="ru-RU"/>
-              </w:rPr>
-              <w:t xml:space="preserve"> </w:t>
-            </w:r>
-            <w:r>
-              <w:rPr>
-                <w:lang w:val="ru-RU"/>
-              </w:rPr>
-              <w:t>узлов, пробрасывающих эти запросы по сети. Окончанием синхронизации считается получение ответов от всех соседних узлов, которым этот запрос был адресован.</w:t>
-            </w:r>
-          </w:p>
-          <w:p>
-            <w:pPr>
-              <w:rPr>
-                <w:lang w:val="ru-RU"/>
-              </w:rPr>
-            </w:pPr>
-            <w:r>
-              <w:rPr>
-                <w:lang w:val="ru-RU"/>
-              </w:rPr>
-              <w:t>Также, возможен федеративный запрос, извлекающий в ходе выполнения новые узлы сети.</w:t>
-            </w:r>
-          </w:p>
-        </w:tc>
-      </w:tr>
-      <w:tr>
-        <w:tc>
-          <w:tcPr>
-            <w:tcW w:w="4675" w:type="dxa"/>
-          </w:tcPr>
-          <w:p>
-            <w:pPr>
-              <w:rPr>
-                <w:lang w:val="ru-RU"/>
-              </w:rPr>
-            </w:pPr>
-            <w:r>
-              <w:rPr>
-                <w:lang w:val="ru-RU"/>
-              </w:rPr>
-              <w:t>Какие есть виды взаимодействий узлов иерархической сети?</w:t>
-            </w:r>
-          </w:p>
-        </w:tc>
-        <w:tc>
-          <w:tcPr>
-            <w:tcW w:w="4675" w:type="dxa"/>
-          </w:tcPr>
-          <w:p>
-            <w:pPr>
-              <w:rPr>
-                <w:lang w:val="ru-RU"/>
-              </w:rPr>
-            </w:pPr>
-            <w:r>
-              <w:rPr>
-                <w:lang w:val="ru-RU"/>
-              </w:rPr>
-              <w:t>Каждый узел отвечает за срабатывание только своих переходов.</w:t>
-            </w:r>
-          </w:p>
-          <w:p>
-            <w:pPr>
-              <w:rPr>
-                <w:lang w:val="ru-RU"/>
-              </w:rPr>
-            </w:pPr>
-            <w:r>
-              <w:rPr>
-                <w:lang w:val="ru-RU"/>
-              </w:rPr>
-              <w:t xml:space="preserve">При формировании меток в позиции, являющейся еще и выходным портом, узел пересылает связанному соседнему узлу </w:t>
-            </w:r>
-            <w:r>
-              <w:t>SPARQL</w:t>
-            </w:r>
-            <w:r>
-              <w:rPr>
-                <w:lang w:val="ru-RU"/>
-              </w:rPr>
-              <w:t>-</w:t>
-            </w:r>
-            <w:r>
-              <w:rPr>
-                <w:lang w:val="ru-RU"/>
-              </w:rPr>
-              <w:t>запрос на формирование, который аналогичен выполненному внутри самого узла.</w:t>
-            </w:r>
-          </w:p>
-          <w:p>
-            <w:pPr>
-              <w:rPr>
-                <w:lang w:val="ru-RU"/>
-              </w:rPr>
-            </w:pPr>
-            <w:r>
-              <w:rPr>
-                <w:lang w:val="ru-RU"/>
-              </w:rPr>
-              <w:t>Все функционирование сводится к передаче меток через порты. Решение о выполнении перехода осуществляется агентами</w:t>
-            </w:r>
-          </w:p>
-        </w:tc>
-      </w:tr>
-      <w:tr>
-        <w:tc>
-          <w:tcPr>
-            <w:tcW w:w="4675" w:type="dxa"/>
-          </w:tcPr>
-          <w:p>
-            <w:pPr>
-              <w:rPr>
-                <w:lang w:val="ru-RU"/>
-              </w:rPr>
-            </w:pPr>
-          </w:p>
-        </w:tc>
-        <w:tc>
-          <w:tcPr>
-            <w:tcW w:w="4675" w:type="dxa"/>
-          </w:tcPr>
-          <w:p>
-            <w:pPr>
-              <w:rPr>
-                <w:lang w:val="ru-RU"/>
-              </w:rPr>
-            </w:pPr>
-          </w:p>
-        </w:tc>
-      </w:tr>
-      <w:tr>
-        <w:tc>
-          <w:tcPr>
-            <w:tcW w:w="4675" w:type="dxa"/>
-          </w:tcPr>
-          <w:p>
-            <w:pPr>
-              <w:rPr>
-                <w:lang w:val="ru-RU"/>
-              </w:rPr>
-            </w:pPr>
-            <w:r>
-              <w:rPr>
-                <w:lang w:val="ru-RU"/>
-              </w:rPr>
-              <w:t>Как исполняется сеть Петри?</w:t>
-            </w:r>
-          </w:p>
-        </w:tc>
-        <w:tc>
-          <w:tcPr>
-            <w:tcW w:w="4675" w:type="dxa"/>
-          </w:tcPr>
-          <w:p>
-            <w:pPr>
-              <w:rPr>
-                <w:lang w:val="ru-RU"/>
-              </w:rPr>
-            </w:pPr>
-            <w:r>
-              <w:rPr>
-                <w:lang w:val="ru-RU"/>
-              </w:rPr>
-              <w:t>По внешнему воздействию срабатывает случайный/заранее определенный разрешенный переход со случайной/заранее определенной комбинацией токенов</w:t>
-            </w:r>
-          </w:p>
-        </w:tc>
-      </w:tr>
-      <w:tr>
-        <w:tc>
-          <w:tcPr>
-            <w:tcW w:w="4675" w:type="dxa"/>
-          </w:tcPr>
-          <w:p>
-            <w:pPr>
-              <w:rPr>
-                <w:lang w:val="ru-RU"/>
-              </w:rPr>
-            </w:pPr>
-            <w:r>
-              <w:rPr>
-                <w:lang w:val="ru-RU"/>
-              </w:rPr>
-              <w:lastRenderedPageBreak/>
-              <w:t>Как исполняется временная сеть Петри?</w:t>
-            </w:r>
-          </w:p>
-        </w:tc>
-        <w:tc>
-          <w:tcPr>
-            <w:tcW w:w="4675" w:type="dxa"/>
-          </w:tcPr>
-          <w:p>
-            <w:pPr>
-              <w:rPr>
-                <w:lang w:val="ru-RU"/>
-              </w:rPr>
-            </w:pPr>
-            <w:r>
-              <w:rPr>
-                <w:lang w:val="ru-RU"/>
-              </w:rPr>
-              <w:t>Во временных СП большую роль играет глобальное время, определяющее доступность токенов для перехода</w:t>
-            </w:r>
-          </w:p>
-          <w:p>
-            <w:pPr>
-              <w:rPr>
-                <w:lang w:val="ru-RU"/>
-              </w:rPr>
-            </w:pPr>
-            <w:r>
-              <w:rPr>
-                <w:lang w:val="ru-RU"/>
-              </w:rPr>
-              <w:t>Создается список будущих событий, находится ближайшее событие</w:t>
-            </w:r>
-          </w:p>
-          <w:p>
-            <w:pPr>
-              <w:rPr>
-                <w:lang w:val="ru-RU"/>
-              </w:rPr>
-            </w:pPr>
-            <w:r>
-              <w:rPr>
-                <w:lang w:val="ru-RU"/>
-              </w:rPr>
-              <w:t>Запускаются возбужденные переходы, при этом, параллельные события, доступные в один момент времени, выполняются прежде любых других будущих событий</w:t>
-            </w:r>
-          </w:p>
-          <w:p>
-            <w:pPr>
-              <w:rPr>
-                <w:lang w:val="ru-RU"/>
-              </w:rPr>
-            </w:pPr>
-            <w:r>
-              <w:rPr>
-                <w:lang w:val="ru-RU"/>
-              </w:rPr>
-              <w:t>Т.е. разрешенные переходы в момент времени срабатывают до тех пор, пока их список не станет пустым</w:t>
-            </w:r>
-          </w:p>
-        </w:tc>
-      </w:tr>
-      <w:tr>
-        <w:tc>
-          <w:tcPr>
-            <w:tcW w:w="4675" w:type="dxa"/>
-          </w:tcPr>
-          <w:p>
-            <w:pPr>
-              <w:rPr>
-                <w:lang w:val="ru-RU"/>
-              </w:rPr>
-            </w:pPr>
-            <w:r>
-              <w:rPr>
-                <w:lang w:val="ru-RU"/>
-              </w:rPr>
-              <w:t>Как исполняется иерархическая распределенная СП?</w:t>
-            </w:r>
-          </w:p>
-        </w:tc>
-        <w:tc>
-          <w:tcPr>
-            <w:tcW w:w="4675" w:type="dxa"/>
-          </w:tcPr>
-          <w:p>
-            <w:pPr>
-              <w:rPr>
-                <w:lang w:val="ru-RU"/>
-              </w:rPr>
-            </w:pPr>
-            <w:r>
-              <w:rPr>
-                <w:lang w:val="ru-RU"/>
-              </w:rPr>
-              <w:t>2 варианта:</w:t>
-            </w:r>
-          </w:p>
-          <w:p>
-            <w:pPr>
-              <w:rPr>
-                <w:lang w:val="ru-RU"/>
-              </w:rPr>
-            </w:pPr>
-            <w:r>
-              <w:rPr>
-                <w:lang w:val="ru-RU"/>
-              </w:rPr>
-              <w:t>- комплексное выполнение переходов через глобальные запросы</w:t>
-            </w:r>
-          </w:p>
-          <w:p>
-            <w:pPr>
-              <w:rPr>
-                <w:lang w:val="ru-RU"/>
-              </w:rPr>
-            </w:pPr>
-            <w:r>
-              <w:rPr>
-                <w:lang w:val="ru-RU"/>
-              </w:rPr>
-              <w:t>- сконцентрированное выполнение переходов в рамках узлов</w:t>
-            </w:r>
-          </w:p>
-          <w:p>
-            <w:pPr>
-              <w:rPr>
-                <w:lang w:val="ru-RU"/>
-              </w:rPr>
-            </w:pPr>
-            <w:r>
-              <w:rPr>
-                <w:lang w:val="ru-RU"/>
-              </w:rPr>
-              <w:t>Второй вариант является приоритетным</w:t>
-            </w:r>
-          </w:p>
-        </w:tc>
-      </w:tr>
-      <w:tr>
-        <w:tc>
-          <w:tcPr>
-            <w:tcW w:w="4675" w:type="dxa"/>
-          </w:tcPr>
-          <w:p>
-            <w:pPr>
-              <w:rPr>
-                <w:lang w:val="ru-RU"/>
-              </w:rPr>
-            </w:pPr>
-            <w:r>
-              <w:rPr>
-                <w:lang w:val="ru-RU"/>
-              </w:rPr>
-              <w:t>Какое применение у реализуемой иерархической РСП?</w:t>
-            </w:r>
-          </w:p>
-        </w:tc>
-        <w:tc>
-          <w:tcPr>
-            <w:tcW w:w="4675" w:type="dxa"/>
-          </w:tcPr>
-          <w:p>
-            <w:pPr>
-              <w:rPr>
-                <w:lang w:val="ru-RU"/>
-              </w:rPr>
-            </w:pPr>
-            <w:r>
-              <w:rPr>
-                <w:lang w:val="ru-RU"/>
-              </w:rPr>
-              <w:t>Выполнять моделирование с использованием РСП в рамках сети</w:t>
+            <w:r>
+              <w:rPr>
+                <w:lang w:val="ru-RU"/>
+              </w:rPr>
+              <w:t>) для выполнения разрешенных переходов в рамках фрагмента сети.</w:t>
+            </w:r>
+          </w:p>
+          <w:p>
+            <w:pPr>
+              <w:rPr>
+                <w:lang w:val="ru-RU"/>
+              </w:rPr>
+            </w:pPr>
+            <w:r>
+              <w:rPr>
+                <w:lang w:val="ru-RU"/>
+              </w:rPr>
+              <w:t>Также он взаимодействует со связанными узлами для передачи токенов</w:t>
+            </w:r>
+          </w:p>
+        </w:tc>
+      </w:tr>
+      <w:tr>
+        <w:tc>
+          <w:tcPr>
+            <w:tcW w:w="4675" w:type="dxa"/>
+          </w:tcPr>
+          <w:p>
+            <w:pPr>
+              <w:rPr>
+                <w:lang w:val="ru-RU"/>
+              </w:rPr>
+            </w:pPr>
+            <w:r>
+              <w:rPr>
+                <w:lang w:val="ru-RU"/>
+              </w:rPr>
+              <w:t>Какие существуют подходы к организации подключения модулей/узлов?</w:t>
+            </w:r>
+          </w:p>
+        </w:tc>
+        <w:tc>
+          <w:tcPr>
+            <w:tcW w:w="4675" w:type="dxa"/>
+          </w:tcPr>
+          <w:p>
+            <w:pPr>
+              <w:rPr>
+                <w:lang w:val="ru-RU"/>
+              </w:rPr>
+            </w:pPr>
+            <w:r>
+              <w:rPr>
+                <w:lang w:val="ru-RU"/>
+              </w:rPr>
+              <w:t>- попарное подключение 1 к 1</w:t>
+            </w:r>
+          </w:p>
+          <w:p>
+            <w:pPr>
+              <w:rPr>
+                <w:lang w:val="ru-RU"/>
+              </w:rPr>
+            </w:pPr>
+            <w:r>
+              <w:rPr>
+                <w:lang w:val="ru-RU"/>
+              </w:rPr>
+              <w:t>- разделение общего ресурса</w:t>
+            </w:r>
+          </w:p>
+        </w:tc>
+      </w:tr>
+      <w:tr>
+        <w:tc>
+          <w:tcPr>
+            <w:tcW w:w="4675" w:type="dxa"/>
+          </w:tcPr>
+          <w:p>
+            <w:pPr>
+              <w:rPr>
+                <w:lang w:val="ru-RU"/>
+              </w:rPr>
+            </w:pPr>
+            <w:r>
+              <w:rPr>
+                <w:lang w:val="ru-RU"/>
+              </w:rPr>
+              <w:t>В чем плюсы и минусы попарного подключения?</w:t>
+            </w:r>
+          </w:p>
+        </w:tc>
+        <w:tc>
+          <w:tcPr>
+            <w:tcW w:w="4675" w:type="dxa"/>
+          </w:tcPr>
+          <w:p>
+            <w:pPr>
+              <w:rPr>
+                <w:lang w:val="ru-RU"/>
+              </w:rPr>
+            </w:pPr>
+            <w:r>
+              <w:rPr>
+                <w:lang w:val="ru-RU"/>
+              </w:rPr>
+              <w:t>+ можно реализовать подписку на события</w:t>
+            </w:r>
+          </w:p>
+          <w:p>
+            <w:pPr>
+              <w:rPr>
+                <w:b/>
+                <w:lang w:val="ru-RU"/>
+              </w:rPr>
+            </w:pPr>
+            <w:r>
+              <w:rPr>
+                <w:b/>
+                <w:lang w:val="ru-RU"/>
+              </w:rPr>
+              <w:t>+ в связке всех со всеми реализуется общий ресурс</w:t>
             </w:r>
             <w:bookmarkStart w:id="0" w:name="_GoBack"/>
             <w:bookmarkEnd w:id="0"/>
+          </w:p>
+          <w:p>
+            <w:pPr>
+              <w:rPr>
+                <w:lang w:val="ru-RU"/>
+              </w:rPr>
+            </w:pPr>
+            <w:r>
+              <w:rPr>
+                <w:lang w:val="ru-RU"/>
+              </w:rPr>
+              <w:t>+ упрощенная синхронизация и процесс подключения</w:t>
+            </w:r>
+          </w:p>
+          <w:p>
+            <w:pPr>
+              <w:rPr>
+                <w:lang w:val="ru-RU"/>
+              </w:rPr>
+            </w:pPr>
+            <w:r>
+              <w:rPr>
+                <w:lang w:val="ru-RU"/>
+              </w:rPr>
+              <w:t xml:space="preserve">+ разделение портов на </w:t>
+            </w:r>
+            <w:r>
+              <w:t>In</w:t>
+            </w:r>
+            <w:r>
+              <w:rPr>
+                <w:lang w:val="ru-RU"/>
+              </w:rPr>
+              <w:t xml:space="preserve">, </w:t>
+            </w:r>
+            <w:r>
+              <w:t>Out</w:t>
+            </w:r>
+            <w:r>
+              <w:rPr>
+                <w:lang w:val="ru-RU"/>
+              </w:rPr>
+              <w:t xml:space="preserve"> </w:t>
+            </w:r>
+            <w:r>
+              <w:rPr>
+                <w:lang w:val="ru-RU"/>
+              </w:rPr>
+              <w:t xml:space="preserve">и </w:t>
+            </w:r>
+            <w:r>
+              <w:t>I</w:t>
+            </w:r>
+            <w:r>
+              <w:rPr>
+                <w:lang w:val="ru-RU"/>
+              </w:rPr>
+              <w:t>/</w:t>
+            </w:r>
+            <w:r>
+              <w:t>O</w:t>
+            </w:r>
+          </w:p>
+        </w:tc>
+      </w:tr>
+      <w:tr>
+        <w:tc>
+          <w:tcPr>
+            <w:tcW w:w="4675" w:type="dxa"/>
+          </w:tcPr>
+          <w:p>
+            <w:pPr>
+              <w:rPr>
+                <w:lang w:val="ru-RU"/>
+              </w:rPr>
+            </w:pPr>
+            <w:r>
+              <w:rPr>
+                <w:lang w:val="ru-RU"/>
+              </w:rPr>
+              <w:t>В чем плюсы и минусы организации контактной позиции как общего ресурса?</w:t>
+            </w:r>
+          </w:p>
+        </w:tc>
+        <w:tc>
+          <w:tcPr>
+            <w:tcW w:w="4675" w:type="dxa"/>
+          </w:tcPr>
+          <w:p>
+            <w:pPr>
+              <w:rPr>
+                <w:lang w:val="ru-RU"/>
+              </w:rPr>
+            </w:pPr>
+            <w:r>
+              <w:rPr>
+                <w:lang w:val="ru-RU"/>
+              </w:rPr>
+              <w:t xml:space="preserve">- все порты являются двухсторонними </w:t>
+            </w:r>
+            <w:r>
+              <w:t>I</w:t>
+            </w:r>
+            <w:r>
+              <w:rPr>
+                <w:lang w:val="ru-RU"/>
+              </w:rPr>
+              <w:t>/</w:t>
+            </w:r>
+            <w:r>
+              <w:t>O</w:t>
+            </w:r>
+          </w:p>
+          <w:p>
+            <w:r>
+              <w:rPr>
+                <w:lang w:val="ru-RU"/>
+              </w:rPr>
+              <w:t xml:space="preserve">- подключение </w:t>
+            </w:r>
+            <w:r>
+              <w:rPr>
+                <w:lang w:val="ru-RU"/>
+              </w:rPr>
+              <w:t>всех со всеми</w:t>
+            </w:r>
+            <w:r>
+              <w:rPr>
+                <w:lang w:val="ru-RU"/>
+              </w:rPr>
+              <w:t xml:space="preserve"> </w:t>
+            </w:r>
+          </w:p>
+        </w:tc>
+      </w:tr>
+      <w:tr>
+        <w:tc>
+          <w:tcPr>
+            <w:tcW w:w="4675" w:type="dxa"/>
+          </w:tcPr>
+          <w:p>
+            <w:pPr>
+              <w:rPr>
+                <w:lang w:val="ru-RU"/>
+              </w:rPr>
+            </w:pPr>
+          </w:p>
+        </w:tc>
+        <w:tc>
+          <w:tcPr>
+            <w:tcW w:w="4675" w:type="dxa"/>
+          </w:tcPr>
+          <w:p>
+            <w:pPr>
+              <w:rPr>
+                <w:lang w:val="ru-RU"/>
+              </w:rPr>
+            </w:pPr>
+          </w:p>
+        </w:tc>
+      </w:tr>
+      <w:tr>
+        <w:tc>
+          <w:tcPr>
+            <w:tcW w:w="4675" w:type="dxa"/>
+          </w:tcPr>
+          <w:p>
+            <w:pPr>
+              <w:rPr>
+                <w:lang w:val="ru-RU"/>
+              </w:rPr>
+            </w:pPr>
+          </w:p>
+        </w:tc>
+        <w:tc>
+          <w:tcPr>
+            <w:tcW w:w="4675" w:type="dxa"/>
+          </w:tcPr>
+          <w:p>
+            <w:pPr>
+              <w:rPr>
+                <w:lang w:val="ru-RU"/>
+              </w:rPr>
+            </w:pPr>
+          </w:p>
+        </w:tc>
+      </w:tr>
+      <w:tr>
+        <w:tc>
+          <w:tcPr>
+            <w:tcW w:w="4675" w:type="dxa"/>
+          </w:tcPr>
+          <w:p>
+            <w:pPr>
+              <w:rPr>
+                <w:lang w:val="ru-RU"/>
+              </w:rPr>
+            </w:pPr>
+          </w:p>
+        </w:tc>
+        <w:tc>
+          <w:tcPr>
+            <w:tcW w:w="4675" w:type="dxa"/>
+          </w:tcPr>
+          <w:p>
+            <w:pPr>
+              <w:rPr>
+                <w:lang w:val="ru-RU"/>
+              </w:rPr>
+            </w:pPr>
+          </w:p>
+        </w:tc>
+      </w:tr>
+      <w:tr>
+        <w:tc>
+          <w:tcPr>
+            <w:tcW w:w="4675" w:type="dxa"/>
+          </w:tcPr>
+          <w:p>
+            <w:pPr>
+              <w:rPr>
+                <w:lang w:val="ru-RU"/>
+              </w:rPr>
+            </w:pPr>
+            <w:r>
+              <w:rPr>
+                <w:lang w:val="ru-RU"/>
+              </w:rPr>
+              <w:lastRenderedPageBreak/>
+              <w:t>Как решается проблема синхронизации при выполнении переходов в узлах, имеющих общие порты?</w:t>
+            </w:r>
+          </w:p>
+        </w:tc>
+        <w:tc>
+          <w:tcPr>
+            <w:tcW w:w="4675" w:type="dxa"/>
+          </w:tcPr>
+          <w:p>
+            <w:pPr>
+              <w:rPr>
+                <w:lang w:val="ru-RU"/>
+              </w:rPr>
+            </w:pPr>
+          </w:p>
+        </w:tc>
+      </w:tr>
+      <w:tr>
+        <w:tc>
+          <w:tcPr>
+            <w:tcW w:w="4675" w:type="dxa"/>
+          </w:tcPr>
+          <w:p>
+            <w:pPr>
+              <w:rPr>
+                <w:lang w:val="ru-RU"/>
+              </w:rPr>
+            </w:pPr>
+          </w:p>
+        </w:tc>
+        <w:tc>
+          <w:tcPr>
+            <w:tcW w:w="4675" w:type="dxa"/>
+          </w:tcPr>
+          <w:p>
+            <w:pPr>
+              <w:rPr>
+                <w:lang w:val="ru-RU"/>
+              </w:rPr>
+            </w:pPr>
+          </w:p>
+        </w:tc>
+      </w:tr>
+      <w:tr>
+        <w:tc>
+          <w:tcPr>
+            <w:tcW w:w="4675" w:type="dxa"/>
+          </w:tcPr>
+          <w:p>
+            <w:pPr>
+              <w:rPr>
+                <w:lang w:val="ru-RU"/>
+              </w:rPr>
+            </w:pPr>
+          </w:p>
+        </w:tc>
+        <w:tc>
+          <w:tcPr>
+            <w:tcW w:w="4675" w:type="dxa"/>
+          </w:tcPr>
+          <w:p>
+            <w:pPr>
+              <w:rPr>
+                <w:lang w:val="ru-RU"/>
+              </w:rPr>
+            </w:pPr>
+          </w:p>
+        </w:tc>
+      </w:tr>
+      <w:tr>
+        <w:tc>
+          <w:tcPr>
+            <w:tcW w:w="4675" w:type="dxa"/>
+          </w:tcPr>
+          <w:p>
+            <w:pPr>
+              <w:rPr>
+                <w:lang w:val="ru-RU"/>
+              </w:rPr>
+            </w:pPr>
+          </w:p>
+        </w:tc>
+        <w:tc>
+          <w:tcPr>
+            <w:tcW w:w="4675" w:type="dxa"/>
+          </w:tcPr>
+          <w:p>
+            <w:pPr>
+              <w:rPr>
+                <w:lang w:val="ru-RU"/>
+              </w:rPr>
+            </w:pPr>
           </w:p>
         </w:tc>
       </w:tr>
@@ -7336,7 +7881,7 @@
 </file>
 
 <file path=customXml/itemProps1.xml><?xml version="1.0" encoding="utf-8"?>
-<ds:datastoreItem xmlns:ds="http://schemas.openxmlformats.org/officeDocument/2006/customXml" ds:itemID="{CE921EB2-60FD-4905-9396-DDBD18F159D2}">
+<ds:datastoreItem xmlns:ds="http://schemas.openxmlformats.org/officeDocument/2006/customXml" ds:itemID="{0691E4A9-D0C8-4B89-9DB1-C4BC541956F4}">
   <ds:schemaRefs>
     <ds:schemaRef ds:uri="http://schemas.openxmlformats.org/officeDocument/2006/bibliography"/>
   </ds:schemaRefs>

</xml_diff>

<commit_message>
Synchronisation algorithm with reservation have been considered
</commit_message>
<xml_diff>
--- a/docs/qna.docx
+++ b/docs/qna.docx
@@ -6473,6 +6473,18 @@
               <w:rPr>
                 <w:lang w:val="ru-RU"/>
               </w:rPr>
+              <w:t xml:space="preserve"> </w:t>
+            </w:r>
+            <w:r>
+              <w:rPr>
+                <w:b/>
+              </w:rPr>
+              <w:t>SPARQL</w:t>
+            </w:r>
+            <w:r>
+              <w:rPr>
+                <w:lang w:val="ru-RU"/>
+              </w:rPr>
               <w:t>) для выполнения разрешенных переходов в рамках фрагмента сети.</w:t>
             </w:r>
           </w:p>
@@ -6591,278 +6603,449 @@
                 <w:lang w:val="ru-RU"/>
               </w:rPr>
               <w:t>+ в связке всех со всеми реализуется общий ресурс</w:t>
+            </w:r>
+          </w:p>
+          <w:p>
+            <w:pPr>
+              <w:rPr>
+                <w:lang w:val="ru-RU"/>
+              </w:rPr>
+            </w:pPr>
+            <w:r>
+              <w:rPr>
+                <w:lang w:val="ru-RU"/>
+              </w:rPr>
+              <w:t>+ упрощенная синхронизация и процесс подключения</w:t>
+            </w:r>
+          </w:p>
+          <w:p>
+            <w:pPr>
+              <w:rPr>
+                <w:lang w:val="ru-RU"/>
+              </w:rPr>
+            </w:pPr>
+            <w:r>
+              <w:rPr>
+                <w:lang w:val="ru-RU"/>
+              </w:rPr>
+              <w:t xml:space="preserve">+ разделение портов на </w:t>
+            </w:r>
+            <w:r>
+              <w:t>In</w:t>
+            </w:r>
+            <w:r>
+              <w:rPr>
+                <w:lang w:val="ru-RU"/>
+              </w:rPr>
+              <w:t xml:space="preserve">, </w:t>
+            </w:r>
+            <w:r>
+              <w:t>Out</w:t>
+            </w:r>
+            <w:r>
+              <w:rPr>
+                <w:lang w:val="ru-RU"/>
+              </w:rPr>
+              <w:t xml:space="preserve"> </w:t>
+            </w:r>
+            <w:r>
+              <w:rPr>
+                <w:lang w:val="ru-RU"/>
+              </w:rPr>
+              <w:t xml:space="preserve">и </w:t>
+            </w:r>
+            <w:r>
+              <w:t>I</w:t>
+            </w:r>
+            <w:r>
+              <w:rPr>
+                <w:lang w:val="ru-RU"/>
+              </w:rPr>
+              <w:t>/</w:t>
+            </w:r>
+            <w:r>
+              <w:t>O</w:t>
+            </w:r>
+          </w:p>
+        </w:tc>
+      </w:tr>
+      <w:tr>
+        <w:tc>
+          <w:tcPr>
+            <w:tcW w:w="4675" w:type="dxa"/>
+          </w:tcPr>
+          <w:p>
+            <w:pPr>
+              <w:rPr>
+                <w:lang w:val="ru-RU"/>
+              </w:rPr>
+            </w:pPr>
+            <w:r>
+              <w:rPr>
+                <w:lang w:val="ru-RU"/>
+              </w:rPr>
+              <w:t>В чем плюсы и минусы организации контактной позиции как общего ресурса?</w:t>
+            </w:r>
+          </w:p>
+        </w:tc>
+        <w:tc>
+          <w:tcPr>
+            <w:tcW w:w="4675" w:type="dxa"/>
+          </w:tcPr>
+          <w:p>
+            <w:pPr>
+              <w:rPr>
+                <w:lang w:val="ru-RU"/>
+              </w:rPr>
+            </w:pPr>
+            <w:r>
+              <w:rPr>
+                <w:lang w:val="ru-RU"/>
+              </w:rPr>
+              <w:t xml:space="preserve">- все порты являются двухсторонними </w:t>
+            </w:r>
+            <w:r>
+              <w:t>I</w:t>
+            </w:r>
+            <w:r>
+              <w:rPr>
+                <w:lang w:val="ru-RU"/>
+              </w:rPr>
+              <w:t>/</w:t>
+            </w:r>
+            <w:r>
+              <w:t>O</w:t>
+            </w:r>
+          </w:p>
+          <w:p>
+            <w:r>
+              <w:rPr>
+                <w:lang w:val="ru-RU"/>
+              </w:rPr>
+              <w:t xml:space="preserve">- подключение </w:t>
+            </w:r>
+            <w:r>
+              <w:rPr>
+                <w:lang w:val="ru-RU"/>
+              </w:rPr>
+              <w:t>всех со всеми</w:t>
+            </w:r>
+            <w:r>
+              <w:rPr>
+                <w:lang w:val="ru-RU"/>
+              </w:rPr>
+              <w:t xml:space="preserve"> </w:t>
+            </w:r>
+          </w:p>
+        </w:tc>
+      </w:tr>
+      <w:tr>
+        <w:tc>
+          <w:tcPr>
+            <w:tcW w:w="4675" w:type="dxa"/>
+          </w:tcPr>
+          <w:p>
+            <w:pPr>
+              <w:rPr>
+                <w:lang w:val="ru-RU"/>
+              </w:rPr>
+            </w:pPr>
+            <w:r>
+              <w:rPr>
+                <w:lang w:val="ru-RU"/>
+              </w:rPr>
+              <w:t>В чем заключается отличие реализуемой системы от классических иерархических СП?</w:t>
+            </w:r>
+          </w:p>
+        </w:tc>
+        <w:tc>
+          <w:tcPr>
+            <w:tcW w:w="4675" w:type="dxa"/>
+          </w:tcPr>
+          <w:p>
+            <w:pPr>
+              <w:rPr>
+                <w:lang w:val="ru-RU"/>
+              </w:rPr>
+            </w:pPr>
+            <w:r>
+              <w:rPr>
+                <w:lang w:val="ru-RU"/>
+              </w:rPr>
+              <w:t xml:space="preserve">Каждый узел сети является модулем. Допускается связь </w:t>
+            </w:r>
+            <w:r>
+              <w:rPr>
+                <w:b/>
+                <w:lang w:val="ru-RU"/>
+              </w:rPr>
+              <w:t>1 – много</w:t>
+            </w:r>
+            <w:r>
+              <w:rPr>
+                <w:lang w:val="ru-RU"/>
+              </w:rPr>
+              <w:t xml:space="preserve"> для модулей.</w:t>
+            </w:r>
+          </w:p>
+        </w:tc>
+      </w:tr>
+      <w:tr>
+        <w:tc>
+          <w:tcPr>
+            <w:tcW w:w="4675" w:type="dxa"/>
+          </w:tcPr>
+          <w:p>
+            <w:pPr>
+              <w:rPr>
+                <w:lang w:val="ru-RU"/>
+              </w:rPr>
+            </w:pPr>
+          </w:p>
+        </w:tc>
+        <w:tc>
+          <w:tcPr>
+            <w:tcW w:w="4675" w:type="dxa"/>
+          </w:tcPr>
+          <w:p>
+            <w:pPr>
+              <w:rPr>
+                <w:lang w:val="ru-RU"/>
+              </w:rPr>
+            </w:pPr>
+          </w:p>
+        </w:tc>
+      </w:tr>
+      <w:tr>
+        <w:tc>
+          <w:tcPr>
+            <w:tcW w:w="4675" w:type="dxa"/>
+          </w:tcPr>
+          <w:p>
+            <w:pPr>
+              <w:rPr>
+                <w:lang w:val="ru-RU"/>
+              </w:rPr>
+            </w:pPr>
+          </w:p>
+        </w:tc>
+        <w:tc>
+          <w:tcPr>
+            <w:tcW w:w="4675" w:type="dxa"/>
+          </w:tcPr>
+          <w:p>
+            <w:pPr>
+              <w:rPr>
+                <w:lang w:val="ru-RU"/>
+              </w:rPr>
+            </w:pPr>
+          </w:p>
+        </w:tc>
+      </w:tr>
+      <w:tr>
+        <w:tc>
+          <w:tcPr>
+            <w:tcW w:w="4675" w:type="dxa"/>
+          </w:tcPr>
+          <w:p>
+            <w:pPr>
+              <w:rPr>
+                <w:lang w:val="ru-RU"/>
+              </w:rPr>
+            </w:pPr>
+            <w:r>
+              <w:rPr>
+                <w:lang w:val="ru-RU"/>
+              </w:rPr>
+              <w:lastRenderedPageBreak/>
+              <w:t>Как решается проблема синхронизации при выполнении переходов в узлах, имеющих общие порты?</w:t>
+            </w:r>
+          </w:p>
+        </w:tc>
+        <w:tc>
+          <w:tcPr>
+            <w:tcW w:w="4675" w:type="dxa"/>
+          </w:tcPr>
+          <w:p>
+            <w:pPr>
+              <w:rPr>
+                <w:lang w:val="ru-RU"/>
+              </w:rPr>
+            </w:pPr>
+            <w:r>
+              <w:rPr>
+                <w:lang w:val="ru-RU"/>
+              </w:rPr>
+              <w:t>На узлах генерируется уникальная последовательность (</w:t>
+            </w:r>
+            <w:r>
+              <w:rPr>
+                <w:b/>
+                <w:lang w:val="ru-RU"/>
+              </w:rPr>
+              <w:t>хеш</w:t>
+            </w:r>
+            <w:r>
+              <w:rPr>
+                <w:lang w:val="ru-RU"/>
+              </w:rPr>
+              <w:t xml:space="preserve">), с помощью которой </w:t>
+            </w:r>
+            <w:r>
+              <w:rPr>
+                <w:b/>
+                <w:lang w:val="ru-RU"/>
+              </w:rPr>
+              <w:t>резервируются</w:t>
+            </w:r>
+            <w:r>
+              <w:rPr>
+                <w:lang w:val="ru-RU"/>
+              </w:rPr>
+              <w:t xml:space="preserve"> локальные порты, используемые при переходе.</w:t>
+            </w:r>
+          </w:p>
+          <w:p>
+            <w:pPr>
+              <w:rPr>
+                <w:lang w:val="ru-RU"/>
+              </w:rPr>
+            </w:pPr>
+            <w:r>
+              <w:rPr>
+                <w:lang w:val="ru-RU"/>
+              </w:rPr>
+              <w:t xml:space="preserve">Выполняется попытка </w:t>
+            </w:r>
+            <w:r>
+              <w:rPr>
+                <w:b/>
+                <w:lang w:val="ru-RU"/>
+              </w:rPr>
+              <w:t>занятия</w:t>
+            </w:r>
+            <w:r>
+              <w:rPr>
+                <w:lang w:val="ru-RU"/>
+              </w:rPr>
+              <w:t xml:space="preserve"> используемых портов на удаленных узлах. Хеш при этом используется для определения приоритета узла.</w:t>
+            </w:r>
+          </w:p>
+          <w:p>
+            <w:pPr>
+              <w:rPr>
+                <w:lang w:val="ru-RU"/>
+              </w:rPr>
+            </w:pPr>
+            <w:r>
+              <w:rPr>
+                <w:lang w:val="ru-RU"/>
+              </w:rPr>
+              <w:t>Если заняты удаленные порты, занимаются и локальные порты, после чего выполняется переход и порты освобождаются.</w:t>
+            </w:r>
+          </w:p>
+        </w:tc>
+      </w:tr>
+      <w:tr>
+        <w:tc>
+          <w:tcPr>
+            <w:tcW w:w="4675" w:type="dxa"/>
+          </w:tcPr>
+          <w:p>
+            <w:pPr>
+              <w:rPr>
+                <w:lang w:val="ru-RU"/>
+              </w:rPr>
+            </w:pPr>
+            <w:r>
+              <w:rPr>
+                <w:lang w:val="ru-RU"/>
+              </w:rPr>
+              <w:t>В чем плюсы и минусы такой синхронизации?</w:t>
+            </w:r>
+          </w:p>
+        </w:tc>
+        <w:tc>
+          <w:tcPr>
+            <w:tcW w:w="4675" w:type="dxa"/>
+          </w:tcPr>
+          <w:p>
+            <w:pPr>
+              <w:rPr>
+                <w:lang w:val="ru-RU"/>
+              </w:rPr>
+            </w:pPr>
+            <w:r>
+              <w:rPr>
+                <w:lang w:val="ru-RU"/>
+              </w:rPr>
+              <w:t xml:space="preserve">+ хорошо работает </w:t>
+            </w:r>
+            <w:r>
+              <w:rPr>
+                <w:b/>
+                <w:lang w:val="ru-RU"/>
+              </w:rPr>
+              <w:t>для иерархических</w:t>
+            </w:r>
+            <w:r>
+              <w:rPr>
+                <w:lang w:val="ru-RU"/>
+              </w:rPr>
+              <w:t xml:space="preserve"> сетей (1 к 1: дочерний модуль к родительскому), позволяя определить и выполнить приоритетный переход</w:t>
+            </w:r>
+          </w:p>
+          <w:p>
+            <w:pPr>
+              <w:rPr>
+                <w:lang w:val="ru-RU"/>
+              </w:rPr>
+            </w:pPr>
+            <w:r>
+              <w:rPr>
+                <w:lang w:val="ru-RU"/>
+              </w:rPr>
+              <w:t xml:space="preserve">- не решает </w:t>
+            </w:r>
+            <w:r>
+              <w:rPr>
+                <w:b/>
+                <w:lang w:val="ru-RU"/>
+              </w:rPr>
+              <w:t>проблему коллизий</w:t>
+            </w:r>
+            <w:r>
+              <w:rPr>
+                <w:lang w:val="ru-RU"/>
+              </w:rPr>
+              <w:t xml:space="preserve"> при множественных связях между модулями (1 порт используется 2+ </w:t>
+            </w:r>
+            <w:r>
+              <w:rPr>
+                <w:lang w:val="ru-RU"/>
+              </w:rPr>
+              <w:t xml:space="preserve">другими </w:t>
+            </w:r>
+            <w:r>
+              <w:rPr>
+                <w:lang w:val="ru-RU"/>
+              </w:rPr>
+              <w:t>модулями)</w:t>
+            </w:r>
+            <w:r>
+              <w:rPr>
+                <w:lang w:val="ru-RU"/>
+              </w:rPr>
+              <w:t xml:space="preserve">, что приводит к отменам выполнения переходов на всех взаимодействующих </w:t>
             </w:r>
             <w:bookmarkStart w:id="0" w:name="_GoBack"/>
             <w:bookmarkEnd w:id="0"/>
-          </w:p>
-          <w:p>
-            <w:pPr>
-              <w:rPr>
-                <w:lang w:val="ru-RU"/>
-              </w:rPr>
-            </w:pPr>
-            <w:r>
-              <w:rPr>
-                <w:lang w:val="ru-RU"/>
-              </w:rPr>
-              <w:t>+ упрощенная синхронизация и процесс подключения</w:t>
-            </w:r>
-          </w:p>
-          <w:p>
-            <w:pPr>
-              <w:rPr>
-                <w:lang w:val="ru-RU"/>
-              </w:rPr>
-            </w:pPr>
-            <w:r>
-              <w:rPr>
-                <w:lang w:val="ru-RU"/>
-              </w:rPr>
-              <w:t xml:space="preserve">+ разделение портов на </w:t>
-            </w:r>
-            <w:r>
-              <w:t>In</w:t>
-            </w:r>
-            <w:r>
-              <w:rPr>
-                <w:lang w:val="ru-RU"/>
-              </w:rPr>
-              <w:t xml:space="preserve">, </w:t>
-            </w:r>
-            <w:r>
-              <w:t>Out</w:t>
-            </w:r>
-            <w:r>
-              <w:rPr>
-                <w:lang w:val="ru-RU"/>
-              </w:rPr>
-              <w:t xml:space="preserve"> </w:t>
-            </w:r>
-            <w:r>
-              <w:rPr>
-                <w:lang w:val="ru-RU"/>
-              </w:rPr>
-              <w:t xml:space="preserve">и </w:t>
-            </w:r>
-            <w:r>
-              <w:t>I</w:t>
-            </w:r>
-            <w:r>
-              <w:rPr>
-                <w:lang w:val="ru-RU"/>
-              </w:rPr>
-              <w:t>/</w:t>
-            </w:r>
-            <w:r>
-              <w:t>O</w:t>
-            </w:r>
-          </w:p>
-        </w:tc>
-      </w:tr>
-      <w:tr>
-        <w:tc>
-          <w:tcPr>
-            <w:tcW w:w="4675" w:type="dxa"/>
-          </w:tcPr>
-          <w:p>
-            <w:pPr>
-              <w:rPr>
-                <w:lang w:val="ru-RU"/>
-              </w:rPr>
-            </w:pPr>
-            <w:r>
-              <w:rPr>
-                <w:lang w:val="ru-RU"/>
-              </w:rPr>
-              <w:t>В чем плюсы и минусы организации контактной позиции как общего ресурса?</w:t>
-            </w:r>
-          </w:p>
-        </w:tc>
-        <w:tc>
-          <w:tcPr>
-            <w:tcW w:w="4675" w:type="dxa"/>
-          </w:tcPr>
-          <w:p>
-            <w:pPr>
-              <w:rPr>
-                <w:lang w:val="ru-RU"/>
-              </w:rPr>
-            </w:pPr>
-            <w:r>
-              <w:rPr>
-                <w:lang w:val="ru-RU"/>
-              </w:rPr>
-              <w:t xml:space="preserve">- все порты являются двухсторонними </w:t>
-            </w:r>
-            <w:r>
-              <w:t>I</w:t>
-            </w:r>
-            <w:r>
-              <w:rPr>
-                <w:lang w:val="ru-RU"/>
-              </w:rPr>
-              <w:t>/</w:t>
-            </w:r>
-            <w:r>
-              <w:t>O</w:t>
-            </w:r>
-          </w:p>
-          <w:p>
-            <w:r>
-              <w:rPr>
-                <w:lang w:val="ru-RU"/>
-              </w:rPr>
-              <w:t xml:space="preserve">- подключение </w:t>
-            </w:r>
-            <w:r>
-              <w:rPr>
-                <w:lang w:val="ru-RU"/>
-              </w:rPr>
-              <w:t>всех со всеми</w:t>
-            </w:r>
-            <w:r>
-              <w:rPr>
-                <w:lang w:val="ru-RU"/>
-              </w:rPr>
-              <w:t xml:space="preserve"> </w:t>
-            </w:r>
-          </w:p>
-        </w:tc>
-      </w:tr>
-      <w:tr>
-        <w:tc>
-          <w:tcPr>
-            <w:tcW w:w="4675" w:type="dxa"/>
-          </w:tcPr>
-          <w:p>
-            <w:pPr>
-              <w:rPr>
-                <w:lang w:val="ru-RU"/>
-              </w:rPr>
-            </w:pPr>
-          </w:p>
-        </w:tc>
-        <w:tc>
-          <w:tcPr>
-            <w:tcW w:w="4675" w:type="dxa"/>
-          </w:tcPr>
-          <w:p>
-            <w:pPr>
-              <w:rPr>
-                <w:lang w:val="ru-RU"/>
-              </w:rPr>
-            </w:pPr>
-          </w:p>
-        </w:tc>
-      </w:tr>
-      <w:tr>
-        <w:tc>
-          <w:tcPr>
-            <w:tcW w:w="4675" w:type="dxa"/>
-          </w:tcPr>
-          <w:p>
-            <w:pPr>
-              <w:rPr>
-                <w:lang w:val="ru-RU"/>
-              </w:rPr>
-            </w:pPr>
-          </w:p>
-        </w:tc>
-        <w:tc>
-          <w:tcPr>
-            <w:tcW w:w="4675" w:type="dxa"/>
-          </w:tcPr>
-          <w:p>
-            <w:pPr>
-              <w:rPr>
-                <w:lang w:val="ru-RU"/>
-              </w:rPr>
-            </w:pPr>
-          </w:p>
-        </w:tc>
-      </w:tr>
-      <w:tr>
-        <w:tc>
-          <w:tcPr>
-            <w:tcW w:w="4675" w:type="dxa"/>
-          </w:tcPr>
-          <w:p>
-            <w:pPr>
-              <w:rPr>
-                <w:lang w:val="ru-RU"/>
-              </w:rPr>
-            </w:pPr>
-          </w:p>
-        </w:tc>
-        <w:tc>
-          <w:tcPr>
-            <w:tcW w:w="4675" w:type="dxa"/>
-          </w:tcPr>
-          <w:p>
-            <w:pPr>
-              <w:rPr>
-                <w:lang w:val="ru-RU"/>
-              </w:rPr>
-            </w:pPr>
-          </w:p>
-        </w:tc>
-      </w:tr>
-      <w:tr>
-        <w:tc>
-          <w:tcPr>
-            <w:tcW w:w="4675" w:type="dxa"/>
-          </w:tcPr>
-          <w:p>
-            <w:pPr>
-              <w:rPr>
-                <w:lang w:val="ru-RU"/>
-              </w:rPr>
-            </w:pPr>
-            <w:r>
-              <w:rPr>
-                <w:lang w:val="ru-RU"/>
-              </w:rPr>
-              <w:lastRenderedPageBreak/>
-              <w:t>Как решается проблема синхронизации при выполнении переходов в узлах, имеющих общие порты?</w:t>
-            </w:r>
-          </w:p>
-        </w:tc>
-        <w:tc>
-          <w:tcPr>
-            <w:tcW w:w="4675" w:type="dxa"/>
-          </w:tcPr>
-          <w:p>
-            <w:pPr>
-              <w:rPr>
-                <w:lang w:val="ru-RU"/>
-              </w:rPr>
-            </w:pPr>
-          </w:p>
-        </w:tc>
-      </w:tr>
-      <w:tr>
-        <w:tc>
-          <w:tcPr>
-            <w:tcW w:w="4675" w:type="dxa"/>
-          </w:tcPr>
-          <w:p>
-            <w:pPr>
-              <w:rPr>
-                <w:lang w:val="ru-RU"/>
-              </w:rPr>
-            </w:pPr>
-          </w:p>
-        </w:tc>
-        <w:tc>
-          <w:tcPr>
-            <w:tcW w:w="4675" w:type="dxa"/>
-          </w:tcPr>
-          <w:p>
-            <w:pPr>
-              <w:rPr>
-                <w:lang w:val="ru-RU"/>
-              </w:rPr>
-            </w:pPr>
+            <w:r>
+              <w:rPr>
+                <w:lang w:val="ru-RU"/>
+              </w:rPr>
+              <w:t>модулях</w:t>
+            </w:r>
           </w:p>
         </w:tc>
       </w:tr>
@@ -7881,7 +8064,7 @@
 </file>
 
 <file path=customXml/itemProps1.xml><?xml version="1.0" encoding="utf-8"?>
-<ds:datastoreItem xmlns:ds="http://schemas.openxmlformats.org/officeDocument/2006/customXml" ds:itemID="{0691E4A9-D0C8-4B89-9DB1-C4BC541956F4}">
+<ds:datastoreItem xmlns:ds="http://schemas.openxmlformats.org/officeDocument/2006/customXml" ds:itemID="{741B7F78-C309-49F5-93CB-66FA8F7ECC24}">
   <ds:schemaRefs>
     <ds:schemaRef ds:uri="http://schemas.openxmlformats.org/officeDocument/2006/bibliography"/>
   </ds:schemaRefs>

</xml_diff>

<commit_message>
Getting initial state have been implemented
</commit_message>
<xml_diff>
--- a/docs/qna.docx
+++ b/docs/qna.docx
@@ -2572,36 +2572,22 @@
             </w:r>
           </w:p>
           <w:p>
-            <w:pPr>
-              <w:rPr>
-                <w:lang w:val="ru-RU"/>
-              </w:rPr>
-            </w:pPr>
             <w:r>
               <w:t xml:space="preserve">  </w:t>
             </w:r>
             <w:r>
-              <w:rPr>
-                <w:lang w:val="ru-RU"/>
-              </w:rPr>
               <w:t>“2/</w:t>
             </w:r>
             <w:r>
               <w:t>rest</w:t>
             </w:r>
             <w:r>
-              <w:rPr>
-                <w:lang w:val="ru-RU"/>
-              </w:rPr>
               <w:t>”: “</w:t>
             </w:r>
             <w:r>
               <w:t>list</w:t>
             </w:r>
             <w:r>
-              <w:rPr>
-                <w:lang w:val="ru-RU"/>
-              </w:rPr>
               <w:t>”,</w:t>
             </w:r>
           </w:p>
@@ -2615,101 +2601,81 @@
             </w:r>
             <w:proofErr w:type="spellEnd"/>
             <w:r>
-              <w:t xml:space="preserve"> + 1, 2, 9 % 3]”</w:t>
+              <w:t xml:space="preserve"> + 1, 2, 9 % 3]”,</w:t>
+            </w:r>
+          </w:p>
+          <w:p>
+            <w:r>
+              <w:t xml:space="preserve">  “/</w:t>
+            </w:r>
+            <w:proofErr w:type="spellStart"/>
+            <w:r>
+              <w:t>var</w:t>
+            </w:r>
+            <w:proofErr w:type="spellEnd"/>
+            <w:r>
+              <w:t>”: “</w:t>
+            </w:r>
+            <w:proofErr w:type="spellStart"/>
+            <w:r>
+              <w:t>arr</w:t>
+            </w:r>
+            <w:proofErr w:type="spellEnd"/>
+            <w:r>
+              <w:t>”</w:t>
             </w:r>
             <w:r>
               <w:t>,</w:t>
             </w:r>
           </w:p>
           <w:p>
-            <w:pPr>
-              <w:rPr>
-                <w:lang w:val="ru-RU"/>
-              </w:rPr>
-            </w:pPr>
-            <w:r>
-              <w:rPr>
-                <w:lang w:val="ru-RU"/>
-              </w:rPr>
-              <w:t xml:space="preserve">  “/</w:t>
+            <w:r>
+              <w:t xml:space="preserve">  </w:t>
+            </w:r>
+            <w:r>
+              <w:t>“/</w:t>
             </w:r>
             <w:proofErr w:type="spellStart"/>
             <w:r>
-              <w:t>var</w:t>
+              <w:t>const</w:t>
             </w:r>
             <w:proofErr w:type="spellEnd"/>
             <w:r>
-              <w:rPr>
-                <w:lang w:val="ru-RU"/>
-              </w:rPr>
               <w:t>”: “</w:t>
             </w:r>
             <w:proofErr w:type="spellStart"/>
             <w:r>
+              <w:t>constant_value</w:t>
+            </w:r>
+            <w:proofErr w:type="spellEnd"/>
+            <w:r>
+              <w:t>”</w:t>
+            </w:r>
+            <w:r>
+              <w:t>,</w:t>
+            </w:r>
+            <w:r>
+              <w:t xml:space="preserve"> // compare only</w:t>
+            </w:r>
+          </w:p>
+          <w:p>
+            <w:r>
+              <w:t xml:space="preserve">  “/expr”: “</w:t>
+            </w:r>
+            <w:proofErr w:type="spellStart"/>
+            <w:r>
+              <w:t>func_call</w:t>
+            </w:r>
+            <w:proofErr w:type="spellEnd"/>
+            <w:r>
+              <w:t>(</w:t>
+            </w:r>
+            <w:proofErr w:type="spellStart"/>
+            <w:r>
               <w:t>arr</w:t>
             </w:r>
             <w:proofErr w:type="spellEnd"/>
             <w:r>
-              <w:rPr>
-                <w:lang w:val="ru-RU"/>
-              </w:rPr>
-              <w:t>”</w:t>
-            </w:r>
-            <w:r>
-              <w:rPr>
-                <w:lang w:val="ru-RU"/>
-              </w:rPr>
-              <w:t>,</w:t>
-            </w:r>
-          </w:p>
-          <w:p>
-            <w:r>
-              <w:t xml:space="preserve">  </w:t>
-            </w:r>
-            <w:r>
-              <w:t>“/</w:t>
-            </w:r>
-            <w:proofErr w:type="spellStart"/>
-            <w:r>
-              <w:t>const</w:t>
-            </w:r>
-            <w:proofErr w:type="spellEnd"/>
-            <w:r>
-              <w:t>”: “</w:t>
-            </w:r>
-            <w:proofErr w:type="spellStart"/>
-            <w:r>
-              <w:t>constant_value</w:t>
-            </w:r>
-            <w:proofErr w:type="spellEnd"/>
-            <w:r>
-              <w:t>”</w:t>
-            </w:r>
-            <w:r>
-              <w:t>,</w:t>
-            </w:r>
-            <w:r>
-              <w:t xml:space="preserve"> // compare only</w:t>
-            </w:r>
-          </w:p>
-          <w:p>
-            <w:r>
-              <w:t xml:space="preserve">  “/expr”: “</w:t>
-            </w:r>
-            <w:proofErr w:type="spellStart"/>
-            <w:r>
-              <w:t>func_call</w:t>
-            </w:r>
-            <w:proofErr w:type="spellEnd"/>
-            <w:r>
-              <w:t>(</w:t>
-            </w:r>
-            <w:proofErr w:type="spellStart"/>
-            <w:r>
-              <w:t>arr</w:t>
-            </w:r>
-            <w:proofErr w:type="spellEnd"/>
-            <w:r>
               <w:t>)”</w:t>
             </w:r>
             <w:r>
@@ -2717,7 +2683,15 @@
             </w:r>
           </w:p>
           <w:p>
-            <w:r>
+            <w:pPr>
+              <w:rPr>
+                <w:lang w:val="ru-RU"/>
+              </w:rPr>
+            </w:pPr>
+            <w:r>
+              <w:rPr>
+                <w:lang w:val="ru-RU"/>
+              </w:rPr>
               <w:t>}</w:t>
             </w:r>
           </w:p>
@@ -4359,7 +4333,20 @@
               <w:rPr>
                 <w:lang w:val="ru-RU"/>
               </w:rPr>
-              <w:t>Какая последовательность действий при моделировании динамики функционирования РСП?</w:t>
+              <w:t xml:space="preserve">Какая </w:t>
+            </w:r>
+            <w:r>
+              <w:rPr>
+                <w:b/>
+                <w:lang w:val="ru-RU"/>
+              </w:rPr>
+              <w:t>последовательность действий</w:t>
+            </w:r>
+            <w:r>
+              <w:rPr>
+                <w:lang w:val="ru-RU"/>
+              </w:rPr>
+              <w:t xml:space="preserve"> при моделировании динамики функционирования РСП?</w:t>
             </w:r>
           </w:p>
         </w:tc>
@@ -4546,7 +4533,15 @@
               <w:rPr>
                 <w:lang w:val="ru-RU"/>
               </w:rPr>
-              <w:t>ы (константы, начальные маркировки позиций) и формируются соответствующие данные</w:t>
+              <w:t>ы (</w:t>
+            </w:r>
+            <w:bookmarkStart w:id="0" w:name="_GoBack"/>
+            <w:bookmarkEnd w:id="0"/>
+            <w:r>
+              <w:rPr>
+                <w:lang w:val="ru-RU"/>
+              </w:rPr>
+              <w:t xml:space="preserve"> начальные маркировки позиций) и формируются соответствующие данные</w:t>
             </w:r>
           </w:p>
           <w:p>
@@ -7087,15 +7082,7 @@
               <w:rPr>
                 <w:lang w:val="ru-RU"/>
               </w:rPr>
-              <w:t xml:space="preserve"> при множественных связях между моду</w:t>
-            </w:r>
-            <w:bookmarkStart w:id="0" w:name="_GoBack"/>
-            <w:bookmarkEnd w:id="0"/>
-            <w:r>
-              <w:rPr>
-                <w:lang w:val="ru-RU"/>
-              </w:rPr>
-              <w:t xml:space="preserve">лями (1 порт используется 2+ </w:t>
+              <w:t xml:space="preserve"> при множественных связях между модулями (1 порт используется 2+ </w:t>
             </w:r>
             <w:r>
               <w:rPr>
@@ -7151,6 +7138,11 @@
             <w:shd w:val="clear" w:color="auto" w:fill="FFF2CC" w:themeFill="accent4" w:themeFillTint="33"/>
           </w:tcPr>
           <w:p>
+            <w:pPr>
+              <w:rPr>
+                <w:lang w:val="ru-RU"/>
+              </w:rPr>
+            </w:pPr>
             <w:r>
               <w:rPr>
                 <w:lang w:val="ru-RU"/>
@@ -8165,7 +8157,7 @@
 </file>
 
 <file path=customXml/itemProps1.xml><?xml version="1.0" encoding="utf-8"?>
-<ds:datastoreItem xmlns:ds="http://schemas.openxmlformats.org/officeDocument/2006/customXml" ds:itemID="{C83B161A-4716-4027-A803-008B8563FAEA}">
+<ds:datastoreItem xmlns:ds="http://schemas.openxmlformats.org/officeDocument/2006/customXml" ds:itemID="{95C0D214-D7C7-4DB3-8043-95EB77E17848}">
   <ds:schemaRefs>
     <ds:schemaRef ds:uri="http://schemas.openxmlformats.org/officeDocument/2006/bibliography"/>
   </ds:schemaRefs>

</xml_diff>

<commit_message>
Notes for bindings nets were added to their diagram
</commit_message>
<xml_diff>
--- a/docs/qna.docx
+++ b/docs/qna.docx
@@ -47,9 +47,11 @@
               </w:rPr>
               <w:t xml:space="preserve">Система </w:t>
             </w:r>
+            <w:proofErr w:type="spellStart"/>
             <w:r>
               <w:t>OntoNet</w:t>
             </w:r>
+            <w:proofErr w:type="spellEnd"/>
             <w:r>
               <w:rPr>
                 <w:lang w:val="ru-RU"/>
@@ -410,9 +412,11 @@
               </w:rPr>
               <w:t xml:space="preserve">по типу </w:t>
             </w:r>
+            <w:proofErr w:type="spellStart"/>
             <w:r>
               <w:t>GraphQL</w:t>
             </w:r>
+            <w:proofErr w:type="spellEnd"/>
             <w:r>
               <w:rPr>
                 <w:lang w:val="ru-RU"/>
@@ -674,9 +678,11 @@
               </w:rPr>
               <w:t xml:space="preserve"> </w:t>
             </w:r>
+            <w:proofErr w:type="spellStart"/>
             <w:r>
               <w:t>Reasoner</w:t>
             </w:r>
+            <w:proofErr w:type="spellEnd"/>
             <w:r>
               <w:rPr>
                 <w:lang w:val="ru-RU"/>
@@ -1603,9 +1609,11 @@
                 <w:lang w:val="ru-RU"/>
               </w:rPr>
             </w:pPr>
+            <w:proofErr w:type="gramStart"/>
             <w:r>
               <w:t>term</w:t>
             </w:r>
+            <w:proofErr w:type="gramEnd"/>
             <w:r>
               <w:rPr>
                 <w:lang w:val="ru-RU"/>
@@ -2180,9 +2188,11 @@
               </w:rPr>
               <w:t>…</w:t>
             </w:r>
+            <w:proofErr w:type="spellStart"/>
             <w:r>
               <w:t>basisSets</w:t>
             </w:r>
+            <w:proofErr w:type="spellEnd"/>
             <w:r>
               <w:rPr>
                 <w:lang w:val="ru-RU"/>
@@ -2208,9 +2218,11 @@
               </w:rPr>
               <w:t xml:space="preserve">где </w:t>
             </w:r>
+            <w:proofErr w:type="spellStart"/>
             <w:r>
               <w:t>basisSets</w:t>
             </w:r>
+            <w:proofErr w:type="spellEnd"/>
             <w:r>
               <w:rPr>
                 <w:lang w:val="ru-RU"/>
@@ -2223,9 +2235,11 @@
               </w:rPr>
               <w:t xml:space="preserve">состоят из вызовов аналогичной функции </w:t>
             </w:r>
+            <w:proofErr w:type="spellStart"/>
             <w:r>
               <w:t>BasisSet</w:t>
             </w:r>
+            <w:proofErr w:type="spellEnd"/>
             <w:r>
               <w:rPr>
                 <w:lang w:val="ru-RU"/>
@@ -2239,18 +2253,22 @@
                 <w:lang w:val="ru-RU"/>
               </w:rPr>
             </w:pPr>
+            <w:proofErr w:type="spellStart"/>
             <w:r>
               <w:t>BasisSet</w:t>
             </w:r>
+            <w:proofErr w:type="spellEnd"/>
             <w:r>
               <w:rPr>
                 <w:lang w:val="ru-RU"/>
               </w:rPr>
               <w:t>(</w:t>
             </w:r>
+            <w:proofErr w:type="spellStart"/>
             <w:r>
               <w:t>tokenColorSetConstructorData</w:t>
             </w:r>
+            <w:proofErr w:type="spellEnd"/>
             <w:r>
               <w:rPr>
                 <w:lang w:val="ru-RU"/>
@@ -2354,9 +2372,11 @@
               </w:rPr>
               <w:t xml:space="preserve">Данные </w:t>
             </w:r>
+            <w:proofErr w:type="spellStart"/>
             <w:r>
               <w:t>basisSet</w:t>
             </w:r>
+            <w:proofErr w:type="spellEnd"/>
             <w:r>
               <w:rPr>
                 <w:lang w:val="ru-RU"/>
@@ -2447,9 +2467,11 @@
               </w:rPr>
               <w:t xml:space="preserve"> для </w:t>
             </w:r>
+            <w:proofErr w:type="spellStart"/>
             <w:r>
               <w:t>basisSet</w:t>
             </w:r>
+            <w:proofErr w:type="spellEnd"/>
             <w:r>
               <w:rPr>
                 <w:lang w:val="ru-RU"/>
@@ -2506,7 +2528,15 @@
               <w:t xml:space="preserve">    </w:t>
             </w:r>
             <w:r>
-              <w:t>“prop/const”: “constant”,</w:t>
+              <w:t>“prop/</w:t>
+            </w:r>
+            <w:proofErr w:type="spellStart"/>
+            <w:r>
+              <w:t>const</w:t>
+            </w:r>
+            <w:proofErr w:type="spellEnd"/>
+            <w:r>
+              <w:t>”: “constant”,</w:t>
             </w:r>
           </w:p>
           <w:p>
@@ -2522,7 +2552,23 @@
           </w:p>
           <w:p>
             <w:r>
-              <w:t xml:space="preserve">  “1/var”: “obj”,</w:t>
+              <w:t xml:space="preserve">  “1/</w:t>
+            </w:r>
+            <w:proofErr w:type="spellStart"/>
+            <w:r>
+              <w:t>var</w:t>
+            </w:r>
+            <w:proofErr w:type="spellEnd"/>
+            <w:r>
+              <w:t>”: “</w:t>
+            </w:r>
+            <w:proofErr w:type="spellStart"/>
+            <w:r>
+              <w:t>obj</w:t>
+            </w:r>
+            <w:proofErr w:type="spellEnd"/>
+            <w:r>
+              <w:t>”,</w:t>
             </w:r>
           </w:p>
           <w:p>
@@ -2547,22 +2593,34 @@
           </w:p>
           <w:p>
             <w:r>
-              <w:t xml:space="preserve">  “3/expr”: “[constant_value + 1, 2, 9 % 3]”,</w:t>
+              <w:t xml:space="preserve">  “3/expr”: “[</w:t>
+            </w:r>
+            <w:proofErr w:type="spellStart"/>
+            <w:r>
+              <w:t>constant_value</w:t>
+            </w:r>
+            <w:proofErr w:type="spellEnd"/>
+            <w:r>
+              <w:t xml:space="preserve"> + 1, 2, 9 % 3]”,</w:t>
             </w:r>
           </w:p>
           <w:p>
             <w:r>
               <w:t xml:space="preserve">  “/</w:t>
             </w:r>
+            <w:proofErr w:type="spellStart"/>
             <w:r>
               <w:t>var</w:t>
             </w:r>
+            <w:proofErr w:type="spellEnd"/>
             <w:r>
               <w:t>”: “</w:t>
             </w:r>
+            <w:proofErr w:type="spellStart"/>
             <w:r>
               <w:t>arr</w:t>
             </w:r>
+            <w:proofErr w:type="spellEnd"/>
             <w:r>
               <w:t>”</w:t>
             </w:r>
@@ -2575,7 +2633,23 @@
               <w:t xml:space="preserve">  </w:t>
             </w:r>
             <w:r>
-              <w:t>“/const”: “constant_value”</w:t>
+              <w:t>“/</w:t>
+            </w:r>
+            <w:proofErr w:type="spellStart"/>
+            <w:r>
+              <w:t>const</w:t>
+            </w:r>
+            <w:proofErr w:type="spellEnd"/>
+            <w:r>
+              <w:t>”: “</w:t>
+            </w:r>
+            <w:proofErr w:type="spellStart"/>
+            <w:r>
+              <w:t>constant_value</w:t>
+            </w:r>
+            <w:proofErr w:type="spellEnd"/>
+            <w:r>
+              <w:t>”</w:t>
             </w:r>
             <w:r>
               <w:t>,</w:t>
@@ -2586,7 +2660,23 @@
           </w:p>
           <w:p>
             <w:r>
-              <w:t xml:space="preserve">  “/expr”: “func_call(arr)”</w:t>
+              <w:t xml:space="preserve">  “/expr”: “</w:t>
+            </w:r>
+            <w:proofErr w:type="spellStart"/>
+            <w:r>
+              <w:t>func_call</w:t>
+            </w:r>
+            <w:proofErr w:type="spellEnd"/>
+            <w:r>
+              <w:t>(</w:t>
+            </w:r>
+            <w:proofErr w:type="spellStart"/>
+            <w:r>
+              <w:t>arr</w:t>
+            </w:r>
+            <w:proofErr w:type="spellEnd"/>
+            <w:r>
+              <w:t>)”</w:t>
             </w:r>
             <w:r>
               <w:t xml:space="preserve"> // keeps parsing</w:t>
@@ -2739,9 +2829,11 @@
               </w:rPr>
               <w:t xml:space="preserve">) </w:t>
             </w:r>
+            <w:proofErr w:type="spellStart"/>
             <w:r>
               <w:t>basisSet</w:t>
             </w:r>
+            <w:proofErr w:type="spellEnd"/>
             <w:r>
               <w:rPr>
                 <w:lang w:val="ru-RU"/>
@@ -2944,9 +3036,11 @@
               </w:rPr>
               <w:t xml:space="preserve">, сформированный в ходе вычислений, может совпадать со значением </w:t>
             </w:r>
+            <w:proofErr w:type="spellStart"/>
             <w:r>
               <w:t>BasisSet</w:t>
             </w:r>
+            <w:proofErr w:type="spellEnd"/>
             <w:r>
               <w:rPr>
                 <w:lang w:val="ru-RU"/>
@@ -3059,9 +3153,11 @@
               </w:rPr>
               <w:t>Какова роль множества цветов (</w:t>
             </w:r>
+            <w:proofErr w:type="spellStart"/>
             <w:r>
               <w:t>ColorSet</w:t>
             </w:r>
+            <w:proofErr w:type="spellEnd"/>
             <w:r>
               <w:rPr>
                 <w:lang w:val="ru-RU"/>
@@ -3120,8 +3216,13 @@
             <w:tcW w:w="4675" w:type="dxa"/>
           </w:tcPr>
           <w:p>
-            <w:r>
-              <w:t>typeof !== “object” | “function”</w:t>
+            <w:proofErr w:type="spellStart"/>
+            <w:r>
+              <w:t>typeof</w:t>
+            </w:r>
+            <w:proofErr w:type="spellEnd"/>
+            <w:r>
+              <w:t xml:space="preserve"> !== “object” | “function”</w:t>
             </w:r>
           </w:p>
           <w:p>
@@ -3130,15 +3231,22 @@
             </w:r>
           </w:p>
           <w:p>
-            <w:r>
-              <w:t xml:space="preserve">instanceOf </w:t>
+            <w:proofErr w:type="spellStart"/>
+            <w:r>
+              <w:t>instanceOf</w:t>
+            </w:r>
+            <w:proofErr w:type="spellEnd"/>
+            <w:r>
+              <w:t xml:space="preserve"> </w:t>
             </w:r>
             <w:r>
               <w:t xml:space="preserve">=== </w:t>
             </w:r>
+            <w:proofErr w:type="spellStart"/>
             <w:r>
               <w:t>ColorConstructor</w:t>
             </w:r>
+            <w:proofErr w:type="spellEnd"/>
           </w:p>
           <w:p>
             <w:r>
@@ -3412,9 +3520,11 @@
               </w:rPr>
               <w:t xml:space="preserve">Нужна ли концепция </w:t>
             </w:r>
+            <w:proofErr w:type="spellStart"/>
             <w:r>
               <w:t>OperatorApplication</w:t>
             </w:r>
+            <w:proofErr w:type="spellEnd"/>
             <w:r>
               <w:rPr>
                 <w:lang w:val="ru-RU"/>
@@ -3510,12 +3620,14 @@
               </w:rPr>
               <w:t xml:space="preserve">Нужна ли концепция </w:t>
             </w:r>
+            <w:proofErr w:type="spellStart"/>
             <w:r>
               <w:t>Operation</w:t>
             </w:r>
             <w:r>
               <w:t>Evaluation</w:t>
             </w:r>
+            <w:proofErr w:type="spellEnd"/>
             <w:r>
               <w:rPr>
                 <w:lang w:val="ru-RU"/>
@@ -4685,9 +4797,11 @@
               </w:rPr>
               <w:t xml:space="preserve"> </w:t>
             </w:r>
+            <w:proofErr w:type="spellStart"/>
             <w:r>
               <w:t>basisSet</w:t>
             </w:r>
+            <w:proofErr w:type="spellEnd"/>
             <w:r>
               <w:rPr>
                 <w:lang w:val="ru-RU"/>
@@ -4715,9 +4829,11 @@
               </w:rPr>
               <w:t xml:space="preserve">и содержимое </w:t>
             </w:r>
+            <w:proofErr w:type="spellStart"/>
             <w:r>
               <w:t>basisSet</w:t>
             </w:r>
+            <w:proofErr w:type="spellEnd"/>
             <w:r>
               <w:rPr>
                 <w:lang w:val="ru-RU"/>
@@ -4765,9 +4881,11 @@
               </w:rPr>
               <w:t xml:space="preserve"> </w:t>
             </w:r>
+            <w:proofErr w:type="spellStart"/>
             <w:r>
               <w:t>basisSet</w:t>
             </w:r>
+            <w:proofErr w:type="spellEnd"/>
             <w:r>
               <w:rPr>
                 <w:lang w:val="ru-RU"/>
@@ -4808,8 +4926,6 @@
               </w:rPr>
               <w:t>достигается непротиворечивое нахождение комбинаций значений сначала в рамках пары дуга-позиция, а затем в рамках всех входных дуг.</w:t>
             </w:r>
-            <w:bookmarkStart w:id="0" w:name="_GoBack"/>
-            <w:bookmarkEnd w:id="0"/>
           </w:p>
         </w:tc>
       </w:tr>
@@ -5648,9 +5764,11 @@
               </w:rPr>
               <w:t xml:space="preserve">Узел является автономной </w:t>
             </w:r>
+            <w:proofErr w:type="spellStart"/>
             <w:r>
               <w:t>ABox</w:t>
             </w:r>
+            <w:proofErr w:type="spellEnd"/>
             <w:r>
               <w:rPr>
                 <w:lang w:val="ru-RU"/>
@@ -5759,9 +5877,11 @@
               </w:rPr>
               <w:t xml:space="preserve">Что насчет </w:t>
             </w:r>
+            <w:proofErr w:type="spellStart"/>
             <w:r>
               <w:t>TBox</w:t>
             </w:r>
+            <w:proofErr w:type="spellEnd"/>
             <w:r>
               <w:rPr>
                 <w:lang w:val="ru-RU"/>
@@ -5801,15 +5921,86 @@
               </w:rPr>
               <w:t xml:space="preserve">Онтологию можно вынести на отдельный сервер по типу </w:t>
             </w:r>
-            <w:hyperlink r:id="rId5" w:history="1">
-              <w:r>
-                <w:rPr>
-                  <w:rStyle w:val="Hyperlink"/>
-                  <w:lang w:val="ru-RU"/>
-                </w:rPr>
-                <w:t>https://www.w3.org/2002/07/owl</w:t>
-              </w:r>
-            </w:hyperlink>
+            <w:r>
+              <w:fldChar w:fldCharType="begin"/>
+            </w:r>
+            <w:r>
+              <w:rPr>
+                <w:lang w:val="ru-RU"/>
+              </w:rPr>
+              <w:instrText xml:space="preserve"> </w:instrText>
+            </w:r>
+            <w:r>
+              <w:instrText>HYPERLINK</w:instrText>
+            </w:r>
+            <w:r>
+              <w:rPr>
+                <w:lang w:val="ru-RU"/>
+              </w:rPr>
+              <w:instrText xml:space="preserve"> "</w:instrText>
+            </w:r>
+            <w:r>
+              <w:instrText>https</w:instrText>
+            </w:r>
+            <w:r>
+              <w:rPr>
+                <w:lang w:val="ru-RU"/>
+              </w:rPr>
+              <w:instrText>://</w:instrText>
+            </w:r>
+            <w:r>
+              <w:instrText>www</w:instrText>
+            </w:r>
+            <w:r>
+              <w:rPr>
+                <w:lang w:val="ru-RU"/>
+              </w:rPr>
+              <w:instrText>.</w:instrText>
+            </w:r>
+            <w:r>
+              <w:instrText>w</w:instrText>
+            </w:r>
+            <w:r>
+              <w:rPr>
+                <w:lang w:val="ru-RU"/>
+              </w:rPr>
+              <w:instrText>3.</w:instrText>
+            </w:r>
+            <w:r>
+              <w:instrText>org</w:instrText>
+            </w:r>
+            <w:r>
+              <w:rPr>
+                <w:lang w:val="ru-RU"/>
+              </w:rPr>
+              <w:instrText>/2002/07/</w:instrText>
+            </w:r>
+            <w:r>
+              <w:instrText>owl</w:instrText>
+            </w:r>
+            <w:r>
+              <w:rPr>
+                <w:lang w:val="ru-RU"/>
+              </w:rPr>
+              <w:instrText xml:space="preserve">" </w:instrText>
+            </w:r>
+            <w:r>
+              <w:fldChar w:fldCharType="separate"/>
+            </w:r>
+            <w:r>
+              <w:rPr>
+                <w:rStyle w:val="Hyperlink"/>
+                <w:lang w:val="ru-RU"/>
+              </w:rPr>
+              <w:t>https://www.w3.org/2002/07/owl</w:t>
+            </w:r>
+            <w:r>
+              <w:rPr>
+                <w:rStyle w:val="Hyperlink"/>
+                <w:lang w:val="ru-RU"/>
+              </w:rPr>
+              <w:fldChar w:fldCharType="end"/>
+            </w:r>
           </w:p>
           <w:p>
             <w:pPr>
@@ -5823,9 +6014,11 @@
               </w:rPr>
               <w:t xml:space="preserve">Если допустить возможность хранения собственных экземпляров </w:t>
             </w:r>
+            <w:proofErr w:type="spellStart"/>
             <w:r>
               <w:t>TBox</w:t>
             </w:r>
+            <w:proofErr w:type="spellEnd"/>
             <w:r>
               <w:rPr>
                 <w:lang w:val="ru-RU"/>
@@ -7315,57 +7508,129 @@
             </w:r>
           </w:p>
         </w:tc>
-      </w:tr>
-      <w:tr>
-        <w:tc>
-          <w:tcPr>
-            <w:tcW w:w="4675" w:type="dxa"/>
-          </w:tcPr>
-          <w:p>
-            <w:pPr>
-              <w:rPr>
-                <w:lang w:val="ru-RU"/>
-              </w:rPr>
-            </w:pPr>
-          </w:p>
-        </w:tc>
-        <w:tc>
-          <w:tcPr>
-            <w:tcW w:w="4675" w:type="dxa"/>
-          </w:tcPr>
-          <w:p>
-            <w:pPr>
-              <w:rPr>
-                <w:lang w:val="ru-RU"/>
-              </w:rPr>
-            </w:pPr>
-          </w:p>
-        </w:tc>
-      </w:tr>
-      <w:tr>
-        <w:tc>
-          <w:tcPr>
-            <w:tcW w:w="4675" w:type="dxa"/>
-          </w:tcPr>
-          <w:p>
-            <w:pPr>
-              <w:rPr>
-                <w:lang w:val="ru-RU"/>
-              </w:rPr>
-            </w:pPr>
-          </w:p>
-        </w:tc>
-        <w:tc>
-          <w:tcPr>
-            <w:tcW w:w="4675" w:type="dxa"/>
-          </w:tcPr>
-          <w:p>
-            <w:pPr>
-              <w:rPr>
-                <w:lang w:val="ru-RU"/>
-              </w:rPr>
-            </w:pPr>
-          </w:p>
+        <w:bookmarkStart w:id="0" w:name="_GoBack"/>
+        <w:bookmarkEnd w:id="0"/>
+      </w:tr>
+      <w:tr>
+        <w:tc>
+          <w:tcPr>
+            <w:tcW w:w="4675" w:type="dxa"/>
+          </w:tcPr>
+          <w:p>
+            <w:r>
+              <w:rPr>
+                <w:lang w:val="ru-RU"/>
+              </w:rPr>
+              <w:t xml:space="preserve">Имеет ли смысл не вплетать </w:t>
+            </w:r>
+            <w:proofErr w:type="spellStart"/>
+            <w:r>
+              <w:t>Abox</w:t>
+            </w:r>
+            <w:proofErr w:type="spellEnd"/>
+            <w:r>
+              <w:rPr>
+                <w:lang w:val="ru-RU"/>
+              </w:rPr>
+              <w:t>-</w:t>
+            </w:r>
+            <w:r>
+              <w:rPr>
+                <w:lang w:val="ru-RU"/>
+              </w:rPr>
+              <w:t xml:space="preserve">экземпляры в корневую </w:t>
+            </w:r>
+            <w:proofErr w:type="spellStart"/>
+            <w:r>
+              <w:t>Tbox</w:t>
+            </w:r>
+            <w:proofErr w:type="spellEnd"/>
+            <w:r>
+              <w:t xml:space="preserve"> </w:t>
+            </w:r>
+            <w:r>
+              <w:rPr>
+                <w:lang w:val="ru-RU"/>
+              </w:rPr>
+              <w:t>онтологию</w:t>
+            </w:r>
+            <w:r>
+              <w:t>? (</w:t>
+            </w:r>
+            <w:r>
+              <w:t xml:space="preserve">CPN, Function, </w:t>
+            </w:r>
+            <w:proofErr w:type="spellStart"/>
+            <w:r>
+              <w:t>ColorSet</w:t>
+            </w:r>
+            <w:proofErr w:type="spellEnd"/>
+            <w:r>
+              <w:t>)</w:t>
+            </w:r>
+          </w:p>
+        </w:tc>
+        <w:tc>
+          <w:tcPr>
+            <w:tcW w:w="4675" w:type="dxa"/>
+          </w:tcPr>
+          <w:p/>
+        </w:tc>
+      </w:tr>
+      <w:tr>
+        <w:tc>
+          <w:tcPr>
+            <w:tcW w:w="4675" w:type="dxa"/>
+          </w:tcPr>
+          <w:p/>
+        </w:tc>
+        <w:tc>
+          <w:tcPr>
+            <w:tcW w:w="4675" w:type="dxa"/>
+          </w:tcPr>
+          <w:p/>
+        </w:tc>
+      </w:tr>
+      <w:tr>
+        <w:tc>
+          <w:tcPr>
+            <w:tcW w:w="4675" w:type="dxa"/>
+          </w:tcPr>
+          <w:p/>
+        </w:tc>
+        <w:tc>
+          <w:tcPr>
+            <w:tcW w:w="4675" w:type="dxa"/>
+          </w:tcPr>
+          <w:p/>
+        </w:tc>
+      </w:tr>
+      <w:tr>
+        <w:tc>
+          <w:tcPr>
+            <w:tcW w:w="4675" w:type="dxa"/>
+          </w:tcPr>
+          <w:p/>
+        </w:tc>
+        <w:tc>
+          <w:tcPr>
+            <w:tcW w:w="4675" w:type="dxa"/>
+          </w:tcPr>
+          <w:p/>
+        </w:tc>
+      </w:tr>
+      <w:tr>
+        <w:tc>
+          <w:tcPr>
+            <w:tcW w:w="4675" w:type="dxa"/>
+          </w:tcPr>
+          <w:p/>
+        </w:tc>
+        <w:tc>
+          <w:tcPr>
+            <w:tcW w:w="4675" w:type="dxa"/>
+          </w:tcPr>
+          <w:p/>
         </w:tc>
       </w:tr>
       <w:tr>
@@ -8253,7 +8518,7 @@
 </file>
 
 <file path=customXml/itemProps1.xml><?xml version="1.0" encoding="utf-8"?>
-<ds:datastoreItem xmlns:ds="http://schemas.openxmlformats.org/officeDocument/2006/customXml" ds:itemID="{CFD34674-872F-48D1-9CDB-2B73B8D1E15F}">
+<ds:datastoreItem xmlns:ds="http://schemas.openxmlformats.org/officeDocument/2006/customXml" ds:itemID="{3B366ED5-6F3E-4E96-AB46-F07CADD10220}">
   <ds:schemaRefs>
     <ds:schemaRef ds:uri="http://schemas.openxmlformats.org/officeDocument/2006/bibliography"/>
   </ds:schemaRefs>

</xml_diff>

<commit_message>
Finding bindings have been implemented
</commit_message>
<xml_diff>
--- a/docs/qna.docx
+++ b/docs/qna.docx
@@ -2630,6 +2630,30 @@
           </w:p>
           <w:p>
             <w:r>
+              <w:t xml:space="preserve">  “/expr”: “</w:t>
+            </w:r>
+            <w:proofErr w:type="spellStart"/>
+            <w:r>
+              <w:t>func_call</w:t>
+            </w:r>
+            <w:proofErr w:type="spellEnd"/>
+            <w:r>
+              <w:t>(</w:t>
+            </w:r>
+            <w:proofErr w:type="spellStart"/>
+            <w:r>
+              <w:t>arr</w:t>
+            </w:r>
+            <w:proofErr w:type="spellEnd"/>
+            <w:r>
+              <w:t>)”</w:t>
+            </w:r>
+            <w:r>
+              <w:t xml:space="preserve"> // keeps parsing</w:t>
+            </w:r>
+          </w:p>
+          <w:p>
+            <w:r>
               <w:t xml:space="preserve">  </w:t>
             </w:r>
             <w:r>
@@ -2637,7 +2661,7 @@
             </w:r>
             <w:proofErr w:type="spellStart"/>
             <w:r>
-              <w:t>const</w:t>
+              <w:t>val</w:t>
             </w:r>
             <w:proofErr w:type="spellEnd"/>
             <w:r>
@@ -2645,42 +2669,22 @@
             </w:r>
             <w:proofErr w:type="spellStart"/>
             <w:r>
-              <w:t>constant_value</w:t>
+              <w:t>func_call</w:t>
             </w:r>
             <w:proofErr w:type="spellEnd"/>
             <w:r>
-              <w:t>”</w:t>
-            </w:r>
-            <w:r>
-              <w:t>,</w:t>
-            </w:r>
-            <w:r>
-              <w:t xml:space="preserve"> // compare only</w:t>
-            </w:r>
-          </w:p>
-          <w:p>
-            <w:r>
-              <w:t xml:space="preserve">  “/expr”: “</w:t>
+              <w:t>(</w:t>
             </w:r>
             <w:proofErr w:type="spellStart"/>
             <w:r>
-              <w:t>func_call</w:t>
+              <w:t>arr</w:t>
             </w:r>
             <w:proofErr w:type="spellEnd"/>
             <w:r>
-              <w:t>(</w:t>
-            </w:r>
-            <w:proofErr w:type="spellStart"/>
-            <w:r>
-              <w:t>arr</w:t>
-            </w:r>
-            <w:proofErr w:type="spellEnd"/>
-            <w:r>
-              <w:t>)”</w:t>
-            </w:r>
-            <w:r>
-              <w:t xml:space="preserve"> // keeps parsing</w:t>
-            </w:r>
+              <w:t>)”, // compare only</w:t>
+            </w:r>
+            <w:bookmarkStart w:id="0" w:name="_GoBack"/>
+            <w:bookmarkEnd w:id="0"/>
           </w:p>
           <w:p>
             <w:pPr>
@@ -7508,8 +7512,6 @@
             </w:r>
           </w:p>
         </w:tc>
-        <w:bookmarkStart w:id="0" w:name="_GoBack"/>
-        <w:bookmarkEnd w:id="0"/>
       </w:tr>
       <w:tr>
         <w:tc>
@@ -8518,7 +8520,7 @@
 </file>
 
 <file path=customXml/itemProps1.xml><?xml version="1.0" encoding="utf-8"?>
-<ds:datastoreItem xmlns:ds="http://schemas.openxmlformats.org/officeDocument/2006/customXml" ds:itemID="{3B366ED5-6F3E-4E96-AB46-F07CADD10220}">
+<ds:datastoreItem xmlns:ds="http://schemas.openxmlformats.org/officeDocument/2006/customXml" ds:itemID="{2BEEA191-C47C-4F4B-8D09-DF9BC7763B49}">
   <ds:schemaRefs>
     <ds:schemaRef ds:uri="http://schemas.openxmlformats.org/officeDocument/2006/bibliography"/>
   </ds:schemaRefs>

</xml_diff>